<commit_message>
test concluant ou pas
</commit_message>
<xml_diff>
--- a/Notes de stages.docx
+++ b/Notes de stages.docx
@@ -189,15 +189,7 @@
         </w:tabs>
       </w:pPr>
       <w:r>
-        <w:t xml:space="preserve">Implémenter </w:t>
-      </w:r>
-      <w:proofErr w:type="gramStart"/>
-      <w:r>
-        <w:t>des algo</w:t>
-      </w:r>
-      <w:proofErr w:type="gramEnd"/>
-      <w:r>
-        <w:t xml:space="preserve"> d’analyse statique (module interne </w:t>
+        <w:t xml:space="preserve">Implémenter des algo d’analyse statique (module interne </w:t>
       </w:r>
       <w:proofErr w:type="spellStart"/>
       <w:r>
@@ -233,15 +225,7 @@
         </w:tabs>
       </w:pPr>
       <w:r>
-        <w:t xml:space="preserve">Faire </w:t>
-      </w:r>
-      <w:proofErr w:type="gramStart"/>
-      <w:r>
-        <w:t>des log</w:t>
-      </w:r>
-      <w:proofErr w:type="gramEnd"/>
-      <w:r>
-        <w:t xml:space="preserve"> de plusieurs jours (3 jours ici)</w:t>
+        <w:t>Faire des log de plusieurs jours (3 jours ici)</w:t>
       </w:r>
       <w:r>
         <w:t xml:space="preserve"> et utiliser </w:t>
@@ -323,6 +307,12 @@
       <w:r>
         <w:t>Faire de nouvelles acquisitions en mode Rover (non fixe)</w:t>
       </w:r>
+      <w:r>
+        <w:t xml:space="preserve"> (attendre 72h)</w:t>
+      </w:r>
+      <w:r>
+        <w:t xml:space="preserve"> </w:t>
+      </w:r>
     </w:p>
     <w:p>
       <w:pPr>
@@ -343,6 +333,19 @@
       <w:r>
         <w:t>, pitch) grâce aux observations de déphasage</w:t>
       </w:r>
+      <w:r>
+        <w:t xml:space="preserve"> </w:t>
+      </w:r>
+      <w:r>
+        <w:rPr>
+          <w:rFonts w:cstheme="minorHAnsi"/>
+          <w:b/>
+          <w:bCs/>
+          <w:sz w:val="24"/>
+          <w:szCs w:val="24"/>
+        </w:rPr>
+        <w:t>√</w:t>
+      </w:r>
     </w:p>
     <w:p>
       <w:pPr>
@@ -353,6 +356,67 @@
         </w:numPr>
       </w:pPr>
       <w:r>
+        <w:t xml:space="preserve">Comment sont calculés les </w:t>
+      </w:r>
+      <w:r>
+        <w:t>d</w:t>
+      </w:r>
+      <w:r>
+        <w:t xml:space="preserve">elta </w:t>
+      </w:r>
+      <w:r>
+        <w:t>ENU</w:t>
+      </w:r>
+      <w:r>
+        <w:t xml:space="preserve"> (grâce au déphasage ?), et quel est leur lien avec le cap ?</w:t>
+      </w:r>
+      <w:r>
+        <w:t xml:space="preserve"> (</w:t>
+      </w:r>
+      <w:r>
+        <w:t>Regarder</w:t>
+      </w:r>
+      <w:r>
+        <w:t xml:space="preserve"> les équations !)</w:t>
+      </w:r>
+    </w:p>
+    <w:p>
+      <w:pPr>
+        <w:pStyle w:val="Paragraphedeliste"/>
+        <w:numPr>
+          <w:ilvl w:val="0"/>
+          <w:numId w:val="2"/>
+        </w:numPr>
+      </w:pPr>
+      <w:r>
+        <w:t>Allan sur ces delta et Allan sur la diff de la position de chaque antenne (voir si c’est pareil ou non)</w:t>
+      </w:r>
+      <w:r>
+        <w:t xml:space="preserve"> UPDATE : on n’a pas les données de position de l’antenne auxiliaire</w:t>
+      </w:r>
+      <w:r>
+        <w:t xml:space="preserve"> </w:t>
+      </w:r>
+      <w:r>
+        <w:rPr>
+          <w:rFonts w:cstheme="minorHAnsi"/>
+          <w:b/>
+          <w:bCs/>
+          <w:sz w:val="24"/>
+          <w:szCs w:val="24"/>
+        </w:rPr>
+        <w:t>√</w:t>
+      </w:r>
+    </w:p>
+    <w:p>
+      <w:pPr>
+        <w:pStyle w:val="Paragraphedeliste"/>
+        <w:numPr>
+          <w:ilvl w:val="0"/>
+          <w:numId w:val="2"/>
+        </w:numPr>
+      </w:pPr>
+      <w:r>
         <w:t>Modéliser les bruit</w:t>
       </w:r>
       <w:r>
@@ -369,6 +433,22 @@
       </w:r>
       <w:r>
         <w:t xml:space="preserve"> aux courbes expérimentales</w:t>
+      </w:r>
+      <w:r>
+        <w:t xml:space="preserve"> (superposer plusieurs bruits pour voir)</w:t>
+      </w:r>
+      <w:r>
+        <w:t xml:space="preserve"> </w:t>
+      </w:r>
+      <w:r>
+        <w:rPr>
+          <w:rFonts w:cstheme="minorHAnsi"/>
+          <w:b/>
+          <w:bCs/>
+          <w:sz w:val="24"/>
+          <w:szCs w:val="24"/>
+        </w:rPr>
+        <w:t>√</w:t>
       </w:r>
     </w:p>
     <w:p>

</xml_diff>

<commit_message>
ajout bruit corrélé déviation d'Allan
</commit_message>
<xml_diff>
--- a/Notes de stages.docx
+++ b/Notes de stages.docx
@@ -1,6 +1,6 @@
 
 <file path=word/document.xml><?xml version="1.0" encoding="utf-8"?>
-<w:document xmlns:wpc="http://schemas.microsoft.com/office/word/2010/wordprocessingCanvas" xmlns:cx="http://schemas.microsoft.com/office/drawing/2014/chartex" xmlns:cx1="http://schemas.microsoft.com/office/drawing/2015/9/8/chartex" xmlns:cx2="http://schemas.microsoft.com/office/drawing/2015/10/21/chartex" xmlns:cx3="http://schemas.microsoft.com/office/drawing/2016/5/9/chartex" xmlns:cx4="http://schemas.microsoft.com/office/drawing/2016/5/10/chartex" xmlns:cx5="http://schemas.microsoft.com/office/drawing/2016/5/11/chartex" xmlns:cx6="http://schemas.microsoft.com/office/drawing/2016/5/12/chartex" xmlns:cx7="http://schemas.microsoft.com/office/drawing/2016/5/13/chartex" xmlns:cx8="http://schemas.microsoft.com/office/drawing/2016/5/14/chartex" xmlns:mc="http://schemas.openxmlformats.org/markup-compatibility/2006" xmlns:aink="http://schemas.microsoft.com/office/drawing/2016/ink" xmlns:am3d="http://schemas.microsoft.com/office/drawing/2017/model3d" xmlns:o="urn:schemas-microsoft-com:office:office" xmlns:oel="http://schemas.microsoft.com/office/2019/extlst" xmlns:r="http://schemas.openxmlformats.org/officeDocument/2006/relationships" xmlns:m="http://schemas.openxmlformats.org/officeDocument/2006/math" xmlns:v="urn:schemas-microsoft-com:vml" xmlns:wp14="http://schemas.microsoft.com/office/word/2010/wordprocessingDrawing" xmlns:wp="http://schemas.openxmlformats.org/drawingml/2006/wordprocessingDrawing" xmlns:w10="urn:schemas-microsoft-com:office:word" xmlns:w="http://schemas.openxmlformats.org/wordprocessingml/2006/main" xmlns:w14="http://schemas.microsoft.com/office/word/2010/wordml" xmlns:w15="http://schemas.microsoft.com/office/word/2012/wordml" xmlns:w16cex="http://schemas.microsoft.com/office/word/2018/wordml/cex" xmlns:w16cid="http://schemas.microsoft.com/office/word/2016/wordml/cid" xmlns:w16="http://schemas.microsoft.com/office/word/2018/wordml" xmlns:w16sdtdh="http://schemas.microsoft.com/office/word/2020/wordml/sdtdatahash" xmlns:w16se="http://schemas.microsoft.com/office/word/2015/wordml/symex" xmlns:wpg="http://schemas.microsoft.com/office/word/2010/wordprocessingGroup" xmlns:wpi="http://schemas.microsoft.com/office/word/2010/wordprocessingInk" xmlns:wne="http://schemas.microsoft.com/office/word/2006/wordml" xmlns:wps="http://schemas.microsoft.com/office/word/2010/wordprocessingShape" mc:Ignorable="w14 w15 w16se w16cid w16 w16cex w16sdtdh wp14">
+<w:document xmlns:wpc="http://schemas.microsoft.com/office/word/2010/wordprocessingCanvas" xmlns:cx="http://schemas.microsoft.com/office/drawing/2014/chartex" xmlns:cx1="http://schemas.microsoft.com/office/drawing/2015/9/8/chartex" xmlns:cx2="http://schemas.microsoft.com/office/drawing/2015/10/21/chartex" xmlns:cx3="http://schemas.microsoft.com/office/drawing/2016/5/9/chartex" xmlns:cx4="http://schemas.microsoft.com/office/drawing/2016/5/10/chartex" xmlns:cx5="http://schemas.microsoft.com/office/drawing/2016/5/11/chartex" xmlns:cx6="http://schemas.microsoft.com/office/drawing/2016/5/12/chartex" xmlns:cx7="http://schemas.microsoft.com/office/drawing/2016/5/13/chartex" xmlns:cx8="http://schemas.microsoft.com/office/drawing/2016/5/14/chartex" xmlns:mc="http://schemas.openxmlformats.org/markup-compatibility/2006" xmlns:aink="http://schemas.microsoft.com/office/drawing/2016/ink" xmlns:am3d="http://schemas.microsoft.com/office/drawing/2017/model3d" xmlns:o="urn:schemas-microsoft-com:office:office" xmlns:oel="http://schemas.microsoft.com/office/2019/extlst" xmlns:r="http://schemas.openxmlformats.org/officeDocument/2006/relationships" xmlns:m="http://schemas.openxmlformats.org/officeDocument/2006/math" xmlns:v="urn:schemas-microsoft-com:vml" xmlns:wp14="http://schemas.microsoft.com/office/word/2010/wordprocessingDrawing" xmlns:wp="http://schemas.openxmlformats.org/drawingml/2006/wordprocessingDrawing" xmlns:w10="urn:schemas-microsoft-com:office:word" xmlns:w="http://schemas.openxmlformats.org/wordprocessingml/2006/main" xmlns:w14="http://schemas.microsoft.com/office/word/2010/wordml" xmlns:w15="http://schemas.microsoft.com/office/word/2012/wordml" xmlns:w16cex="http://schemas.microsoft.com/office/word/2018/wordml/cex" xmlns:w16cid="http://schemas.microsoft.com/office/word/2016/wordml/cid" xmlns:w16="http://schemas.microsoft.com/office/word/2018/wordml" xmlns:w16du="http://schemas.microsoft.com/office/word/2023/wordml/word16du" xmlns:w16sdtdh="http://schemas.microsoft.com/office/word/2020/wordml/sdtdatahash" xmlns:w16se="http://schemas.microsoft.com/office/word/2015/wordml/symex" xmlns:wpg="http://schemas.microsoft.com/office/word/2010/wordprocessingGroup" xmlns:wpi="http://schemas.microsoft.com/office/word/2010/wordprocessingInk" xmlns:wne="http://schemas.microsoft.com/office/word/2006/wordml" xmlns:wps="http://schemas.microsoft.com/office/word/2010/wordprocessingShape" mc:Ignorable="w14 w15 w16se w16cid w16 w16cex w16sdtdh wp14">
   <w:body>
     <w:p>
       <w:pPr>
@@ -46,26 +46,10 @@
         <w:t>13/03 :</w:t>
       </w:r>
       <w:r>
-        <w:t xml:space="preserve"> Attention à ne pas oublier des termes dans le </w:t>
-      </w:r>
-      <w:proofErr w:type="spellStart"/>
-      <w:r>
-        <w:t>Kalman</w:t>
-      </w:r>
-      <w:proofErr w:type="spellEnd"/>
-      <w:r>
-        <w:t> : les dérivés de la fonction f ne sont pas à négliger. Pourquoi ? Car lors de la linéarisation on supprime des termes, mais pour mieux représenter la réalité il faut les prendre en compte.</w:t>
-      </w:r>
-      <w:r>
-        <w:t xml:space="preserve"> Cela se voyait dans la matrice P, certains </w:t>
-      </w:r>
-      <w:proofErr w:type="spellStart"/>
-      <w:r>
-        <w:t>coeff</w:t>
-      </w:r>
-      <w:proofErr w:type="spellEnd"/>
-      <w:r>
-        <w:t xml:space="preserve"> d’intercorrélation étaient nuls alors qu’ils n’étaient pas </w:t>
+        <w:t xml:space="preserve"> Attention à ne pas oublier des termes dans le Kalman : les dérivés de la fonction f ne sont pas à négliger. Pourquoi ? Car lors de la linéarisation on supprime des termes, mais pour mieux représenter la réalité il faut les prendre en compte.</w:t>
+      </w:r>
+      <w:r>
+        <w:t xml:space="preserve"> Cela se voyait dans la matrice P, certains coeff d’intercorrélation étaient nuls alors qu’ils n’étaient pas </w:t>
       </w:r>
       <w:r>
         <w:t>censés</w:t>
@@ -88,13 +72,8 @@
         </w:numPr>
       </w:pPr>
       <w:r>
-        <w:t xml:space="preserve">Rajouter du bruit dans le </w:t>
-      </w:r>
-      <w:proofErr w:type="spellStart"/>
-      <w:r>
-        <w:t>Kalman</w:t>
-      </w:r>
-      <w:proofErr w:type="spellEnd"/>
+        <w:t>Rajouter du bruit dans le Kalman</w:t>
+      </w:r>
       <w:r>
         <w:t xml:space="preserve"> </w:t>
       </w:r>
@@ -148,23 +127,7 @@
         <w:t>20/03 :</w:t>
       </w:r>
       <w:r>
-        <w:t xml:space="preserve"> Comprendre le principe de la déviation d’Allan : permet de modéliser nos capteurs (type de bruit sur telle durée, </w:t>
-      </w:r>
-      <w:proofErr w:type="spellStart"/>
-      <w:r>
-        <w:t>etc</w:t>
-      </w:r>
-      <w:proofErr w:type="spellEnd"/>
-      <w:r>
-        <w:t xml:space="preserve"> …), permet de savoir si on a un </w:t>
-      </w:r>
-      <w:proofErr w:type="spellStart"/>
-      <w:r>
-        <w:t>Kalman</w:t>
-      </w:r>
-      <w:proofErr w:type="spellEnd"/>
-      <w:r>
-        <w:t xml:space="preserve"> optimal (innovation normalisée en bruit blanc)</w:t>
+        <w:t xml:space="preserve"> Comprendre le principe de la déviation d’Allan : permet de modéliser nos capteurs (type de bruit sur telle durée, etc …), permet de savoir si on a un Kalman optimal (innovation normalisée en bruit blanc)</w:t>
       </w:r>
     </w:p>
     <w:p>
@@ -189,15 +152,7 @@
         </w:tabs>
       </w:pPr>
       <w:r>
-        <w:t xml:space="preserve">Implémenter des algo d’analyse statique (module interne </w:t>
-      </w:r>
-      <w:proofErr w:type="spellStart"/>
-      <w:r>
-        <w:t>qrunch</w:t>
-      </w:r>
-      <w:proofErr w:type="spellEnd"/>
-      <w:r>
-        <w:t>)</w:t>
+        <w:t>Implémenter des algo d’analyse statique (module interne qrunch)</w:t>
       </w:r>
       <w:r>
         <w:t xml:space="preserve"> </w:t>
@@ -228,23 +183,7 @@
         <w:t>Faire des log de plusieurs jours (3 jours ici)</w:t>
       </w:r>
       <w:r>
-        <w:t xml:space="preserve"> et utiliser </w:t>
-      </w:r>
-      <w:proofErr w:type="spellStart"/>
-      <w:r>
-        <w:t>sbf</w:t>
-      </w:r>
-      <w:proofErr w:type="spellEnd"/>
-      <w:r>
-        <w:t xml:space="preserve"> </w:t>
-      </w:r>
-      <w:proofErr w:type="spellStart"/>
-      <w:r>
-        <w:t>converter</w:t>
-      </w:r>
-      <w:proofErr w:type="spellEnd"/>
-      <w:r>
-        <w:t xml:space="preserve"> pour utiliser uniquement les données désirées</w:t>
+        <w:t xml:space="preserve"> et utiliser sbf converter pour utiliser uniquement les données désirées</w:t>
       </w:r>
       <w:r>
         <w:t xml:space="preserve"> </w:t>
@@ -272,66 +211,36 @@
         <w:t xml:space="preserve"> Analyser les courbes d’Allan obtenues : sur le cap bruit blanc au début puis </w:t>
       </w:r>
       <w:r>
-        <w:t xml:space="preserve">marche aléatoire après. Donc </w:t>
-      </w:r>
-      <w:proofErr w:type="spellStart"/>
-      <w:r>
-        <w:t>coeff</w:t>
-      </w:r>
-      <w:proofErr w:type="spellEnd"/>
+        <w:t>marche aléatoire après. Donc coeff dir en -1/2 puis +1/2. Attention aux offsets en fonction de sigma !</w:t>
+      </w:r>
+    </w:p>
+    <w:p>
+      <w:r>
+        <w:t xml:space="preserve">A faire : </w:t>
+      </w:r>
+    </w:p>
+    <w:p>
+      <w:pPr>
+        <w:pStyle w:val="Paragraphedeliste"/>
+        <w:numPr>
+          <w:ilvl w:val="0"/>
+          <w:numId w:val="2"/>
+        </w:numPr>
+      </w:pPr>
+      <w:r>
+        <w:t>Faire de nouvelles acquisitions en mode Rover (non fixe</w:t>
+      </w:r>
+      <w:r>
+        <w:t>,</w:t>
+      </w:r>
+      <w:r>
+        <w:t xml:space="preserve"> 72h)</w:t>
+      </w:r>
       <w:r>
         <w:t xml:space="preserve"> </w:t>
       </w:r>
-      <w:proofErr w:type="spellStart"/>
-      <w:r>
-        <w:t>dir</w:t>
-      </w:r>
-      <w:proofErr w:type="spellEnd"/>
-      <w:r>
-        <w:t xml:space="preserve"> en -1/2 puis +1/2. Attention aux offsets en fonction de sigma !</w:t>
-      </w:r>
-    </w:p>
-    <w:p>
-      <w:r>
-        <w:t xml:space="preserve">A faire : </w:t>
-      </w:r>
-    </w:p>
-    <w:p>
-      <w:pPr>
-        <w:pStyle w:val="Paragraphedeliste"/>
-        <w:numPr>
-          <w:ilvl w:val="0"/>
-          <w:numId w:val="2"/>
-        </w:numPr>
-      </w:pPr>
-      <w:r>
-        <w:t>Faire de nouvelles acquisitions en mode Rover (non fixe)</w:t>
-      </w:r>
-      <w:r>
-        <w:t xml:space="preserve"> (attendre 72h)</w:t>
-      </w:r>
-      <w:r>
-        <w:t xml:space="preserve"> </w:t>
-      </w:r>
-    </w:p>
-    <w:p>
-      <w:pPr>
-        <w:pStyle w:val="Paragraphedeliste"/>
-        <w:numPr>
-          <w:ilvl w:val="0"/>
-          <w:numId w:val="2"/>
-        </w:numPr>
-      </w:pPr>
-      <w:r>
-        <w:t>Regarder comment sont calculées les valeurs des angles (</w:t>
-      </w:r>
-      <w:proofErr w:type="spellStart"/>
-      <w:r>
-        <w:t>head</w:t>
-      </w:r>
-      <w:proofErr w:type="spellEnd"/>
-      <w:r>
-        <w:t>, pitch) grâce aux observations de déphasage</w:t>
+      <w:r>
+        <w:t>et faire Allan dessus</w:t>
       </w:r>
       <w:r>
         <w:t xml:space="preserve"> </w:t>
@@ -356,43 +265,7 @@
         </w:numPr>
       </w:pPr>
       <w:r>
-        <w:t xml:space="preserve">Comment sont calculés les </w:t>
-      </w:r>
-      <w:r>
-        <w:t>d</w:t>
-      </w:r>
-      <w:r>
-        <w:t xml:space="preserve">elta </w:t>
-      </w:r>
-      <w:r>
-        <w:t>ENU</w:t>
-      </w:r>
-      <w:r>
-        <w:t xml:space="preserve"> (grâce au déphasage ?), et quel est leur lien avec le cap ?</w:t>
-      </w:r>
-      <w:r>
-        <w:t xml:space="preserve"> (</w:t>
-      </w:r>
-      <w:r>
-        <w:t>Regarder</w:t>
-      </w:r>
-      <w:r>
-        <w:t xml:space="preserve"> les équations !)</w:t>
-      </w:r>
-    </w:p>
-    <w:p>
-      <w:pPr>
-        <w:pStyle w:val="Paragraphedeliste"/>
-        <w:numPr>
-          <w:ilvl w:val="0"/>
-          <w:numId w:val="2"/>
-        </w:numPr>
-      </w:pPr>
-      <w:r>
-        <w:t>Allan sur ces delta et Allan sur la diff de la position de chaque antenne (voir si c’est pareil ou non)</w:t>
-      </w:r>
-      <w:r>
-        <w:t xml:space="preserve"> UPDATE : on n’a pas les données de position de l’antenne auxiliaire</w:t>
+        <w:t>Regarder comment sont calculées les valeurs des angles (head, pitch) grâce aux observations de déphasage</w:t>
       </w:r>
       <w:r>
         <w:t xml:space="preserve"> </w:t>
@@ -417,25 +290,28 @@
         </w:numPr>
       </w:pPr>
       <w:r>
-        <w:t>Modéliser les bruit</w:t>
-      </w:r>
-      <w:r>
-        <w:t>s</w:t>
-      </w:r>
-      <w:r>
-        <w:t xml:space="preserve"> analysés pour que cela se sup</w:t>
-      </w:r>
-      <w:r>
-        <w:t>erpose</w:t>
-      </w:r>
-      <w:r>
-        <w:t xml:space="preserve"> au mieux</w:t>
-      </w:r>
-      <w:r>
-        <w:t xml:space="preserve"> aux courbes expérimentales</w:t>
-      </w:r>
-      <w:r>
-        <w:t xml:space="preserve"> (superposer plusieurs bruits pour voir)</w:t>
+        <w:t xml:space="preserve">Comment sont calculés les </w:t>
+      </w:r>
+      <w:r>
+        <w:t>d</w:t>
+      </w:r>
+      <w:r>
+        <w:t xml:space="preserve">elta </w:t>
+      </w:r>
+      <w:r>
+        <w:t>ENU</w:t>
+      </w:r>
+      <w:r>
+        <w:t xml:space="preserve"> (grâce au déphasage ?), et quel est leur lien avec le cap ?</w:t>
+      </w:r>
+      <w:r>
+        <w:t xml:space="preserve"> (</w:t>
+      </w:r>
+      <w:r>
+        <w:t>Regarder</w:t>
+      </w:r>
+      <w:r>
+        <w:t xml:space="preserve"> les équations !)</w:t>
       </w:r>
       <w:r>
         <w:t xml:space="preserve"> </w:t>
@@ -460,15 +336,281 @@
         </w:numPr>
       </w:pPr>
       <w:r>
-        <w:t xml:space="preserve">Reporter ces modélisations dans le </w:t>
-      </w:r>
-      <w:proofErr w:type="spellStart"/>
-      <w:r>
-        <w:t>Kalman</w:t>
-      </w:r>
-      <w:proofErr w:type="spellEnd"/>
-      <w:r>
-        <w:t xml:space="preserve"> (d’abord sans bruit, puis avec)</w:t>
+        <w:t>Allan sur ces delta et Allan sur la diff de la position de chaque antenne (voir si c’est pareil ou non)</w:t>
+      </w:r>
+      <w:r>
+        <w:t xml:space="preserve"> UPDATE : on n’a pas les données de position de l’antenne auxiliaire</w:t>
+      </w:r>
+      <w:r>
+        <w:t xml:space="preserve"> </w:t>
+      </w:r>
+      <w:r>
+        <w:rPr>
+          <w:rFonts w:cstheme="minorHAnsi"/>
+          <w:b/>
+          <w:bCs/>
+          <w:sz w:val="24"/>
+          <w:szCs w:val="24"/>
+        </w:rPr>
+        <w:t>√</w:t>
+      </w:r>
+    </w:p>
+    <w:p>
+      <w:pPr>
+        <w:pStyle w:val="Paragraphedeliste"/>
+        <w:numPr>
+          <w:ilvl w:val="0"/>
+          <w:numId w:val="2"/>
+        </w:numPr>
+      </w:pPr>
+      <w:r>
+        <w:t>Modéliser les bruit</w:t>
+      </w:r>
+      <w:r>
+        <w:t>s</w:t>
+      </w:r>
+      <w:r>
+        <w:t xml:space="preserve"> analysés pour que cela se sup</w:t>
+      </w:r>
+      <w:r>
+        <w:t>erpose</w:t>
+      </w:r>
+      <w:r>
+        <w:t xml:space="preserve"> au mieux</w:t>
+      </w:r>
+      <w:r>
+        <w:t xml:space="preserve"> aux courbes expérimentales</w:t>
+      </w:r>
+      <w:r>
+        <w:t xml:space="preserve"> (superposer plusieurs bruits pour voir)</w:t>
+      </w:r>
+      <w:r>
+        <w:t xml:space="preserve"> </w:t>
+      </w:r>
+      <w:r>
+        <w:rPr>
+          <w:rFonts w:cstheme="minorHAnsi"/>
+          <w:b/>
+          <w:bCs/>
+          <w:sz w:val="24"/>
+          <w:szCs w:val="24"/>
+        </w:rPr>
+        <w:t>√</w:t>
+      </w:r>
+    </w:p>
+    <w:p>
+      <w:pPr>
+        <w:pStyle w:val="Paragraphedeliste"/>
+        <w:numPr>
+          <w:ilvl w:val="0"/>
+          <w:numId w:val="2"/>
+        </w:numPr>
+      </w:pPr>
+      <w:r>
+        <w:t>Reporter ces modélisations dans le Kalman (d’abord sans bruit, puis avec)</w:t>
+      </w:r>
+      <w:r>
+        <w:t xml:space="preserve"> : à condition d’avoir </w:t>
+      </w:r>
+      <w:r>
+        <w:t>trouvé</w:t>
+      </w:r>
+      <w:r>
+        <w:t xml:space="preserve"> </w:t>
+      </w:r>
+      <w:r>
+        <w:t>les bons bruits correspondants</w:t>
+      </w:r>
+      <w:r>
+        <w:t> !</w:t>
+      </w:r>
+    </w:p>
+    <w:p>
+      <w:r>
+        <w:t>Boîtes :</w:t>
+      </w:r>
+    </w:p>
+    <w:p>
+      <w:pPr>
+        <w:pStyle w:val="Paragraphedeliste"/>
+        <w:numPr>
+          <w:ilvl w:val="0"/>
+          <w:numId w:val="2"/>
+        </w:numPr>
+      </w:pPr>
+      <w:r>
+        <w:t>Voir fiche en papier</w:t>
+      </w:r>
+    </w:p>
+    <w:p/>
+    <w:p>
+      <w:r>
+        <w:rPr>
+          <w:u w:val="single"/>
+        </w:rPr>
+        <w:lastRenderedPageBreak/>
+        <w:t>03/04 :</w:t>
+      </w:r>
+      <w:r>
+        <w:t xml:space="preserve"> Faire en changeant le mode de GNSS (DGPS par exemple, car on était en SBAS), et essayer de recalculer les Delta soi-même. Comprendre plus profondément la théorie</w:t>
+      </w:r>
+      <w:r>
+        <w:t xml:space="preserve"> (attention aux phi dans le rapport !!)</w:t>
+      </w:r>
+      <w:r>
+        <w:t>. J’ai les équations pour 1 sat, mais ça donne quoi avec 40 ? comment est faite la fusion ?</w:t>
+      </w:r>
+      <w:r>
+        <w:t xml:space="preserve"> Regarder la calibration à faire sur le Kangoo</w:t>
+      </w:r>
+      <w:r>
+        <w:t>.</w:t>
+      </w:r>
+      <w:r>
+        <w:t xml:space="preserve"> ! </w:t>
+      </w:r>
+      <w:r>
+        <w:t>Remettre les bonnes unités</w:t>
+      </w:r>
+      <w:r>
+        <w:t> !</w:t>
+      </w:r>
+      <w:r>
+        <w:t xml:space="preserve"> Somme de bruits corrélés (3-4-5) à différents tau pour faire un truc plat à peu</w:t>
+      </w:r>
+      <w:r>
+        <w:t xml:space="preserve"> </w:t>
+      </w:r>
+      <w:r>
+        <w:t>près.</w:t>
+      </w:r>
+      <w:r>
+        <w:t xml:space="preserve"> Regarder les sigma aussi : on prend une règle par rapport à la courbe et on regarde le point d’intersection grâce à la formule.</w:t>
+      </w:r>
+    </w:p>
+    <w:p>
+      <w:pPr>
+        <w:pStyle w:val="Paragraphedeliste"/>
+        <w:numPr>
+          <w:ilvl w:val="0"/>
+          <w:numId w:val="2"/>
+        </w:numPr>
+      </w:pPr>
+      <w:r>
+        <w:t>Faire acquisition en DGPS</w:t>
+      </w:r>
+      <w:r>
+        <w:t xml:space="preserve"> </w:t>
+      </w:r>
+      <w:r>
+        <w:rPr>
+          <w:rFonts w:cstheme="minorHAnsi"/>
+          <w:b/>
+          <w:bCs/>
+          <w:sz w:val="24"/>
+          <w:szCs w:val="24"/>
+        </w:rPr>
+        <w:t>√</w:t>
+      </w:r>
+    </w:p>
+    <w:p>
+      <w:pPr>
+        <w:pStyle w:val="Paragraphedeliste"/>
+        <w:numPr>
+          <w:ilvl w:val="0"/>
+          <w:numId w:val="2"/>
+        </w:numPr>
+      </w:pPr>
+      <w:r>
+        <w:t>Recalculer les DE, DN, DU soi-même</w:t>
+      </w:r>
+    </w:p>
+    <w:p>
+      <w:pPr>
+        <w:pStyle w:val="Paragraphedeliste"/>
+        <w:numPr>
+          <w:ilvl w:val="0"/>
+          <w:numId w:val="2"/>
+        </w:numPr>
+      </w:pPr>
+      <w:r>
+        <w:t>Biblio</w:t>
+      </w:r>
+      <w:r>
+        <w:t xml:space="preserve"> et modif rapport (phi)</w:t>
+      </w:r>
+    </w:p>
+    <w:p>
+      <w:pPr>
+        <w:pStyle w:val="Paragraphedeliste"/>
+        <w:numPr>
+          <w:ilvl w:val="0"/>
+          <w:numId w:val="2"/>
+        </w:numPr>
+      </w:pPr>
+      <w:r>
+        <w:t>Calibration kangoo</w:t>
+      </w:r>
+    </w:p>
+    <w:p>
+      <w:pPr>
+        <w:pStyle w:val="Paragraphedeliste"/>
+        <w:numPr>
+          <w:ilvl w:val="0"/>
+          <w:numId w:val="2"/>
+        </w:numPr>
+      </w:pPr>
+      <w:r>
+        <w:t>Remettre les bonnes unités</w:t>
+      </w:r>
+      <w:r>
+        <w:t xml:space="preserve"> </w:t>
+      </w:r>
+      <w:r>
+        <w:rPr>
+          <w:rFonts w:cstheme="minorHAnsi"/>
+          <w:b/>
+          <w:bCs/>
+          <w:sz w:val="24"/>
+          <w:szCs w:val="24"/>
+        </w:rPr>
+        <w:t>√</w:t>
+      </w:r>
+    </w:p>
+    <w:p>
+      <w:pPr>
+        <w:pStyle w:val="Paragraphedeliste"/>
+        <w:numPr>
+          <w:ilvl w:val="0"/>
+          <w:numId w:val="2"/>
+        </w:numPr>
+      </w:pPr>
+      <w:r>
+        <w:t>Somme de bruits corrélés</w:t>
+      </w:r>
+    </w:p>
+    <w:p>
+      <w:pPr>
+        <w:pStyle w:val="Paragraphedeliste"/>
+        <w:numPr>
+          <w:ilvl w:val="0"/>
+          <w:numId w:val="2"/>
+        </w:numPr>
+      </w:pPr>
+      <w:r>
+        <w:t>Mettre les bruits dans le Kalman 2D</w:t>
+      </w:r>
+    </w:p>
+    <w:p>
+      <w:pPr>
+        <w:pStyle w:val="Paragraphedeliste"/>
+        <w:numPr>
+          <w:ilvl w:val="0"/>
+          <w:numId w:val="2"/>
+        </w:numPr>
+      </w:pPr>
+      <w:r>
+        <w:t>Regarder les sigma des différents bruits</w:t>
       </w:r>
     </w:p>
     <w:sectPr>
@@ -482,7 +624,7 @@
 </file>
 
 <file path=word/numbering.xml><?xml version="1.0" encoding="utf-8"?>
-<w:numbering xmlns:wpc="http://schemas.microsoft.com/office/word/2010/wordprocessingCanvas" xmlns:cx="http://schemas.microsoft.com/office/drawing/2014/chartex" xmlns:cx1="http://schemas.microsoft.com/office/drawing/2015/9/8/chartex" xmlns:cx2="http://schemas.microsoft.com/office/drawing/2015/10/21/chartex" xmlns:cx3="http://schemas.microsoft.com/office/drawing/2016/5/9/chartex" xmlns:cx4="http://schemas.microsoft.com/office/drawing/2016/5/10/chartex" xmlns:cx5="http://schemas.microsoft.com/office/drawing/2016/5/11/chartex" xmlns:cx6="http://schemas.microsoft.com/office/drawing/2016/5/12/chartex" xmlns:cx7="http://schemas.microsoft.com/office/drawing/2016/5/13/chartex" xmlns:cx8="http://schemas.microsoft.com/office/drawing/2016/5/14/chartex" xmlns:mc="http://schemas.openxmlformats.org/markup-compatibility/2006" xmlns:aink="http://schemas.microsoft.com/office/drawing/2016/ink" xmlns:am3d="http://schemas.microsoft.com/office/drawing/2017/model3d" xmlns:o="urn:schemas-microsoft-com:office:office" xmlns:oel="http://schemas.microsoft.com/office/2019/extlst" xmlns:r="http://schemas.openxmlformats.org/officeDocument/2006/relationships" xmlns:m="http://schemas.openxmlformats.org/officeDocument/2006/math" xmlns:v="urn:schemas-microsoft-com:vml" xmlns:wp14="http://schemas.microsoft.com/office/word/2010/wordprocessingDrawing" xmlns:wp="http://schemas.openxmlformats.org/drawingml/2006/wordprocessingDrawing" xmlns:w10="urn:schemas-microsoft-com:office:word" xmlns:w="http://schemas.openxmlformats.org/wordprocessingml/2006/main" xmlns:w14="http://schemas.microsoft.com/office/word/2010/wordml" xmlns:w15="http://schemas.microsoft.com/office/word/2012/wordml" xmlns:w16cex="http://schemas.microsoft.com/office/word/2018/wordml/cex" xmlns:w16cid="http://schemas.microsoft.com/office/word/2016/wordml/cid" xmlns:w16="http://schemas.microsoft.com/office/word/2018/wordml" xmlns:w16sdtdh="http://schemas.microsoft.com/office/word/2020/wordml/sdtdatahash" xmlns:w16se="http://schemas.microsoft.com/office/word/2015/wordml/symex" xmlns:wpg="http://schemas.microsoft.com/office/word/2010/wordprocessingGroup" xmlns:wpi="http://schemas.microsoft.com/office/word/2010/wordprocessingInk" xmlns:wne="http://schemas.microsoft.com/office/word/2006/wordml" xmlns:wps="http://schemas.microsoft.com/office/word/2010/wordprocessingShape" mc:Ignorable="w14 w15 w16se w16cid w16 w16cex w16sdtdh wp14">
+<w:numbering xmlns:wpc="http://schemas.microsoft.com/office/word/2010/wordprocessingCanvas" xmlns:cx="http://schemas.microsoft.com/office/drawing/2014/chartex" xmlns:cx1="http://schemas.microsoft.com/office/drawing/2015/9/8/chartex" xmlns:cx2="http://schemas.microsoft.com/office/drawing/2015/10/21/chartex" xmlns:cx3="http://schemas.microsoft.com/office/drawing/2016/5/9/chartex" xmlns:cx4="http://schemas.microsoft.com/office/drawing/2016/5/10/chartex" xmlns:cx5="http://schemas.microsoft.com/office/drawing/2016/5/11/chartex" xmlns:cx6="http://schemas.microsoft.com/office/drawing/2016/5/12/chartex" xmlns:cx7="http://schemas.microsoft.com/office/drawing/2016/5/13/chartex" xmlns:cx8="http://schemas.microsoft.com/office/drawing/2016/5/14/chartex" xmlns:mc="http://schemas.openxmlformats.org/markup-compatibility/2006" xmlns:aink="http://schemas.microsoft.com/office/drawing/2016/ink" xmlns:am3d="http://schemas.microsoft.com/office/drawing/2017/model3d" xmlns:o="urn:schemas-microsoft-com:office:office" xmlns:oel="http://schemas.microsoft.com/office/2019/extlst" xmlns:r="http://schemas.openxmlformats.org/officeDocument/2006/relationships" xmlns:m="http://schemas.openxmlformats.org/officeDocument/2006/math" xmlns:v="urn:schemas-microsoft-com:vml" xmlns:wp14="http://schemas.microsoft.com/office/word/2010/wordprocessingDrawing" xmlns:wp="http://schemas.openxmlformats.org/drawingml/2006/wordprocessingDrawing" xmlns:w10="urn:schemas-microsoft-com:office:word" xmlns:w="http://schemas.openxmlformats.org/wordprocessingml/2006/main" xmlns:w14="http://schemas.microsoft.com/office/word/2010/wordml" xmlns:w15="http://schemas.microsoft.com/office/word/2012/wordml" xmlns:w16cex="http://schemas.microsoft.com/office/word/2018/wordml/cex" xmlns:w16cid="http://schemas.microsoft.com/office/word/2016/wordml/cid" xmlns:w16="http://schemas.microsoft.com/office/word/2018/wordml" xmlns:w16du="http://schemas.microsoft.com/office/word/2023/wordml/word16du" xmlns:w16sdtdh="http://schemas.microsoft.com/office/word/2020/wordml/sdtdatahash" xmlns:w16se="http://schemas.microsoft.com/office/word/2015/wordml/symex" xmlns:wpg="http://schemas.microsoft.com/office/word/2010/wordprocessingGroup" xmlns:wpi="http://schemas.microsoft.com/office/word/2010/wordprocessingInk" xmlns:wne="http://schemas.microsoft.com/office/word/2006/wordml" xmlns:wps="http://schemas.microsoft.com/office/word/2010/wordprocessingShape" mc:Ignorable="w14 w15 w16se w16cid w16 w16cex w16sdtdh wp14">
   <w:abstractNum w:abstractNumId="0" w15:restartNumberingAfterBreak="0">
     <w:nsid w:val="44150AA4"/>
     <w:multiLevelType w:val="hybridMultilevel"/>

</xml_diff>

<commit_message>
projection des lat lon en repère cartésien L93
</commit_message>
<xml_diff>
--- a/Notes de stages.docx
+++ b/Notes de stages.docx
@@ -1,6 +1,6 @@
 
 <file path=word/document.xml><?xml version="1.0" encoding="utf-8"?>
-<w:document xmlns:wpc="http://schemas.microsoft.com/office/word/2010/wordprocessingCanvas" xmlns:cx="http://schemas.microsoft.com/office/drawing/2014/chartex" xmlns:cx1="http://schemas.microsoft.com/office/drawing/2015/9/8/chartex" xmlns:cx2="http://schemas.microsoft.com/office/drawing/2015/10/21/chartex" xmlns:cx3="http://schemas.microsoft.com/office/drawing/2016/5/9/chartex" xmlns:cx4="http://schemas.microsoft.com/office/drawing/2016/5/10/chartex" xmlns:cx5="http://schemas.microsoft.com/office/drawing/2016/5/11/chartex" xmlns:cx6="http://schemas.microsoft.com/office/drawing/2016/5/12/chartex" xmlns:cx7="http://schemas.microsoft.com/office/drawing/2016/5/13/chartex" xmlns:cx8="http://schemas.microsoft.com/office/drawing/2016/5/14/chartex" xmlns:mc="http://schemas.openxmlformats.org/markup-compatibility/2006" xmlns:aink="http://schemas.microsoft.com/office/drawing/2016/ink" xmlns:am3d="http://schemas.microsoft.com/office/drawing/2017/model3d" xmlns:o="urn:schemas-microsoft-com:office:office" xmlns:oel="http://schemas.microsoft.com/office/2019/extlst" xmlns:r="http://schemas.openxmlformats.org/officeDocument/2006/relationships" xmlns:m="http://schemas.openxmlformats.org/officeDocument/2006/math" xmlns:v="urn:schemas-microsoft-com:vml" xmlns:wp14="http://schemas.microsoft.com/office/word/2010/wordprocessingDrawing" xmlns:wp="http://schemas.openxmlformats.org/drawingml/2006/wordprocessingDrawing" xmlns:w10="urn:schemas-microsoft-com:office:word" xmlns:w="http://schemas.openxmlformats.org/wordprocessingml/2006/main" xmlns:w14="http://schemas.microsoft.com/office/word/2010/wordml" xmlns:w15="http://schemas.microsoft.com/office/word/2012/wordml" xmlns:w16cex="http://schemas.microsoft.com/office/word/2018/wordml/cex" xmlns:w16cid="http://schemas.microsoft.com/office/word/2016/wordml/cid" xmlns:w16="http://schemas.microsoft.com/office/word/2018/wordml" xmlns:w16sdtdh="http://schemas.microsoft.com/office/word/2020/wordml/sdtdatahash" xmlns:w16se="http://schemas.microsoft.com/office/word/2015/wordml/symex" xmlns:wpg="http://schemas.microsoft.com/office/word/2010/wordprocessingGroup" xmlns:wpi="http://schemas.microsoft.com/office/word/2010/wordprocessingInk" xmlns:wne="http://schemas.microsoft.com/office/word/2006/wordml" xmlns:wps="http://schemas.microsoft.com/office/word/2010/wordprocessingShape" mc:Ignorable="w14 w15 w16se w16cid w16 w16cex w16sdtdh wp14">
+<w:document xmlns:wpc="http://schemas.microsoft.com/office/word/2010/wordprocessingCanvas" xmlns:cx="http://schemas.microsoft.com/office/drawing/2014/chartex" xmlns:cx1="http://schemas.microsoft.com/office/drawing/2015/9/8/chartex" xmlns:cx2="http://schemas.microsoft.com/office/drawing/2015/10/21/chartex" xmlns:cx3="http://schemas.microsoft.com/office/drawing/2016/5/9/chartex" xmlns:cx4="http://schemas.microsoft.com/office/drawing/2016/5/10/chartex" xmlns:cx5="http://schemas.microsoft.com/office/drawing/2016/5/11/chartex" xmlns:cx6="http://schemas.microsoft.com/office/drawing/2016/5/12/chartex" xmlns:cx7="http://schemas.microsoft.com/office/drawing/2016/5/13/chartex" xmlns:cx8="http://schemas.microsoft.com/office/drawing/2016/5/14/chartex" xmlns:mc="http://schemas.openxmlformats.org/markup-compatibility/2006" xmlns:aink="http://schemas.microsoft.com/office/drawing/2016/ink" xmlns:am3d="http://schemas.microsoft.com/office/drawing/2017/model3d" xmlns:o="urn:schemas-microsoft-com:office:office" xmlns:oel="http://schemas.microsoft.com/office/2019/extlst" xmlns:r="http://schemas.openxmlformats.org/officeDocument/2006/relationships" xmlns:m="http://schemas.openxmlformats.org/officeDocument/2006/math" xmlns:v="urn:schemas-microsoft-com:vml" xmlns:wp14="http://schemas.microsoft.com/office/word/2010/wordprocessingDrawing" xmlns:wp="http://schemas.openxmlformats.org/drawingml/2006/wordprocessingDrawing" xmlns:w10="urn:schemas-microsoft-com:office:word" xmlns:w="http://schemas.openxmlformats.org/wordprocessingml/2006/main" xmlns:w14="http://schemas.microsoft.com/office/word/2010/wordml" xmlns:w15="http://schemas.microsoft.com/office/word/2012/wordml" xmlns:w16cex="http://schemas.microsoft.com/office/word/2018/wordml/cex" xmlns:w16cid="http://schemas.microsoft.com/office/word/2016/wordml/cid" xmlns:w16="http://schemas.microsoft.com/office/word/2018/wordml" xmlns:w16du="http://schemas.microsoft.com/office/word/2023/wordml/word16du" xmlns:w16sdtdh="http://schemas.microsoft.com/office/word/2020/wordml/sdtdatahash" xmlns:w16se="http://schemas.microsoft.com/office/word/2015/wordml/symex" xmlns:wpg="http://schemas.microsoft.com/office/word/2010/wordprocessingGroup" xmlns:wpi="http://schemas.microsoft.com/office/word/2010/wordprocessingInk" xmlns:wne="http://schemas.microsoft.com/office/word/2006/wordml" xmlns:wps="http://schemas.microsoft.com/office/word/2010/wordprocessingShape" mc:Ignorable="w14 w15 w16se w16cid w16 w16cex w16sdtdh wp14">
   <w:body>
     <w:p>
       <w:pPr>
@@ -500,6 +500,9 @@
         <w:t>Faire acquisition en DGPS</w:t>
       </w:r>
       <w:r>
+        <w:t xml:space="preserve"> (impossible, donc faite en stand alone)</w:t>
+      </w:r>
+      <w:r>
         <w:t xml:space="preserve"> </w:t>
       </w:r>
       <w:r>
@@ -525,13 +528,16 @@
         <w:t>Recalculer les DE, DN, DU soi-même</w:t>
       </w:r>
       <w:r>
-        <w:t xml:space="preserve"> (réessayer avec un autre mode de positionnement)</w:t>
-      </w:r>
-      <w:r>
-        <w:t xml:space="preserve"> / parler des delta phi qui sont trop chiants</w:t>
-      </w:r>
-      <w:r>
-        <w:t xml:space="preserve"> </w:t>
+        <w:t xml:space="preserve"> </w:t>
+      </w:r>
+      <w:r>
+        <w:t>/ parler des delta phi qui sont trop chiants</w:t>
+      </w:r>
+      <w:r>
+        <w:t xml:space="preserve"> </w:t>
+      </w:r>
+      <w:r>
+        <w:t>(fusions grâce à GaussNewton)</w:t>
       </w:r>
     </w:p>
     <w:p>
@@ -638,6 +644,19 @@
       <w:r>
         <w:t>, et surtout caractériser cela (cohérence avec allan)</w:t>
       </w:r>
+      <w:r>
+        <w:t xml:space="preserve"> </w:t>
+      </w:r>
+      <w:r>
+        <w:rPr>
+          <w:rFonts w:cstheme="minorHAnsi"/>
+          <w:b/>
+          <w:bCs/>
+          <w:sz w:val="24"/>
+          <w:szCs w:val="24"/>
+        </w:rPr>
+        <w:t>√</w:t>
+      </w:r>
     </w:p>
     <w:p>
       <w:pPr>
@@ -650,6 +669,19 @@
       <w:r>
         <w:t>Comparer avec et sans bruit dans le Kalman</w:t>
       </w:r>
+      <w:r>
+        <w:t xml:space="preserve"> </w:t>
+      </w:r>
+      <w:r>
+        <w:rPr>
+          <w:rFonts w:cstheme="minorHAnsi"/>
+          <w:b/>
+          <w:bCs/>
+          <w:sz w:val="24"/>
+          <w:szCs w:val="24"/>
+        </w:rPr>
+        <w:t>√</w:t>
+      </w:r>
     </w:p>
     <w:p>
       <w:pPr>
@@ -693,6 +725,506 @@
           <w:rFonts w:cstheme="minorHAnsi"/>
         </w:rPr>
         <w:t>Boîtes mercredi 05/04 avec Manu</w:t>
+      </w:r>
+      <w:r>
+        <w:rPr>
+          <w:rFonts w:cstheme="minorHAnsi"/>
+        </w:rPr>
+        <w:t xml:space="preserve"> (contacter thibault </w:t>
+      </w:r>
+      <w:r>
+        <w:rPr>
+          <w:rFonts w:cstheme="minorHAnsi"/>
+        </w:rPr>
+        <w:t xml:space="preserve">dos santos </w:t>
+      </w:r>
+      <w:r>
+        <w:rPr>
+          <w:rFonts w:cstheme="minorHAnsi"/>
+        </w:rPr>
+        <w:t>pour savoir où est le 40 et où est le 1)</w:t>
+      </w:r>
+    </w:p>
+    <w:p>
+      <w:pPr>
+        <w:rPr>
+          <w:sz w:val="20"/>
+          <w:szCs w:val="20"/>
+        </w:rPr>
+      </w:pPr>
+    </w:p>
+    <w:p>
+      <w:pPr>
+        <w:rPr>
+          <w:sz w:val="20"/>
+          <w:szCs w:val="20"/>
+        </w:rPr>
+      </w:pPr>
+      <w:r>
+        <w:rPr>
+          <w:sz w:val="20"/>
+          <w:szCs w:val="20"/>
+          <w:u w:val="single"/>
+        </w:rPr>
+        <w:t>11/04 :</w:t>
+      </w:r>
+      <w:r>
+        <w:rPr>
+          <w:sz w:val="20"/>
+          <w:szCs w:val="20"/>
+        </w:rPr>
+        <w:t xml:space="preserve"> Continuer d’implémenter le bruit dans le filtre de Kalman.</w:t>
+      </w:r>
+      <w:r>
+        <w:rPr>
+          <w:sz w:val="20"/>
+          <w:szCs w:val="20"/>
+        </w:rPr>
+        <w:t xml:space="preserve"> </w:t>
+      </w:r>
+      <w:r>
+        <w:rPr>
+          <w:sz w:val="20"/>
+          <w:szCs w:val="20"/>
+        </w:rPr>
+        <w:t xml:space="preserve">Convertir les données gnss et faire un zéro local directement après acquisition, puis recalculer un sigma. Ce sigma, on pourra s’en servir dans la simu de Kalman pour simuler le bruit plutôt que d’utiliser les valeurs vraies gnss. Regarder si </w:t>
+      </w:r>
+      <w:r>
+        <w:rPr>
+          <w:sz w:val="20"/>
+          <w:szCs w:val="20"/>
+        </w:rPr>
+        <w:t>gabarit</w:t>
+      </w:r>
+      <w:r>
+        <w:rPr>
+          <w:sz w:val="20"/>
+          <w:szCs w:val="20"/>
+        </w:rPr>
+        <w:t xml:space="preserve"> couvrant par rapport au résultat vrai</w:t>
+      </w:r>
+      <w:r>
+        <w:rPr>
+          <w:sz w:val="20"/>
+          <w:szCs w:val="20"/>
+        </w:rPr>
+        <w:t> : en fait on fait kalman avec le gabarit (rouge) car la pente est forcément 0.5 mais on a fixé le bon sigma</w:t>
+      </w:r>
+      <w:r>
+        <w:rPr>
+          <w:sz w:val="20"/>
+          <w:szCs w:val="20"/>
+        </w:rPr>
+        <w:t xml:space="preserve">, donc l’erreur (ou l’innovation) est censée être + grande qu’avec le vrai bruit du gnss. </w:t>
+      </w:r>
+      <w:r>
+        <w:rPr>
+          <w:sz w:val="20"/>
+          <w:szCs w:val="20"/>
+        </w:rPr>
+        <w:t>Faire les transfo pour implémenter les bruits dans le Kalman : changement de repère en multipliant par l’altitude et le rayon de la terre</w:t>
+      </w:r>
+      <w:r>
+        <w:rPr>
+          <w:sz w:val="20"/>
+          <w:szCs w:val="20"/>
+        </w:rPr>
+        <w:t>, choisir le zéro arbitraire (min ou moy)</w:t>
+      </w:r>
+      <w:r>
+        <w:rPr>
+          <w:sz w:val="20"/>
+          <w:szCs w:val="20"/>
+        </w:rPr>
+        <w:t xml:space="preserve">. </w:t>
+      </w:r>
+      <w:r>
+        <w:rPr>
+          <w:sz w:val="20"/>
+          <w:szCs w:val="20"/>
+        </w:rPr>
+        <w:t xml:space="preserve">Réfléchir au montage sur kangoo : comment mesurer l’écart, etc … Pour qualibration future pour le client : quels types de trajectoires, pdt cb de tps, quel montage faire, etc </w:t>
+      </w:r>
+    </w:p>
+    <w:p>
+      <w:pPr>
+        <w:pStyle w:val="Paragraphedeliste"/>
+        <w:numPr>
+          <w:ilvl w:val="0"/>
+          <w:numId w:val="2"/>
+        </w:numPr>
+        <w:rPr>
+          <w:sz w:val="20"/>
+          <w:szCs w:val="20"/>
+        </w:rPr>
+      </w:pPr>
+      <w:r>
+        <w:rPr>
+          <w:sz w:val="20"/>
+          <w:szCs w:val="20"/>
+        </w:rPr>
+        <w:t>Faire les boîtes</w:t>
+      </w:r>
+      <w:r>
+        <w:rPr>
+          <w:sz w:val="20"/>
+          <w:szCs w:val="20"/>
+        </w:rPr>
+        <w:t xml:space="preserve"> </w:t>
+      </w:r>
+      <w:r>
+        <w:t xml:space="preserve"> </w:t>
+      </w:r>
+      <w:r>
+        <w:rPr>
+          <w:rFonts w:cstheme="minorHAnsi"/>
+          <w:b/>
+          <w:bCs/>
+          <w:sz w:val="24"/>
+          <w:szCs w:val="24"/>
+        </w:rPr>
+        <w:t>√</w:t>
+      </w:r>
+    </w:p>
+    <w:p>
+      <w:pPr>
+        <w:pStyle w:val="Paragraphedeliste"/>
+        <w:numPr>
+          <w:ilvl w:val="0"/>
+          <w:numId w:val="2"/>
+        </w:numPr>
+        <w:rPr>
+          <w:sz w:val="20"/>
+          <w:szCs w:val="20"/>
+        </w:rPr>
+      </w:pPr>
+      <w:r>
+        <w:rPr>
+          <w:sz w:val="20"/>
+          <w:szCs w:val="20"/>
+        </w:rPr>
+        <w:t>Regarder à quoi sont dûs les pics (ch de satellites, ch d’epoch, etc.)</w:t>
+      </w:r>
+      <w:r>
+        <w:t> : les pics sont juste deux points juxtaposés (ambiguïté de demi-cycle ?)</w:t>
+      </w:r>
+      <w:r>
+        <w:t xml:space="preserve"> </w:t>
+      </w:r>
+      <w:r>
+        <w:rPr>
+          <w:rFonts w:cstheme="minorHAnsi"/>
+          <w:b/>
+          <w:bCs/>
+          <w:sz w:val="24"/>
+          <w:szCs w:val="24"/>
+        </w:rPr>
+        <w:t>√</w:t>
+      </w:r>
+    </w:p>
+    <w:p>
+      <w:pPr>
+        <w:pStyle w:val="Paragraphedeliste"/>
+        <w:numPr>
+          <w:ilvl w:val="0"/>
+          <w:numId w:val="2"/>
+        </w:numPr>
+        <w:rPr>
+          <w:sz w:val="20"/>
+          <w:szCs w:val="20"/>
+        </w:rPr>
+      </w:pPr>
+      <w:r>
+        <w:rPr>
+          <w:sz w:val="20"/>
+          <w:szCs w:val="20"/>
+        </w:rPr>
+        <w:t xml:space="preserve"> </w:t>
+      </w:r>
+      <w:r>
+        <w:rPr>
+          <w:sz w:val="20"/>
+          <w:szCs w:val="20"/>
+        </w:rPr>
+        <w:t>A</w:t>
+      </w:r>
+      <w:r>
+        <w:rPr>
+          <w:sz w:val="20"/>
+          <w:szCs w:val="20"/>
+        </w:rPr>
+        <w:t>ugmenter Q</w:t>
+      </w:r>
+      <w:r>
+        <w:rPr>
+          <w:sz w:val="20"/>
+          <w:szCs w:val="20"/>
+        </w:rPr>
+        <w:t xml:space="preserve"> si R est trop petit pour voir</w:t>
+      </w:r>
+      <w:r>
+        <w:rPr>
+          <w:sz w:val="20"/>
+          <w:szCs w:val="20"/>
+        </w:rPr>
+        <w:t xml:space="preserve"> </w:t>
+      </w:r>
+      <w:r>
+        <w:rPr>
+          <w:rFonts w:cstheme="minorHAnsi"/>
+          <w:b/>
+          <w:bCs/>
+          <w:sz w:val="24"/>
+          <w:szCs w:val="24"/>
+        </w:rPr>
+        <w:t>√</w:t>
+      </w:r>
+    </w:p>
+    <w:p>
+      <w:pPr>
+        <w:pStyle w:val="Paragraphedeliste"/>
+        <w:numPr>
+          <w:ilvl w:val="0"/>
+          <w:numId w:val="2"/>
+        </w:numPr>
+        <w:rPr>
+          <w:sz w:val="20"/>
+          <w:szCs w:val="20"/>
+        </w:rPr>
+      </w:pPr>
+      <w:r>
+        <w:rPr>
+          <w:sz w:val="20"/>
+          <w:szCs w:val="20"/>
+        </w:rPr>
+        <w:t>Comprendre pq mon Kalman ne fonctionnait pas (à cause de si j’intègre la vitesse et tout)</w:t>
+      </w:r>
+      <w:r>
+        <w:rPr>
+          <w:sz w:val="20"/>
+          <w:szCs w:val="20"/>
+        </w:rPr>
+        <w:t xml:space="preserve"> : en effet, si j’ai une vitesse ça me fait me déplacer de 0.1m par exemple, sauf que +0.1 sur des lat et lon en radian ça fait un changement énorme en m) </w:t>
+      </w:r>
+      <w:r>
+        <w:rPr>
+          <w:rFonts w:cstheme="minorHAnsi"/>
+          <w:b/>
+          <w:bCs/>
+          <w:sz w:val="24"/>
+          <w:szCs w:val="24"/>
+        </w:rPr>
+        <w:t>√</w:t>
+      </w:r>
+    </w:p>
+    <w:p>
+      <w:pPr>
+        <w:pStyle w:val="Paragraphedeliste"/>
+        <w:numPr>
+          <w:ilvl w:val="0"/>
+          <w:numId w:val="2"/>
+        </w:numPr>
+        <w:rPr>
+          <w:sz w:val="20"/>
+          <w:szCs w:val="20"/>
+        </w:rPr>
+      </w:pPr>
+      <w:r>
+        <w:rPr>
+          <w:sz w:val="20"/>
+          <w:szCs w:val="20"/>
+        </w:rPr>
+        <w:t>Modéliser soi-même le bruit dans le Kalman</w:t>
+      </w:r>
+      <w:r>
+        <w:rPr>
+          <w:sz w:val="20"/>
+          <w:szCs w:val="20"/>
+        </w:rPr>
+        <w:t xml:space="preserve"> </w:t>
+      </w:r>
+      <w:r>
+        <w:rPr>
+          <w:rFonts w:cstheme="minorHAnsi"/>
+          <w:b/>
+          <w:bCs/>
+          <w:sz w:val="24"/>
+          <w:szCs w:val="24"/>
+        </w:rPr>
+        <w:t>√</w:t>
+      </w:r>
+    </w:p>
+    <w:p>
+      <w:pPr>
+        <w:pStyle w:val="Paragraphedeliste"/>
+        <w:numPr>
+          <w:ilvl w:val="0"/>
+          <w:numId w:val="2"/>
+        </w:numPr>
+        <w:rPr>
+          <w:sz w:val="20"/>
+          <w:szCs w:val="20"/>
+        </w:rPr>
+      </w:pPr>
+      <w:r>
+        <w:rPr>
+          <w:sz w:val="20"/>
+          <w:szCs w:val="20"/>
+        </w:rPr>
+        <w:t>Convertir les données gnss et faire un zéro local directement après acquisition</w:t>
+      </w:r>
+      <w:r>
+        <w:rPr>
+          <w:sz w:val="20"/>
+          <w:szCs w:val="20"/>
+        </w:rPr>
+        <w:t> </w:t>
+      </w:r>
+      <w:r>
+        <w:rPr>
+          <w:rFonts w:cstheme="minorHAnsi"/>
+          <w:b/>
+          <w:bCs/>
+          <w:sz w:val="24"/>
+          <w:szCs w:val="24"/>
+        </w:rPr>
+        <w:t>√</w:t>
+      </w:r>
+    </w:p>
+    <w:p>
+      <w:pPr>
+        <w:pStyle w:val="Paragraphedeliste"/>
+        <w:numPr>
+          <w:ilvl w:val="0"/>
+          <w:numId w:val="2"/>
+        </w:numPr>
+        <w:rPr>
+          <w:sz w:val="20"/>
+          <w:szCs w:val="20"/>
+        </w:rPr>
+      </w:pPr>
+      <w:r>
+        <w:rPr>
+          <w:sz w:val="20"/>
+          <w:szCs w:val="20"/>
+        </w:rPr>
+        <w:t>Calculer les sigma des nouvelles données converties</w:t>
+      </w:r>
+      <w:r>
+        <w:rPr>
+          <w:sz w:val="20"/>
+          <w:szCs w:val="20"/>
+        </w:rPr>
+        <w:t xml:space="preserve"> </w:t>
+      </w:r>
+      <w:r>
+        <w:rPr>
+          <w:rFonts w:cstheme="minorHAnsi"/>
+          <w:b/>
+          <w:bCs/>
+          <w:sz w:val="24"/>
+          <w:szCs w:val="24"/>
+        </w:rPr>
+        <w:t>√</w:t>
+      </w:r>
+    </w:p>
+    <w:p>
+      <w:pPr>
+        <w:rPr>
+          <w:sz w:val="20"/>
+          <w:szCs w:val="20"/>
+        </w:rPr>
+      </w:pPr>
+      <w:r>
+        <w:rPr>
+          <w:sz w:val="20"/>
+          <w:szCs w:val="20"/>
+        </w:rPr>
+        <w:t>Biblio :</w:t>
+      </w:r>
+    </w:p>
+    <w:p>
+      <w:pPr>
+        <w:pStyle w:val="Paragraphedeliste"/>
+        <w:numPr>
+          <w:ilvl w:val="0"/>
+          <w:numId w:val="2"/>
+        </w:numPr>
+        <w:rPr>
+          <w:sz w:val="20"/>
+          <w:szCs w:val="20"/>
+        </w:rPr>
+      </w:pPr>
+      <w:r>
+        <w:rPr>
+          <w:sz w:val="20"/>
+          <w:szCs w:val="20"/>
+        </w:rPr>
+        <w:t>Finir la biblio</w:t>
+      </w:r>
+      <w:r>
+        <w:rPr>
+          <w:sz w:val="20"/>
+          <w:szCs w:val="20"/>
+        </w:rPr>
+        <w:t xml:space="preserve"> (analyse des résultats du 2019)</w:t>
+      </w:r>
+      <w:r>
+        <w:rPr>
+          <w:sz w:val="20"/>
+          <w:szCs w:val="20"/>
+        </w:rPr>
+        <w:t xml:space="preserve"> : rien de bien intéressant </w:t>
+      </w:r>
+      <w:r>
+        <w:rPr>
+          <w:rFonts w:cstheme="minorHAnsi"/>
+          <w:b/>
+          <w:bCs/>
+          <w:sz w:val="24"/>
+          <w:szCs w:val="24"/>
+        </w:rPr>
+        <w:t>√</w:t>
+      </w:r>
+    </w:p>
+    <w:p>
+      <w:pPr>
+        <w:pStyle w:val="Paragraphedeliste"/>
+        <w:numPr>
+          <w:ilvl w:val="0"/>
+          <w:numId w:val="2"/>
+        </w:numPr>
+        <w:rPr>
+          <w:sz w:val="20"/>
+          <w:szCs w:val="20"/>
+        </w:rPr>
+      </w:pPr>
+      <w:r>
+        <w:rPr>
+          <w:sz w:val="20"/>
+          <w:szCs w:val="20"/>
+        </w:rPr>
+        <w:t>Faire une base biblio zotero</w:t>
+      </w:r>
+    </w:p>
+    <w:p>
+      <w:pPr>
+        <w:pStyle w:val="Paragraphedeliste"/>
+        <w:numPr>
+          <w:ilvl w:val="0"/>
+          <w:numId w:val="2"/>
+        </w:numPr>
+        <w:rPr>
+          <w:sz w:val="20"/>
+          <w:szCs w:val="20"/>
+        </w:rPr>
+      </w:pPr>
+      <w:r>
+        <w:rPr>
+          <w:sz w:val="20"/>
+          <w:szCs w:val="20"/>
+        </w:rPr>
+        <w:t xml:space="preserve">Se faire des notes sur ce qui est bien ou pas dans un article, et dire pq il nous a plu ou non </w:t>
       </w:r>
     </w:p>
     <w:sectPr>
@@ -706,7 +1238,7 @@
 </file>
 
 <file path=word/numbering.xml><?xml version="1.0" encoding="utf-8"?>
-<w:numbering xmlns:wpc="http://schemas.microsoft.com/office/word/2010/wordprocessingCanvas" xmlns:cx="http://schemas.microsoft.com/office/drawing/2014/chartex" xmlns:cx1="http://schemas.microsoft.com/office/drawing/2015/9/8/chartex" xmlns:cx2="http://schemas.microsoft.com/office/drawing/2015/10/21/chartex" xmlns:cx3="http://schemas.microsoft.com/office/drawing/2016/5/9/chartex" xmlns:cx4="http://schemas.microsoft.com/office/drawing/2016/5/10/chartex" xmlns:cx5="http://schemas.microsoft.com/office/drawing/2016/5/11/chartex" xmlns:cx6="http://schemas.microsoft.com/office/drawing/2016/5/12/chartex" xmlns:cx7="http://schemas.microsoft.com/office/drawing/2016/5/13/chartex" xmlns:cx8="http://schemas.microsoft.com/office/drawing/2016/5/14/chartex" xmlns:mc="http://schemas.openxmlformats.org/markup-compatibility/2006" xmlns:aink="http://schemas.microsoft.com/office/drawing/2016/ink" xmlns:am3d="http://schemas.microsoft.com/office/drawing/2017/model3d" xmlns:o="urn:schemas-microsoft-com:office:office" xmlns:oel="http://schemas.microsoft.com/office/2019/extlst" xmlns:r="http://schemas.openxmlformats.org/officeDocument/2006/relationships" xmlns:m="http://schemas.openxmlformats.org/officeDocument/2006/math" xmlns:v="urn:schemas-microsoft-com:vml" xmlns:wp14="http://schemas.microsoft.com/office/word/2010/wordprocessingDrawing" xmlns:wp="http://schemas.openxmlformats.org/drawingml/2006/wordprocessingDrawing" xmlns:w10="urn:schemas-microsoft-com:office:word" xmlns:w="http://schemas.openxmlformats.org/wordprocessingml/2006/main" xmlns:w14="http://schemas.microsoft.com/office/word/2010/wordml" xmlns:w15="http://schemas.microsoft.com/office/word/2012/wordml" xmlns:w16cex="http://schemas.microsoft.com/office/word/2018/wordml/cex" xmlns:w16cid="http://schemas.microsoft.com/office/word/2016/wordml/cid" xmlns:w16="http://schemas.microsoft.com/office/word/2018/wordml" xmlns:w16sdtdh="http://schemas.microsoft.com/office/word/2020/wordml/sdtdatahash" xmlns:w16se="http://schemas.microsoft.com/office/word/2015/wordml/symex" xmlns:wpg="http://schemas.microsoft.com/office/word/2010/wordprocessingGroup" xmlns:wpi="http://schemas.microsoft.com/office/word/2010/wordprocessingInk" xmlns:wne="http://schemas.microsoft.com/office/word/2006/wordml" xmlns:wps="http://schemas.microsoft.com/office/word/2010/wordprocessingShape" mc:Ignorable="w14 w15 w16se w16cid w16 w16cex w16sdtdh wp14">
+<w:numbering xmlns:wpc="http://schemas.microsoft.com/office/word/2010/wordprocessingCanvas" xmlns:cx="http://schemas.microsoft.com/office/drawing/2014/chartex" xmlns:cx1="http://schemas.microsoft.com/office/drawing/2015/9/8/chartex" xmlns:cx2="http://schemas.microsoft.com/office/drawing/2015/10/21/chartex" xmlns:cx3="http://schemas.microsoft.com/office/drawing/2016/5/9/chartex" xmlns:cx4="http://schemas.microsoft.com/office/drawing/2016/5/10/chartex" xmlns:cx5="http://schemas.microsoft.com/office/drawing/2016/5/11/chartex" xmlns:cx6="http://schemas.microsoft.com/office/drawing/2016/5/12/chartex" xmlns:cx7="http://schemas.microsoft.com/office/drawing/2016/5/13/chartex" xmlns:cx8="http://schemas.microsoft.com/office/drawing/2016/5/14/chartex" xmlns:mc="http://schemas.openxmlformats.org/markup-compatibility/2006" xmlns:aink="http://schemas.microsoft.com/office/drawing/2016/ink" xmlns:am3d="http://schemas.microsoft.com/office/drawing/2017/model3d" xmlns:o="urn:schemas-microsoft-com:office:office" xmlns:oel="http://schemas.microsoft.com/office/2019/extlst" xmlns:r="http://schemas.openxmlformats.org/officeDocument/2006/relationships" xmlns:m="http://schemas.openxmlformats.org/officeDocument/2006/math" xmlns:v="urn:schemas-microsoft-com:vml" xmlns:wp14="http://schemas.microsoft.com/office/word/2010/wordprocessingDrawing" xmlns:wp="http://schemas.openxmlformats.org/drawingml/2006/wordprocessingDrawing" xmlns:w10="urn:schemas-microsoft-com:office:word" xmlns:w="http://schemas.openxmlformats.org/wordprocessingml/2006/main" xmlns:w14="http://schemas.microsoft.com/office/word/2010/wordml" xmlns:w15="http://schemas.microsoft.com/office/word/2012/wordml" xmlns:w16cex="http://schemas.microsoft.com/office/word/2018/wordml/cex" xmlns:w16cid="http://schemas.microsoft.com/office/word/2016/wordml/cid" xmlns:w16="http://schemas.microsoft.com/office/word/2018/wordml" xmlns:w16du="http://schemas.microsoft.com/office/word/2023/wordml/word16du" xmlns:w16sdtdh="http://schemas.microsoft.com/office/word/2020/wordml/sdtdatahash" xmlns:w16se="http://schemas.microsoft.com/office/word/2015/wordml/symex" xmlns:wpg="http://schemas.microsoft.com/office/word/2010/wordprocessingGroup" xmlns:wpi="http://schemas.microsoft.com/office/word/2010/wordprocessingInk" xmlns:wne="http://schemas.microsoft.com/office/word/2006/wordml" xmlns:wps="http://schemas.microsoft.com/office/word/2010/wordprocessingShape" mc:Ignorable="w14 w15 w16se w16cid w16 w16cex w16sdtdh wp14">
   <w:abstractNum w:abstractNumId="0" w15:restartNumberingAfterBreak="0">
     <w:nsid w:val="44150AA4"/>
     <w:multiLevelType w:val="hybridMultilevel"/>
@@ -1377,6 +1909,30 @@
       <w:contextualSpacing/>
     </w:pPr>
   </w:style>
+  <w:style w:type="character" w:styleId="Lienhypertexte">
+    <w:name w:val="Hyperlink"/>
+    <w:basedOn w:val="Policepardfaut"/>
+    <w:uiPriority w:val="99"/>
+    <w:semiHidden/>
+    <w:unhideWhenUsed/>
+    <w:rsid w:val="00BE4460"/>
+    <w:rPr>
+      <w:color w:val="0000FF"/>
+      <w:u w:val="single"/>
+    </w:rPr>
+  </w:style>
+  <w:style w:type="character" w:styleId="Lienhypertextesuivivisit">
+    <w:name w:val="FollowedHyperlink"/>
+    <w:basedOn w:val="Policepardfaut"/>
+    <w:uiPriority w:val="99"/>
+    <w:semiHidden/>
+    <w:unhideWhenUsed/>
+    <w:rsid w:val="00BE4460"/>
+    <w:rPr>
+      <w:color w:val="954F72" w:themeColor="followedHyperlink"/>
+      <w:u w:val="single"/>
+    </w:rPr>
+  </w:style>
 </w:styles>
 </file>
 

</xml_diff>

<commit_message>
ajout des états de biais dans le Kalman
</commit_message>
<xml_diff>
--- a/Notes de stages.docx
+++ b/Notes de stages.docx
@@ -46,10 +46,26 @@
         <w:t>13/03 :</w:t>
       </w:r>
       <w:r>
-        <w:t xml:space="preserve"> Attention à ne pas oublier des termes dans le Kalman : les dérivés de la fonction f ne sont pas à négliger. Pourquoi ? Car lors de la linéarisation on supprime des termes, mais pour mieux représenter la réalité il faut les prendre en compte.</w:t>
-      </w:r>
-      <w:r>
-        <w:t xml:space="preserve"> Cela se voyait dans la matrice P, certains coeff d’intercorrélation étaient nuls alors qu’ils n’étaient pas </w:t>
+        <w:t xml:space="preserve"> Attention à ne pas oublier des termes dans le </w:t>
+      </w:r>
+      <w:proofErr w:type="spellStart"/>
+      <w:r>
+        <w:t>Kalman</w:t>
+      </w:r>
+      <w:proofErr w:type="spellEnd"/>
+      <w:r>
+        <w:t> : les dérivés de la fonction f ne sont pas à négliger. Pourquoi ? Car lors de la linéarisation on supprime des termes, mais pour mieux représenter la réalité il faut les prendre en compte.</w:t>
+      </w:r>
+      <w:r>
+        <w:t xml:space="preserve"> Cela se voyait dans la matrice P, certains </w:t>
+      </w:r>
+      <w:proofErr w:type="spellStart"/>
+      <w:r>
+        <w:t>coeff</w:t>
+      </w:r>
+      <w:proofErr w:type="spellEnd"/>
+      <w:r>
+        <w:t xml:space="preserve"> d’intercorrélation étaient nuls alors qu’ils n’étaient pas </w:t>
       </w:r>
       <w:r>
         <w:t>censés</w:t>
@@ -72,8 +88,13 @@
         </w:numPr>
       </w:pPr>
       <w:r>
-        <w:t>Rajouter du bruit dans le Kalman</w:t>
-      </w:r>
+        <w:t xml:space="preserve">Rajouter du bruit dans le </w:t>
+      </w:r>
+      <w:proofErr w:type="spellStart"/>
+      <w:r>
+        <w:t>Kalman</w:t>
+      </w:r>
+      <w:proofErr w:type="spellEnd"/>
       <w:r>
         <w:t xml:space="preserve"> </w:t>
       </w:r>
@@ -127,7 +148,23 @@
         <w:t>20/03 :</w:t>
       </w:r>
       <w:r>
-        <w:t xml:space="preserve"> Comprendre le principe de la déviation d’Allan : permet de modéliser nos capteurs (type de bruit sur telle durée, etc …), permet de savoir si on a un Kalman optimal (innovation normalisée en bruit blanc)</w:t>
+        <w:t xml:space="preserve"> Comprendre le principe de la déviation d’Allan : permet de modéliser nos capteurs (type de bruit sur telle durée, </w:t>
+      </w:r>
+      <w:proofErr w:type="spellStart"/>
+      <w:r>
+        <w:t>etc</w:t>
+      </w:r>
+      <w:proofErr w:type="spellEnd"/>
+      <w:r>
+        <w:t xml:space="preserve"> …), permet de savoir si on a un </w:t>
+      </w:r>
+      <w:proofErr w:type="spellStart"/>
+      <w:r>
+        <w:t>Kalman</w:t>
+      </w:r>
+      <w:proofErr w:type="spellEnd"/>
+      <w:r>
+        <w:t xml:space="preserve"> optimal (innovation normalisée en bruit blanc)</w:t>
       </w:r>
     </w:p>
     <w:p>
@@ -160,7 +197,15 @@
       </w:r>
       <w:proofErr w:type="gramEnd"/>
       <w:r>
-        <w:t xml:space="preserve"> d’analyse statique (module interne qrunch)</w:t>
+        <w:t xml:space="preserve"> d’analyse statique (module interne </w:t>
+      </w:r>
+      <w:proofErr w:type="spellStart"/>
+      <w:r>
+        <w:t>qrunch</w:t>
+      </w:r>
+      <w:proofErr w:type="spellEnd"/>
+      <w:r>
+        <w:t>)</w:t>
       </w:r>
       <w:r>
         <w:t xml:space="preserve"> </w:t>
@@ -199,7 +244,23 @@
         <w:t xml:space="preserve"> de plusieurs jours (3 jours ici)</w:t>
       </w:r>
       <w:r>
-        <w:t xml:space="preserve"> et utiliser sbf converter pour utiliser uniquement les données désirées</w:t>
+        <w:t xml:space="preserve"> et utiliser </w:t>
+      </w:r>
+      <w:proofErr w:type="spellStart"/>
+      <w:r>
+        <w:t>sbf</w:t>
+      </w:r>
+      <w:proofErr w:type="spellEnd"/>
+      <w:r>
+        <w:t xml:space="preserve"> </w:t>
+      </w:r>
+      <w:proofErr w:type="spellStart"/>
+      <w:r>
+        <w:t>converter</w:t>
+      </w:r>
+      <w:proofErr w:type="spellEnd"/>
+      <w:r>
+        <w:t xml:space="preserve"> pour utiliser uniquement les données désirées</w:t>
       </w:r>
       <w:r>
         <w:t xml:space="preserve"> </w:t>
@@ -227,7 +288,23 @@
         <w:t xml:space="preserve"> Analyser les courbes d’Allan obtenues : sur le cap bruit blanc au début puis </w:t>
       </w:r>
       <w:r>
-        <w:t>marche aléatoire après. Donc coeff dir en -1/2 puis +1/2. Attention aux offsets en fonction de sigma !</w:t>
+        <w:t xml:space="preserve">marche aléatoire après. Donc </w:t>
+      </w:r>
+      <w:proofErr w:type="spellStart"/>
+      <w:r>
+        <w:t>coeff</w:t>
+      </w:r>
+      <w:proofErr w:type="spellEnd"/>
+      <w:r>
+        <w:t xml:space="preserve"> </w:t>
+      </w:r>
+      <w:proofErr w:type="spellStart"/>
+      <w:r>
+        <w:t>dir</w:t>
+      </w:r>
+      <w:proofErr w:type="spellEnd"/>
+      <w:r>
+        <w:t xml:space="preserve"> en -1/2 puis +1/2. Attention aux offsets en fonction de sigma !</w:t>
       </w:r>
     </w:p>
     <w:p>
@@ -281,7 +358,15 @@
         </w:numPr>
       </w:pPr>
       <w:r>
-        <w:t>Regarder comment sont calculées les valeurs des angles (head, pitch) grâce aux observations de déphasage</w:t>
+        <w:t>Regarder comment sont calculées les valeurs des angles (</w:t>
+      </w:r>
+      <w:proofErr w:type="spellStart"/>
+      <w:r>
+        <w:t>head</w:t>
+      </w:r>
+      <w:proofErr w:type="spellEnd"/>
+      <w:r>
+        <w:t>, pitch) grâce aux observations de déphasage</w:t>
       </w:r>
       <w:r>
         <w:t xml:space="preserve"> </w:t>
@@ -423,7 +508,15 @@
         </w:numPr>
       </w:pPr>
       <w:r>
-        <w:t>Reporter ces modélisations dans le Kalman (d’abord sans bruit, puis avec)</w:t>
+        <w:t xml:space="preserve">Reporter ces modélisations dans le </w:t>
+      </w:r>
+      <w:proofErr w:type="spellStart"/>
+      <w:r>
+        <w:t>Kalman</w:t>
+      </w:r>
+      <w:proofErr w:type="spellEnd"/>
+      <w:r>
+        <w:t xml:space="preserve"> (d’abord sans bruit, puis avec)</w:t>
       </w:r>
       <w:r>
         <w:t xml:space="preserve"> : à condition d’avoir </w:t>
@@ -482,7 +575,15 @@
         <w:t xml:space="preserve"> dans le rapport !!)</w:t>
       </w:r>
       <w:r>
-        <w:t>. J’ai les équations pour 1 sat, mais ça donne quoi avec 40 ? comment est faite la fusion ?</w:t>
+        <w:t xml:space="preserve">. J’ai les équations pour 1 </w:t>
+      </w:r>
+      <w:proofErr w:type="spellStart"/>
+      <w:r>
+        <w:t>sat</w:t>
+      </w:r>
+      <w:proofErr w:type="spellEnd"/>
+      <w:r>
+        <w:t>, mais ça donne quoi avec 40 ? comment est faite la fusion ?</w:t>
       </w:r>
       <w:r>
         <w:t xml:space="preserve"> Regarder la calibration à faire sur le Kangoo</w:t>
@@ -500,7 +601,15 @@
         <w:t> !</w:t>
       </w:r>
       <w:r>
-        <w:t xml:space="preserve"> Somme de bruits corrélés (3-4-5) à différents tau pour faire un truc plat à peu</w:t>
+        <w:t xml:space="preserve"> Somme de bruits corrélés (3-4-5) à </w:t>
+      </w:r>
+      <w:proofErr w:type="gramStart"/>
+      <w:r>
+        <w:t>différents tau</w:t>
+      </w:r>
+      <w:proofErr w:type="gramEnd"/>
+      <w:r>
+        <w:t xml:space="preserve"> pour faire un truc plat à peu</w:t>
       </w:r>
       <w:r>
         <w:t xml:space="preserve"> </w:t>
@@ -524,7 +633,15 @@
         <w:t>Faire acquisition en DGPS</w:t>
       </w:r>
       <w:r>
-        <w:t xml:space="preserve"> (impossible, donc faite en stand alone)</w:t>
+        <w:t xml:space="preserve"> (impossible, donc faite en stand </w:t>
+      </w:r>
+      <w:proofErr w:type="spellStart"/>
+      <w:r>
+        <w:t>alone</w:t>
+      </w:r>
+      <w:proofErr w:type="spellEnd"/>
+      <w:r>
+        <w:t>)</w:t>
       </w:r>
       <w:r>
         <w:t xml:space="preserve"> </w:t>
@@ -561,7 +678,15 @@
         <w:t xml:space="preserve"> </w:t>
       </w:r>
       <w:r>
-        <w:t>(fusions grâce à GaussNewton)</w:t>
+        <w:t xml:space="preserve">(fusions grâce à </w:t>
+      </w:r>
+      <w:proofErr w:type="spellStart"/>
+      <w:r>
+        <w:t>GaussNewton</w:t>
+      </w:r>
+      <w:proofErr w:type="spellEnd"/>
+      <w:r>
+        <w:t>)</w:t>
       </w:r>
     </w:p>
     <w:p>
@@ -576,7 +701,15 @@
         <w:t>Biblio</w:t>
       </w:r>
       <w:r>
-        <w:t xml:space="preserve"> et modif rapport (phi)</w:t>
+        <w:t xml:space="preserve"> et </w:t>
+      </w:r>
+      <w:proofErr w:type="spellStart"/>
+      <w:r>
+        <w:t>modif</w:t>
+      </w:r>
+      <w:proofErr w:type="spellEnd"/>
+      <w:r>
+        <w:t xml:space="preserve"> rapport (phi)</w:t>
       </w:r>
       <w:r>
         <w:t xml:space="preserve"> </w:t>
@@ -601,8 +734,13 @@
         </w:numPr>
       </w:pPr>
       <w:r>
-        <w:t>Calibration kangoo</w:t>
-      </w:r>
+        <w:t xml:space="preserve">Calibration </w:t>
+      </w:r>
+      <w:proofErr w:type="spellStart"/>
+      <w:r>
+        <w:t>kangoo</w:t>
+      </w:r>
+      <w:proofErr w:type="spellEnd"/>
     </w:p>
     <w:p>
       <w:pPr>
@@ -663,10 +801,26 @@
         </w:numPr>
       </w:pPr>
       <w:r>
-        <w:t>Mettre les bruits dans le Kalman 2D</w:t>
-      </w:r>
-      <w:r>
-        <w:t>, et surtout caractériser cela (cohérence avec allan)</w:t>
+        <w:t xml:space="preserve">Mettre les bruits dans le </w:t>
+      </w:r>
+      <w:proofErr w:type="spellStart"/>
+      <w:r>
+        <w:t>Kalman</w:t>
+      </w:r>
+      <w:proofErr w:type="spellEnd"/>
+      <w:r>
+        <w:t xml:space="preserve"> 2D</w:t>
+      </w:r>
+      <w:r>
+        <w:t xml:space="preserve">, et surtout caractériser cela (cohérence avec </w:t>
+      </w:r>
+      <w:proofErr w:type="spellStart"/>
+      <w:r>
+        <w:t>allan</w:t>
+      </w:r>
+      <w:proofErr w:type="spellEnd"/>
+      <w:r>
+        <w:t>)</w:t>
       </w:r>
       <w:r>
         <w:t xml:space="preserve"> </w:t>
@@ -691,8 +845,13 @@
         </w:numPr>
       </w:pPr>
       <w:r>
-        <w:t>Comparer avec et sans bruit dans le Kalman</w:t>
-      </w:r>
+        <w:t xml:space="preserve">Comparer avec et sans bruit dans le </w:t>
+      </w:r>
+      <w:proofErr w:type="spellStart"/>
+      <w:r>
+        <w:t>Kalman</w:t>
+      </w:r>
+      <w:proofErr w:type="spellEnd"/>
       <w:r>
         <w:t xml:space="preserve"> </w:t>
       </w:r>
@@ -754,13 +913,41 @@
         <w:rPr>
           <w:rFonts w:cstheme="minorHAnsi"/>
         </w:rPr>
-        <w:t xml:space="preserve"> (contacter thibault </w:t>
-      </w:r>
-      <w:r>
-        <w:rPr>
-          <w:rFonts w:cstheme="minorHAnsi"/>
-        </w:rPr>
-        <w:t xml:space="preserve">dos santos </w:t>
+        <w:t xml:space="preserve"> (contacter </w:t>
+      </w:r>
+      <w:proofErr w:type="spellStart"/>
+      <w:r>
+        <w:rPr>
+          <w:rFonts w:cstheme="minorHAnsi"/>
+        </w:rPr>
+        <w:t>thibault</w:t>
+      </w:r>
+      <w:proofErr w:type="spellEnd"/>
+      <w:r>
+        <w:rPr>
+          <w:rFonts w:cstheme="minorHAnsi"/>
+        </w:rPr>
+        <w:t xml:space="preserve"> </w:t>
+      </w:r>
+      <w:r>
+        <w:rPr>
+          <w:rFonts w:cstheme="minorHAnsi"/>
+        </w:rPr>
+        <w:t xml:space="preserve">dos </w:t>
+      </w:r>
+      <w:proofErr w:type="spellStart"/>
+      <w:r>
+        <w:rPr>
+          <w:rFonts w:cstheme="minorHAnsi"/>
+        </w:rPr>
+        <w:t>santos</w:t>
+      </w:r>
+      <w:proofErr w:type="spellEnd"/>
+      <w:r>
+        <w:rPr>
+          <w:rFonts w:cstheme="minorHAnsi"/>
+        </w:rPr>
+        <w:t xml:space="preserve"> </w:t>
       </w:r>
       <w:r>
         <w:rPr>
@@ -797,21 +984,85 @@
           <w:sz w:val="20"/>
           <w:szCs w:val="20"/>
         </w:rPr>
-        <w:t xml:space="preserve"> Continuer d’implémenter le bruit dans le filtre de Kalman.</w:t>
-      </w:r>
-      <w:r>
-        <w:rPr>
-          <w:sz w:val="20"/>
-          <w:szCs w:val="20"/>
-        </w:rPr>
-        <w:t xml:space="preserve"> </w:t>
-      </w:r>
-      <w:r>
-        <w:rPr>
-          <w:sz w:val="20"/>
-          <w:szCs w:val="20"/>
-        </w:rPr>
-        <w:t xml:space="preserve">Convertir les données gnss et faire un zéro local directement après acquisition, puis recalculer un sigma. Ce sigma, on pourra s’en servir dans la simu de Kalman pour simuler le bruit plutôt que d’utiliser les valeurs vraies gnss. Regarder si </w:t>
+        <w:t xml:space="preserve"> Continuer d’implémenter le bruit dans le filtre de </w:t>
+      </w:r>
+      <w:proofErr w:type="spellStart"/>
+      <w:r>
+        <w:rPr>
+          <w:sz w:val="20"/>
+          <w:szCs w:val="20"/>
+        </w:rPr>
+        <w:t>Kalman</w:t>
+      </w:r>
+      <w:proofErr w:type="spellEnd"/>
+      <w:r>
+        <w:rPr>
+          <w:sz w:val="20"/>
+          <w:szCs w:val="20"/>
+        </w:rPr>
+        <w:t>.</w:t>
+      </w:r>
+      <w:r>
+        <w:rPr>
+          <w:sz w:val="20"/>
+          <w:szCs w:val="20"/>
+        </w:rPr>
+        <w:t xml:space="preserve"> </w:t>
+      </w:r>
+      <w:r>
+        <w:rPr>
+          <w:sz w:val="20"/>
+          <w:szCs w:val="20"/>
+        </w:rPr>
+        <w:t xml:space="preserve">Convertir les données </w:t>
+      </w:r>
+      <w:proofErr w:type="spellStart"/>
+      <w:r>
+        <w:rPr>
+          <w:sz w:val="20"/>
+          <w:szCs w:val="20"/>
+        </w:rPr>
+        <w:t>gnss</w:t>
+      </w:r>
+      <w:proofErr w:type="spellEnd"/>
+      <w:r>
+        <w:rPr>
+          <w:sz w:val="20"/>
+          <w:szCs w:val="20"/>
+        </w:rPr>
+        <w:t xml:space="preserve"> et faire un zéro local directement après acquisition, puis recalculer un sigma. Ce sigma, on pourra s’en servir dans la simu de </w:t>
+      </w:r>
+      <w:proofErr w:type="spellStart"/>
+      <w:r>
+        <w:rPr>
+          <w:sz w:val="20"/>
+          <w:szCs w:val="20"/>
+        </w:rPr>
+        <w:t>Kalman</w:t>
+      </w:r>
+      <w:proofErr w:type="spellEnd"/>
+      <w:r>
+        <w:rPr>
+          <w:sz w:val="20"/>
+          <w:szCs w:val="20"/>
+        </w:rPr>
+        <w:t xml:space="preserve"> pour simuler le bruit plutôt que d’utiliser les valeurs vraies </w:t>
+      </w:r>
+      <w:proofErr w:type="spellStart"/>
+      <w:r>
+        <w:rPr>
+          <w:sz w:val="20"/>
+          <w:szCs w:val="20"/>
+        </w:rPr>
+        <w:t>gnss</w:t>
+      </w:r>
+      <w:proofErr w:type="spellEnd"/>
+      <w:r>
+        <w:rPr>
+          <w:sz w:val="20"/>
+          <w:szCs w:val="20"/>
+        </w:rPr>
+        <w:t xml:space="preserve">. Regarder si </w:t>
       </w:r>
       <w:r>
         <w:rPr>
@@ -832,29 +1083,40 @@
           <w:sz w:val="20"/>
           <w:szCs w:val="20"/>
         </w:rPr>
-        <w:t> : en fait on fait kalman avec le gabarit (rouge) car la pente est forcément 0.5 mais on a fixé le bon sigma</w:t>
-      </w:r>
-      <w:r>
-        <w:rPr>
-          <w:sz w:val="20"/>
-          <w:szCs w:val="20"/>
-        </w:rPr>
-        <w:t xml:space="preserve">, donc l’erreur (ou l’innovation) est censée être + grande qu’avec le vrai bruit du gnss. </w:t>
-      </w:r>
-      <w:r>
-        <w:rPr>
-          <w:sz w:val="20"/>
-          <w:szCs w:val="20"/>
-        </w:rPr>
-        <w:t>Faire les transfo pour implémenter les bruits dans le Kalman : changement de repère en multipliant par l’altitude et le rayon de la terre</w:t>
-      </w:r>
-      <w:r>
-        <w:rPr>
-          <w:sz w:val="20"/>
-          <w:szCs w:val="20"/>
-        </w:rPr>
-        <w:t>, choisir le zéro arbitraire (min ou moy)</w:t>
-      </w:r>
+        <w:t xml:space="preserve"> : en fait on fait </w:t>
+      </w:r>
+      <w:proofErr w:type="spellStart"/>
+      <w:r>
+        <w:rPr>
+          <w:sz w:val="20"/>
+          <w:szCs w:val="20"/>
+        </w:rPr>
+        <w:t>kalman</w:t>
+      </w:r>
+      <w:proofErr w:type="spellEnd"/>
+      <w:r>
+        <w:rPr>
+          <w:sz w:val="20"/>
+          <w:szCs w:val="20"/>
+        </w:rPr>
+        <w:t xml:space="preserve"> avec le gabarit (rouge) car la pente est forcément 0.5 mais on a fixé le bon sigma</w:t>
+      </w:r>
+      <w:r>
+        <w:rPr>
+          <w:sz w:val="20"/>
+          <w:szCs w:val="20"/>
+        </w:rPr>
+        <w:t xml:space="preserve">, donc l’erreur (ou l’innovation) est censée être + grande qu’avec le vrai bruit du </w:t>
+      </w:r>
+      <w:proofErr w:type="spellStart"/>
+      <w:r>
+        <w:rPr>
+          <w:sz w:val="20"/>
+          <w:szCs w:val="20"/>
+        </w:rPr>
+        <w:t>gnss</w:t>
+      </w:r>
+      <w:proofErr w:type="spellEnd"/>
       <w:r>
         <w:rPr>
           <w:sz w:val="20"/>
@@ -867,7 +1129,140 @@
           <w:sz w:val="20"/>
           <w:szCs w:val="20"/>
         </w:rPr>
-        <w:t xml:space="preserve">Réfléchir au montage sur kangoo : comment mesurer l’écart, etc … Pour qualibration future pour le client : quels types de trajectoires, pdt cb de tps, quel montage faire, etc </w:t>
+        <w:t xml:space="preserve">Faire </w:t>
+      </w:r>
+      <w:proofErr w:type="gramStart"/>
+      <w:r>
+        <w:rPr>
+          <w:sz w:val="20"/>
+          <w:szCs w:val="20"/>
+        </w:rPr>
+        <w:t>les transfo</w:t>
+      </w:r>
+      <w:proofErr w:type="gramEnd"/>
+      <w:r>
+        <w:rPr>
+          <w:sz w:val="20"/>
+          <w:szCs w:val="20"/>
+        </w:rPr>
+        <w:t xml:space="preserve"> pour implémenter les bruits dans le </w:t>
+      </w:r>
+      <w:proofErr w:type="spellStart"/>
+      <w:r>
+        <w:rPr>
+          <w:sz w:val="20"/>
+          <w:szCs w:val="20"/>
+        </w:rPr>
+        <w:t>Kalman</w:t>
+      </w:r>
+      <w:proofErr w:type="spellEnd"/>
+      <w:r>
+        <w:rPr>
+          <w:sz w:val="20"/>
+          <w:szCs w:val="20"/>
+        </w:rPr>
+        <w:t> : changement de repère en multipliant par l’altitude et le rayon de la terre</w:t>
+      </w:r>
+      <w:r>
+        <w:rPr>
+          <w:sz w:val="20"/>
+          <w:szCs w:val="20"/>
+        </w:rPr>
+        <w:t xml:space="preserve">, choisir le zéro arbitraire (min ou </w:t>
+      </w:r>
+      <w:proofErr w:type="spellStart"/>
+      <w:r>
+        <w:rPr>
+          <w:sz w:val="20"/>
+          <w:szCs w:val="20"/>
+        </w:rPr>
+        <w:t>moy</w:t>
+      </w:r>
+      <w:proofErr w:type="spellEnd"/>
+      <w:r>
+        <w:rPr>
+          <w:sz w:val="20"/>
+          <w:szCs w:val="20"/>
+        </w:rPr>
+        <w:t>)</w:t>
+      </w:r>
+      <w:r>
+        <w:rPr>
+          <w:sz w:val="20"/>
+          <w:szCs w:val="20"/>
+        </w:rPr>
+        <w:t xml:space="preserve">. </w:t>
+      </w:r>
+      <w:r>
+        <w:rPr>
+          <w:sz w:val="20"/>
+          <w:szCs w:val="20"/>
+        </w:rPr>
+        <w:t xml:space="preserve">Réfléchir au montage sur </w:t>
+      </w:r>
+      <w:proofErr w:type="spellStart"/>
+      <w:r>
+        <w:rPr>
+          <w:sz w:val="20"/>
+          <w:szCs w:val="20"/>
+        </w:rPr>
+        <w:t>kangoo</w:t>
+      </w:r>
+      <w:proofErr w:type="spellEnd"/>
+      <w:r>
+        <w:rPr>
+          <w:sz w:val="20"/>
+          <w:szCs w:val="20"/>
+        </w:rPr>
+        <w:t xml:space="preserve"> : comment mesurer l’écart, </w:t>
+      </w:r>
+      <w:proofErr w:type="spellStart"/>
+      <w:r>
+        <w:rPr>
+          <w:sz w:val="20"/>
+          <w:szCs w:val="20"/>
+        </w:rPr>
+        <w:t>etc</w:t>
+      </w:r>
+      <w:proofErr w:type="spellEnd"/>
+      <w:r>
+        <w:rPr>
+          <w:sz w:val="20"/>
+          <w:szCs w:val="20"/>
+        </w:rPr>
+        <w:t xml:space="preserve"> … Pour </w:t>
+      </w:r>
+      <w:proofErr w:type="spellStart"/>
+      <w:r>
+        <w:rPr>
+          <w:sz w:val="20"/>
+          <w:szCs w:val="20"/>
+        </w:rPr>
+        <w:t>qualibration</w:t>
+      </w:r>
+      <w:proofErr w:type="spellEnd"/>
+      <w:r>
+        <w:rPr>
+          <w:sz w:val="20"/>
+          <w:szCs w:val="20"/>
+        </w:rPr>
+        <w:t xml:space="preserve"> future pour le client : quels types de trajectoires, pdt cb de tps, quel montage faire, </w:t>
+      </w:r>
+      <w:proofErr w:type="spellStart"/>
+      <w:r>
+        <w:rPr>
+          <w:sz w:val="20"/>
+          <w:szCs w:val="20"/>
+        </w:rPr>
+        <w:t>etc</w:t>
+      </w:r>
+      <w:proofErr w:type="spellEnd"/>
+      <w:r>
+        <w:rPr>
+          <w:sz w:val="20"/>
+          <w:szCs w:val="20"/>
+        </w:rPr>
+        <w:t xml:space="preserve"> </w:t>
       </w:r>
     </w:p>
     <w:p>
@@ -920,7 +1315,71 @@
           <w:sz w:val="20"/>
           <w:szCs w:val="20"/>
         </w:rPr>
-        <w:t>Regarder à quoi sont dûs les pics (ch de satellites, ch d’epoch, etc.)</w:t>
+        <w:t xml:space="preserve">Regarder à quoi sont </w:t>
+      </w:r>
+      <w:proofErr w:type="spellStart"/>
+      <w:r>
+        <w:rPr>
+          <w:sz w:val="20"/>
+          <w:szCs w:val="20"/>
+        </w:rPr>
+        <w:t>dûs</w:t>
+      </w:r>
+      <w:proofErr w:type="spellEnd"/>
+      <w:r>
+        <w:rPr>
+          <w:sz w:val="20"/>
+          <w:szCs w:val="20"/>
+        </w:rPr>
+        <w:t xml:space="preserve"> les pics (</w:t>
+      </w:r>
+      <w:proofErr w:type="spellStart"/>
+      <w:r>
+        <w:rPr>
+          <w:sz w:val="20"/>
+          <w:szCs w:val="20"/>
+        </w:rPr>
+        <w:t>ch</w:t>
+      </w:r>
+      <w:proofErr w:type="spellEnd"/>
+      <w:r>
+        <w:rPr>
+          <w:sz w:val="20"/>
+          <w:szCs w:val="20"/>
+        </w:rPr>
+        <w:t xml:space="preserve"> de satellites, </w:t>
+      </w:r>
+      <w:proofErr w:type="spellStart"/>
+      <w:r>
+        <w:rPr>
+          <w:sz w:val="20"/>
+          <w:szCs w:val="20"/>
+        </w:rPr>
+        <w:t>ch</w:t>
+      </w:r>
+      <w:proofErr w:type="spellEnd"/>
+      <w:r>
+        <w:rPr>
+          <w:sz w:val="20"/>
+          <w:szCs w:val="20"/>
+        </w:rPr>
+        <w:t xml:space="preserve"> d’</w:t>
+      </w:r>
+      <w:proofErr w:type="spellStart"/>
+      <w:r>
+        <w:rPr>
+          <w:sz w:val="20"/>
+          <w:szCs w:val="20"/>
+        </w:rPr>
+        <w:t>epoch</w:t>
+      </w:r>
+      <w:proofErr w:type="spellEnd"/>
+      <w:r>
+        <w:rPr>
+          <w:sz w:val="20"/>
+          <w:szCs w:val="20"/>
+        </w:rPr>
+        <w:t>, etc.)</w:t>
       </w:r>
       <w:r>
         <w:t> : les pics sont juste deux points juxtaposés (ambiguïté de demi-cycle ?)</w:t>
@@ -1014,14 +1473,94 @@
           <w:sz w:val="20"/>
           <w:szCs w:val="20"/>
         </w:rPr>
-        <w:t>Comprendre pq mon Kalman ne fonctionnait pas (à cause de si j’intègre la vitesse et tout)</w:t>
-      </w:r>
-      <w:r>
-        <w:rPr>
-          <w:sz w:val="20"/>
-          <w:szCs w:val="20"/>
-        </w:rPr>
-        <w:t xml:space="preserve"> : en effet, si j’ai une vitesse ça me fait me déplacer de 0.1m par exemple, sauf que +0.1 sur des lat et lon en radian ça fait un changement énorme en m) </w:t>
+        <w:t xml:space="preserve">Comprendre </w:t>
+      </w:r>
+      <w:proofErr w:type="spellStart"/>
+      <w:r>
+        <w:rPr>
+          <w:sz w:val="20"/>
+          <w:szCs w:val="20"/>
+        </w:rPr>
+        <w:t>pq</w:t>
+      </w:r>
+      <w:proofErr w:type="spellEnd"/>
+      <w:r>
+        <w:rPr>
+          <w:sz w:val="20"/>
+          <w:szCs w:val="20"/>
+        </w:rPr>
+        <w:t xml:space="preserve"> mon </w:t>
+      </w:r>
+      <w:proofErr w:type="spellStart"/>
+      <w:r>
+        <w:rPr>
+          <w:sz w:val="20"/>
+          <w:szCs w:val="20"/>
+        </w:rPr>
+        <w:t>Kalman</w:t>
+      </w:r>
+      <w:proofErr w:type="spellEnd"/>
+      <w:r>
+        <w:rPr>
+          <w:sz w:val="20"/>
+          <w:szCs w:val="20"/>
+        </w:rPr>
+        <w:t xml:space="preserve"> ne fonctionnait pas (à cause de si j’intègre la vitesse et tout)</w:t>
+      </w:r>
+      <w:r>
+        <w:rPr>
+          <w:sz w:val="20"/>
+          <w:szCs w:val="20"/>
+        </w:rPr>
+        <w:t xml:space="preserve"> : en effet, si j’ai une vitesse ça me fait me déplacer de 0.1m par exemple, </w:t>
+      </w:r>
+      <w:proofErr w:type="gramStart"/>
+      <w:r>
+        <w:rPr>
+          <w:sz w:val="20"/>
+          <w:szCs w:val="20"/>
+        </w:rPr>
+        <w:t>sauf que</w:t>
+      </w:r>
+      <w:proofErr w:type="gramEnd"/>
+      <w:r>
+        <w:rPr>
+          <w:sz w:val="20"/>
+          <w:szCs w:val="20"/>
+        </w:rPr>
+        <w:t xml:space="preserve"> +0.1 sur des </w:t>
+      </w:r>
+      <w:proofErr w:type="spellStart"/>
+      <w:r>
+        <w:rPr>
+          <w:sz w:val="20"/>
+          <w:szCs w:val="20"/>
+        </w:rPr>
+        <w:t>lat</w:t>
+      </w:r>
+      <w:proofErr w:type="spellEnd"/>
+      <w:r>
+        <w:rPr>
+          <w:sz w:val="20"/>
+          <w:szCs w:val="20"/>
+        </w:rPr>
+        <w:t xml:space="preserve"> et </w:t>
+      </w:r>
+      <w:proofErr w:type="spellStart"/>
+      <w:r>
+        <w:rPr>
+          <w:sz w:val="20"/>
+          <w:szCs w:val="20"/>
+        </w:rPr>
+        <w:t>lon</w:t>
+      </w:r>
+      <w:proofErr w:type="spellEnd"/>
+      <w:r>
+        <w:rPr>
+          <w:sz w:val="20"/>
+          <w:szCs w:val="20"/>
+        </w:rPr>
+        <w:t xml:space="preserve"> en radian ça fait un changement énorme en m) </w:t>
       </w:r>
       <w:r>
         <w:rPr>
@@ -1051,8 +1590,17 @@
           <w:sz w:val="20"/>
           <w:szCs w:val="20"/>
         </w:rPr>
-        <w:t>Modéliser soi-même le bruit dans le Kalman</w:t>
-      </w:r>
+        <w:t xml:space="preserve">Modéliser soi-même le bruit dans le </w:t>
+      </w:r>
+      <w:proofErr w:type="spellStart"/>
+      <w:r>
+        <w:rPr>
+          <w:sz w:val="20"/>
+          <w:szCs w:val="20"/>
+        </w:rPr>
+        <w:t>Kalman</w:t>
+      </w:r>
+      <w:proofErr w:type="spellEnd"/>
       <w:r>
         <w:rPr>
           <w:sz w:val="20"/>
@@ -1088,7 +1636,23 @@
           <w:sz w:val="20"/>
           <w:szCs w:val="20"/>
         </w:rPr>
-        <w:t>Convertir les données gnss et faire un zéro local directement après acquisition</w:t>
+        <w:t xml:space="preserve">Convertir les données </w:t>
+      </w:r>
+      <w:proofErr w:type="spellStart"/>
+      <w:r>
+        <w:rPr>
+          <w:sz w:val="20"/>
+          <w:szCs w:val="20"/>
+        </w:rPr>
+        <w:t>gnss</w:t>
+      </w:r>
+      <w:proofErr w:type="spellEnd"/>
+      <w:r>
+        <w:rPr>
+          <w:sz w:val="20"/>
+          <w:szCs w:val="20"/>
+        </w:rPr>
+        <w:t xml:space="preserve"> et faire un zéro local directement après acquisition</w:t>
       </w:r>
       <w:r>
         <w:rPr>
@@ -1163,7 +1727,25 @@
           <w:sz w:val="20"/>
           <w:szCs w:val="20"/>
         </w:rPr>
-        <w:t>Alignement pour la kangoo !?</w:t>
+        <w:t xml:space="preserve">Alignement pour la </w:t>
+      </w:r>
+      <w:proofErr w:type="spellStart"/>
+      <w:r>
+        <w:rPr>
+          <w:rFonts w:cstheme="minorHAnsi"/>
+          <w:sz w:val="20"/>
+          <w:szCs w:val="20"/>
+        </w:rPr>
+        <w:t>kangoo</w:t>
+      </w:r>
+      <w:proofErr w:type="spellEnd"/>
+      <w:r>
+        <w:rPr>
+          <w:rFonts w:cstheme="minorHAnsi"/>
+          <w:sz w:val="20"/>
+          <w:szCs w:val="20"/>
+        </w:rPr>
+        <w:t> !?</w:t>
       </w:r>
       <w:r>
         <w:rPr>
@@ -1250,27 +1832,52 @@
           <w:sz w:val="20"/>
           <w:szCs w:val="20"/>
         </w:rPr>
-        <w:t>Faire une base biblio zotero</w:t>
-      </w:r>
-    </w:p>
-    <w:p>
-      <w:pPr>
-        <w:pStyle w:val="Paragraphedeliste"/>
-        <w:numPr>
-          <w:ilvl w:val="0"/>
-          <w:numId w:val="2"/>
-        </w:numPr>
-        <w:rPr>
-          <w:sz w:val="20"/>
-          <w:szCs w:val="20"/>
-        </w:rPr>
-      </w:pPr>
-      <w:r>
-        <w:rPr>
-          <w:sz w:val="20"/>
-          <w:szCs w:val="20"/>
-        </w:rPr>
-        <w:t xml:space="preserve">Se faire des notes sur ce qui est bien ou pas dans un article, et dire pq il nous a plu ou non </w:t>
+        <w:t xml:space="preserve">Faire une base biblio </w:t>
+      </w:r>
+      <w:proofErr w:type="spellStart"/>
+      <w:r>
+        <w:rPr>
+          <w:sz w:val="20"/>
+          <w:szCs w:val="20"/>
+        </w:rPr>
+        <w:t>zotero</w:t>
+      </w:r>
+      <w:proofErr w:type="spellEnd"/>
+    </w:p>
+    <w:p>
+      <w:pPr>
+        <w:pStyle w:val="Paragraphedeliste"/>
+        <w:numPr>
+          <w:ilvl w:val="0"/>
+          <w:numId w:val="2"/>
+        </w:numPr>
+        <w:rPr>
+          <w:sz w:val="20"/>
+          <w:szCs w:val="20"/>
+        </w:rPr>
+      </w:pPr>
+      <w:r>
+        <w:rPr>
+          <w:sz w:val="20"/>
+          <w:szCs w:val="20"/>
+        </w:rPr>
+        <w:t xml:space="preserve">Se faire des notes sur ce qui est bien ou pas dans un article, et dire </w:t>
+      </w:r>
+      <w:proofErr w:type="spellStart"/>
+      <w:r>
+        <w:rPr>
+          <w:sz w:val="20"/>
+          <w:szCs w:val="20"/>
+        </w:rPr>
+        <w:t>pq</w:t>
+      </w:r>
+      <w:proofErr w:type="spellEnd"/>
+      <w:r>
+        <w:rPr>
+          <w:sz w:val="20"/>
+          <w:szCs w:val="20"/>
+        </w:rPr>
+        <w:t xml:space="preserve"> il nous a plu ou non </w:t>
       </w:r>
       <w:r>
         <w:rPr>
@@ -1312,15 +1919,120 @@
           <w:sz w:val="20"/>
           <w:szCs w:val="20"/>
         </w:rPr>
-        <w:t xml:space="preserve"> Regarder pourquoi j’ai un bb en innov norm alors que je dois avoir un rw. Implémenter un bruit corrélé à la main</w:t>
-      </w:r>
-      <w:r>
-        <w:rPr>
-          <w:sz w:val="20"/>
-          <w:szCs w:val="20"/>
-        </w:rPr>
-        <w:t xml:space="preserve"> en faisant attention à ne pas avoir 1 bb pour les 4 bc, mais bien 4 bb</w:t>
-      </w:r>
+        <w:t xml:space="preserve"> Regarder pourquoi j’ai un </w:t>
+      </w:r>
+      <w:proofErr w:type="spellStart"/>
+      <w:r>
+        <w:rPr>
+          <w:sz w:val="20"/>
+          <w:szCs w:val="20"/>
+        </w:rPr>
+        <w:t>bb</w:t>
+      </w:r>
+      <w:proofErr w:type="spellEnd"/>
+      <w:r>
+        <w:rPr>
+          <w:sz w:val="20"/>
+          <w:szCs w:val="20"/>
+        </w:rPr>
+        <w:t xml:space="preserve"> en </w:t>
+      </w:r>
+      <w:proofErr w:type="spellStart"/>
+      <w:r>
+        <w:rPr>
+          <w:sz w:val="20"/>
+          <w:szCs w:val="20"/>
+        </w:rPr>
+        <w:t>innov</w:t>
+      </w:r>
+      <w:proofErr w:type="spellEnd"/>
+      <w:r>
+        <w:rPr>
+          <w:sz w:val="20"/>
+          <w:szCs w:val="20"/>
+        </w:rPr>
+        <w:t xml:space="preserve"> </w:t>
+      </w:r>
+      <w:proofErr w:type="spellStart"/>
+      <w:r>
+        <w:rPr>
+          <w:sz w:val="20"/>
+          <w:szCs w:val="20"/>
+        </w:rPr>
+        <w:t>norm</w:t>
+      </w:r>
+      <w:proofErr w:type="spellEnd"/>
+      <w:r>
+        <w:rPr>
+          <w:sz w:val="20"/>
+          <w:szCs w:val="20"/>
+        </w:rPr>
+        <w:t xml:space="preserve"> alors que je dois avoir un </w:t>
+      </w:r>
+      <w:proofErr w:type="spellStart"/>
+      <w:r>
+        <w:rPr>
+          <w:sz w:val="20"/>
+          <w:szCs w:val="20"/>
+        </w:rPr>
+        <w:t>rw</w:t>
+      </w:r>
+      <w:proofErr w:type="spellEnd"/>
+      <w:r>
+        <w:rPr>
+          <w:sz w:val="20"/>
+          <w:szCs w:val="20"/>
+        </w:rPr>
+        <w:t>. Implémenter un bruit corrélé à la main</w:t>
+      </w:r>
+      <w:r>
+        <w:rPr>
+          <w:sz w:val="20"/>
+          <w:szCs w:val="20"/>
+        </w:rPr>
+        <w:t xml:space="preserve"> en faisant attention à ne pas avoir 1 </w:t>
+      </w:r>
+      <w:proofErr w:type="spellStart"/>
+      <w:r>
+        <w:rPr>
+          <w:sz w:val="20"/>
+          <w:szCs w:val="20"/>
+        </w:rPr>
+        <w:t>bb</w:t>
+      </w:r>
+      <w:proofErr w:type="spellEnd"/>
+      <w:r>
+        <w:rPr>
+          <w:sz w:val="20"/>
+          <w:szCs w:val="20"/>
+        </w:rPr>
+        <w:t xml:space="preserve"> pour les 4 </w:t>
+      </w:r>
+      <w:proofErr w:type="spellStart"/>
+      <w:r>
+        <w:rPr>
+          <w:sz w:val="20"/>
+          <w:szCs w:val="20"/>
+        </w:rPr>
+        <w:t>bc</w:t>
+      </w:r>
+      <w:proofErr w:type="spellEnd"/>
+      <w:r>
+        <w:rPr>
+          <w:sz w:val="20"/>
+          <w:szCs w:val="20"/>
+        </w:rPr>
+        <w:t xml:space="preserve">, mais bien 4 </w:t>
+      </w:r>
+      <w:proofErr w:type="spellStart"/>
+      <w:r>
+        <w:rPr>
+          <w:sz w:val="20"/>
+          <w:szCs w:val="20"/>
+        </w:rPr>
+        <w:t>bb</w:t>
+      </w:r>
+      <w:proofErr w:type="spellEnd"/>
       <w:r>
         <w:rPr>
           <w:sz w:val="20"/>
@@ -1370,7 +2082,23 @@
           <w:sz w:val="20"/>
           <w:szCs w:val="20"/>
         </w:rPr>
-        <w:t xml:space="preserve"> Penser aux essais : une atlans (fog50) et une phins2 (fog120)</w:t>
+        <w:t xml:space="preserve"> Penser aux essais : une </w:t>
+      </w:r>
+      <w:proofErr w:type="spellStart"/>
+      <w:r>
+        <w:rPr>
+          <w:sz w:val="20"/>
+          <w:szCs w:val="20"/>
+        </w:rPr>
+        <w:t>atlans</w:t>
+      </w:r>
+      <w:proofErr w:type="spellEnd"/>
+      <w:r>
+        <w:rPr>
+          <w:sz w:val="20"/>
+          <w:szCs w:val="20"/>
+        </w:rPr>
+        <w:t xml:space="preserve"> (fog50) et une phins2 (fog120)</w:t>
       </w:r>
       <w:r>
         <w:rPr>
@@ -1645,15 +2373,33 @@
           <w:sz w:val="20"/>
           <w:szCs w:val="20"/>
         </w:rPr>
-        <w:t>Modifier t en dt</w:t>
-      </w:r>
-      <w:r>
-        <w:rPr>
-          <w:sz w:val="20"/>
-          <w:szCs w:val="20"/>
-        </w:rPr>
-        <w:t xml:space="preserve"> dans le bc</w:t>
-      </w:r>
+        <w:t xml:space="preserve">Modifier t en </w:t>
+      </w:r>
+      <w:proofErr w:type="spellStart"/>
+      <w:r>
+        <w:rPr>
+          <w:sz w:val="20"/>
+          <w:szCs w:val="20"/>
+        </w:rPr>
+        <w:t>dt</w:t>
+      </w:r>
+      <w:proofErr w:type="spellEnd"/>
+      <w:r>
+        <w:rPr>
+          <w:sz w:val="20"/>
+          <w:szCs w:val="20"/>
+        </w:rPr>
+        <w:t xml:space="preserve"> dans le </w:t>
+      </w:r>
+      <w:proofErr w:type="spellStart"/>
+      <w:r>
+        <w:rPr>
+          <w:sz w:val="20"/>
+          <w:szCs w:val="20"/>
+        </w:rPr>
+        <w:t>bc</w:t>
+      </w:r>
+      <w:proofErr w:type="spellEnd"/>
       <w:r>
         <w:rPr>
           <w:sz w:val="20"/>
@@ -1666,8 +2412,31 @@
           <w:sz w:val="20"/>
           <w:szCs w:val="20"/>
         </w:rPr>
-        <w:t>Attention, dans les observations on regarde les valeurs vraies du gnss et non les estimations du kalman</w:t>
-      </w:r>
+        <w:t xml:space="preserve">Attention, dans les observations on regarde les valeurs vraies du </w:t>
+      </w:r>
+      <w:r>
+        <w:rPr>
+          <w:sz w:val="20"/>
+          <w:szCs w:val="20"/>
+        </w:rPr>
+        <w:t>GNSS</w:t>
+      </w:r>
+      <w:r>
+        <w:rPr>
+          <w:sz w:val="20"/>
+          <w:szCs w:val="20"/>
+        </w:rPr>
+        <w:t xml:space="preserve"> et non les estimations du </w:t>
+      </w:r>
+      <w:proofErr w:type="spellStart"/>
+      <w:r>
+        <w:rPr>
+          <w:sz w:val="20"/>
+          <w:szCs w:val="20"/>
+        </w:rPr>
+        <w:t>kalman</w:t>
+      </w:r>
+      <w:proofErr w:type="spellEnd"/>
       <w:r>
         <w:rPr>
           <w:sz w:val="20"/>
@@ -1687,7 +2456,23 @@
           <w:sz w:val="20"/>
           <w:szCs w:val="20"/>
         </w:rPr>
-        <w:t>Tracer xyz et le bruit</w:t>
+        <w:t xml:space="preserve">Tracer </w:t>
+      </w:r>
+      <w:proofErr w:type="spellStart"/>
+      <w:r>
+        <w:rPr>
+          <w:sz w:val="20"/>
+          <w:szCs w:val="20"/>
+        </w:rPr>
+        <w:t>xyz</w:t>
+      </w:r>
+      <w:proofErr w:type="spellEnd"/>
+      <w:r>
+        <w:rPr>
+          <w:sz w:val="20"/>
+          <w:szCs w:val="20"/>
+        </w:rPr>
+        <w:t xml:space="preserve"> et le bruit</w:t>
       </w:r>
       <w:r>
         <w:rPr>
@@ -1722,14 +2507,62 @@
           <w:sz w:val="20"/>
           <w:szCs w:val="20"/>
         </w:rPr>
-        <w:t>Rajouter un état de biais pour la lat et lon (augmenter taille matrice)</w:t>
-      </w:r>
-      <w:r>
-        <w:rPr>
-          <w:sz w:val="20"/>
-          <w:szCs w:val="20"/>
-        </w:rPr>
-        <w:t xml:space="preserve">. Pq on rajoute ces états de biais ? </w:t>
+        <w:t xml:space="preserve">Rajouter un état de biais pour la </w:t>
+      </w:r>
+      <w:proofErr w:type="spellStart"/>
+      <w:r>
+        <w:rPr>
+          <w:sz w:val="20"/>
+          <w:szCs w:val="20"/>
+        </w:rPr>
+        <w:t>lat</w:t>
+      </w:r>
+      <w:proofErr w:type="spellEnd"/>
+      <w:r>
+        <w:rPr>
+          <w:sz w:val="20"/>
+          <w:szCs w:val="20"/>
+        </w:rPr>
+        <w:t xml:space="preserve"> et </w:t>
+      </w:r>
+      <w:proofErr w:type="spellStart"/>
+      <w:r>
+        <w:rPr>
+          <w:sz w:val="20"/>
+          <w:szCs w:val="20"/>
+        </w:rPr>
+        <w:t>lon</w:t>
+      </w:r>
+      <w:proofErr w:type="spellEnd"/>
+      <w:r>
+        <w:rPr>
+          <w:sz w:val="20"/>
+          <w:szCs w:val="20"/>
+        </w:rPr>
+        <w:t xml:space="preserve"> (augmenter taille matrice)</w:t>
+      </w:r>
+      <w:r>
+        <w:rPr>
+          <w:sz w:val="20"/>
+          <w:szCs w:val="20"/>
+        </w:rPr>
+        <w:t xml:space="preserve">. </w:t>
+      </w:r>
+      <w:proofErr w:type="spellStart"/>
+      <w:r>
+        <w:rPr>
+          <w:sz w:val="20"/>
+          <w:szCs w:val="20"/>
+        </w:rPr>
+        <w:t>Pq</w:t>
+      </w:r>
+      <w:proofErr w:type="spellEnd"/>
+      <w:r>
+        <w:rPr>
+          <w:sz w:val="20"/>
+          <w:szCs w:val="20"/>
+        </w:rPr>
+        <w:t xml:space="preserve"> on rajoute ces états de biais ? </w:t>
       </w:r>
       <w:r>
         <w:rPr>
@@ -1839,6 +2672,7 @@
         </w:rPr>
         <w:t>Tracer (</w:t>
       </w:r>
+      <w:proofErr w:type="spellStart"/>
       <w:proofErr w:type="gramStart"/>
       <w:r>
         <w:rPr>
@@ -1847,6 +2681,7 @@
         </w:rPr>
         <w:t>x,y</w:t>
       </w:r>
+      <w:proofErr w:type="spellEnd"/>
       <w:proofErr w:type="gramEnd"/>
       <w:r>
         <w:rPr>
@@ -1890,7 +2725,88 @@
           <w:sz w:val="20"/>
           <w:szCs w:val="20"/>
         </w:rPr>
-        <w:t>Rajouter un état de biais pour lat et lon dans le Kalman</w:t>
+        <w:t xml:space="preserve">Rajouter un état de biais pour </w:t>
+      </w:r>
+      <w:proofErr w:type="spellStart"/>
+      <w:r>
+        <w:rPr>
+          <w:sz w:val="20"/>
+          <w:szCs w:val="20"/>
+        </w:rPr>
+        <w:t>lat</w:t>
+      </w:r>
+      <w:proofErr w:type="spellEnd"/>
+      <w:r>
+        <w:rPr>
+          <w:sz w:val="20"/>
+          <w:szCs w:val="20"/>
+        </w:rPr>
+        <w:t xml:space="preserve"> et </w:t>
+      </w:r>
+      <w:proofErr w:type="spellStart"/>
+      <w:r>
+        <w:rPr>
+          <w:sz w:val="20"/>
+          <w:szCs w:val="20"/>
+        </w:rPr>
+        <w:t>lon</w:t>
+      </w:r>
+      <w:proofErr w:type="spellEnd"/>
+      <w:r>
+        <w:rPr>
+          <w:sz w:val="20"/>
+          <w:szCs w:val="20"/>
+        </w:rPr>
+        <w:t xml:space="preserve"> dans le </w:t>
+      </w:r>
+      <w:proofErr w:type="spellStart"/>
+      <w:r>
+        <w:rPr>
+          <w:sz w:val="20"/>
+          <w:szCs w:val="20"/>
+        </w:rPr>
+        <w:t>Kalman</w:t>
+      </w:r>
+      <w:proofErr w:type="spellEnd"/>
+      <w:r>
+        <w:rPr>
+          <w:sz w:val="20"/>
+          <w:szCs w:val="20"/>
+        </w:rPr>
+        <w:t xml:space="preserve"> (diff entre bruit, dev </w:t>
+      </w:r>
+      <w:proofErr w:type="spellStart"/>
+      <w:r>
+        <w:rPr>
+          <w:sz w:val="20"/>
+          <w:szCs w:val="20"/>
+        </w:rPr>
+        <w:t>allan</w:t>
+      </w:r>
+      <w:proofErr w:type="spellEnd"/>
+      <w:r>
+        <w:rPr>
+          <w:sz w:val="20"/>
+          <w:szCs w:val="20"/>
+        </w:rPr>
+        <w:t>, et biais</w:t>
+      </w:r>
+      <w:r>
+        <w:rPr>
+          <w:sz w:val="20"/>
+          <w:szCs w:val="20"/>
+        </w:rPr>
+        <w:t xml:space="preserve">) </w:t>
+      </w:r>
+      <w:r>
+        <w:rPr>
+          <w:rFonts w:cstheme="minorHAnsi"/>
+          <w:b/>
+          <w:bCs/>
+          <w:sz w:val="24"/>
+          <w:szCs w:val="24"/>
+        </w:rPr>
+        <w:t>√</w:t>
       </w:r>
     </w:p>
     <w:p>
@@ -1932,15 +2848,207 @@
         </w:rPr>
         <w:t>Brancher les derniers fils</w:t>
       </w:r>
-    </w:p>
-    <w:p>
-      <w:pPr>
-        <w:ind w:left="360"/>
-        <w:rPr>
-          <w:sz w:val="20"/>
-          <w:szCs w:val="20"/>
-        </w:rPr>
-      </w:pPr>
+      <w:r>
+        <w:rPr>
+          <w:sz w:val="20"/>
+          <w:szCs w:val="20"/>
+        </w:rPr>
+        <w:t xml:space="preserve"> </w:t>
+      </w:r>
+      <w:r>
+        <w:rPr>
+          <w:rFonts w:cstheme="minorHAnsi"/>
+          <w:b/>
+          <w:bCs/>
+          <w:sz w:val="24"/>
+          <w:szCs w:val="24"/>
+        </w:rPr>
+        <w:t>√</w:t>
+      </w:r>
+    </w:p>
+    <w:p>
+      <w:pPr>
+        <w:rPr>
+          <w:sz w:val="20"/>
+          <w:szCs w:val="20"/>
+        </w:rPr>
+      </w:pPr>
+    </w:p>
+    <w:p>
+      <w:pPr>
+        <w:rPr>
+          <w:sz w:val="20"/>
+          <w:szCs w:val="20"/>
+        </w:rPr>
+      </w:pPr>
+      <w:r>
+        <w:rPr>
+          <w:sz w:val="20"/>
+          <w:szCs w:val="20"/>
+          <w:u w:val="single"/>
+        </w:rPr>
+        <w:t>04/05 :</w:t>
+      </w:r>
+      <w:r>
+        <w:rPr>
+          <w:sz w:val="20"/>
+          <w:szCs w:val="20"/>
+        </w:rPr>
+        <w:t xml:space="preserve"> Continuer d’implémenter les états de biais dans le </w:t>
+      </w:r>
+      <w:proofErr w:type="spellStart"/>
+      <w:r>
+        <w:rPr>
+          <w:sz w:val="20"/>
+          <w:szCs w:val="20"/>
+        </w:rPr>
+        <w:t>Kalman</w:t>
+      </w:r>
+      <w:proofErr w:type="spellEnd"/>
+      <w:r>
+        <w:rPr>
+          <w:sz w:val="20"/>
+          <w:szCs w:val="20"/>
+        </w:rPr>
+        <w:t xml:space="preserve">, se pencher dessus bcp. Commencer à réfléchir sur </w:t>
+      </w:r>
+      <w:proofErr w:type="gramStart"/>
+      <w:r>
+        <w:rPr>
+          <w:sz w:val="20"/>
+          <w:szCs w:val="20"/>
+        </w:rPr>
+        <w:t>les manip</w:t>
+      </w:r>
+      <w:proofErr w:type="gramEnd"/>
+      <w:r>
+        <w:rPr>
+          <w:sz w:val="20"/>
+          <w:szCs w:val="20"/>
+        </w:rPr>
+        <w:t xml:space="preserve"> : comment on monte le double antennes, à combien de distance on les sépare, etc. Faire vérifier les boîtes à Manu, histoire qu’elles ne s’enflamment pas après mise sous tension … Commencer à réfléchir sur le protocole pour estimer le désalignement INS/GNSS (si on peut le faire directement dans le </w:t>
+      </w:r>
+      <w:proofErr w:type="spellStart"/>
+      <w:r>
+        <w:rPr>
+          <w:sz w:val="20"/>
+          <w:szCs w:val="20"/>
+        </w:rPr>
+        <w:t>Kalman</w:t>
+      </w:r>
+      <w:proofErr w:type="spellEnd"/>
+      <w:r>
+        <w:rPr>
+          <w:sz w:val="20"/>
+          <w:szCs w:val="20"/>
+        </w:rPr>
+        <w:t>, ou si faut faire une régression linéaire avant car c’est trop non linéaire, etc.)</w:t>
+      </w:r>
+    </w:p>
+    <w:p>
+      <w:pPr>
+        <w:pStyle w:val="Paragraphedeliste"/>
+        <w:numPr>
+          <w:ilvl w:val="0"/>
+          <w:numId w:val="2"/>
+        </w:numPr>
+        <w:rPr>
+          <w:sz w:val="20"/>
+          <w:szCs w:val="20"/>
+        </w:rPr>
+      </w:pPr>
+      <w:r>
+        <w:rPr>
+          <w:sz w:val="20"/>
+          <w:szCs w:val="20"/>
+        </w:rPr>
+        <w:t xml:space="preserve">Corriger </w:t>
+      </w:r>
+      <w:proofErr w:type="spellStart"/>
+      <w:r>
+        <w:rPr>
+          <w:sz w:val="20"/>
+          <w:szCs w:val="20"/>
+        </w:rPr>
+        <w:t>Kalman</w:t>
+      </w:r>
+      <w:proofErr w:type="spellEnd"/>
+    </w:p>
+    <w:p>
+      <w:pPr>
+        <w:pStyle w:val="Paragraphedeliste"/>
+        <w:numPr>
+          <w:ilvl w:val="0"/>
+          <w:numId w:val="2"/>
+        </w:numPr>
+        <w:rPr>
+          <w:sz w:val="20"/>
+          <w:szCs w:val="20"/>
+        </w:rPr>
+      </w:pPr>
+      <w:r>
+        <w:rPr>
+          <w:sz w:val="20"/>
+          <w:szCs w:val="20"/>
+        </w:rPr>
+        <w:t xml:space="preserve">Se pencher sur </w:t>
+      </w:r>
+      <w:proofErr w:type="gramStart"/>
+      <w:r>
+        <w:rPr>
+          <w:sz w:val="20"/>
+          <w:szCs w:val="20"/>
+        </w:rPr>
+        <w:t>les manip</w:t>
+      </w:r>
+      <w:proofErr w:type="gramEnd"/>
+      <w:r>
+        <w:rPr>
+          <w:sz w:val="20"/>
+          <w:szCs w:val="20"/>
+        </w:rPr>
+        <w:t xml:space="preserve"> Kangoo</w:t>
+      </w:r>
+    </w:p>
+    <w:p>
+      <w:pPr>
+        <w:pStyle w:val="Paragraphedeliste"/>
+        <w:numPr>
+          <w:ilvl w:val="0"/>
+          <w:numId w:val="2"/>
+        </w:numPr>
+        <w:rPr>
+          <w:sz w:val="20"/>
+          <w:szCs w:val="20"/>
+        </w:rPr>
+      </w:pPr>
+      <w:r>
+        <w:rPr>
+          <w:sz w:val="20"/>
+          <w:szCs w:val="20"/>
+        </w:rPr>
+        <w:t>Faire vérifier les boîtes par Manu</w:t>
+      </w:r>
+    </w:p>
+    <w:p>
+      <w:pPr>
+        <w:pStyle w:val="Paragraphedeliste"/>
+        <w:numPr>
+          <w:ilvl w:val="0"/>
+          <w:numId w:val="2"/>
+        </w:numPr>
+        <w:rPr>
+          <w:sz w:val="20"/>
+          <w:szCs w:val="20"/>
+        </w:rPr>
+      </w:pPr>
+      <w:r>
+        <w:rPr>
+          <w:sz w:val="20"/>
+          <w:szCs w:val="20"/>
+        </w:rPr>
+        <w:t>Réfléchir au protocole pour désalignement INS/GNSS</w:t>
+      </w:r>
     </w:p>
     <w:sectPr>
       <w:pgSz w:w="11906" w:h="16838"/>

</xml_diff>

<commit_message>
commit avant chgt de bruit corrélé pour le cap
</commit_message>
<xml_diff>
--- a/Notes de stages.docx
+++ b/Notes de stages.docx
@@ -46,26 +46,10 @@
         <w:t>13/03 :</w:t>
       </w:r>
       <w:r>
-        <w:t xml:space="preserve"> Attention à ne pas oublier des termes dans le </w:t>
-      </w:r>
-      <w:proofErr w:type="spellStart"/>
-      <w:r>
-        <w:t>Kalman</w:t>
-      </w:r>
-      <w:proofErr w:type="spellEnd"/>
-      <w:r>
-        <w:t> : les dérivés de la fonction f ne sont pas à négliger. Pourquoi ? Car lors de la linéarisation on supprime des termes, mais pour mieux représenter la réalité il faut les prendre en compte.</w:t>
-      </w:r>
-      <w:r>
-        <w:t xml:space="preserve"> Cela se voyait dans la matrice P, certains </w:t>
-      </w:r>
-      <w:proofErr w:type="spellStart"/>
-      <w:r>
-        <w:t>coeff</w:t>
-      </w:r>
-      <w:proofErr w:type="spellEnd"/>
-      <w:r>
-        <w:t xml:space="preserve"> d’intercorrélation étaient nuls alors qu’ils n’étaient pas </w:t>
+        <w:t xml:space="preserve"> Attention à ne pas oublier des termes dans le Kalman : les dérivés de la fonction f ne sont pas à négliger. Pourquoi ? Car lors de la linéarisation on supprime des termes, mais pour mieux représenter la réalité il faut les prendre en compte.</w:t>
+      </w:r>
+      <w:r>
+        <w:t xml:space="preserve"> Cela se voyait dans la matrice P, certains coeff d’intercorrélation étaient nuls alors qu’ils n’étaient pas </w:t>
       </w:r>
       <w:r>
         <w:t>censés</w:t>
@@ -88,13 +72,8 @@
         </w:numPr>
       </w:pPr>
       <w:r>
-        <w:t xml:space="preserve">Rajouter du bruit dans le </w:t>
-      </w:r>
-      <w:proofErr w:type="spellStart"/>
-      <w:r>
-        <w:t>Kalman</w:t>
-      </w:r>
-      <w:proofErr w:type="spellEnd"/>
+        <w:t>Rajouter du bruit dans le Kalman</w:t>
+      </w:r>
       <w:r>
         <w:t xml:space="preserve"> </w:t>
       </w:r>
@@ -148,23 +127,7 @@
         <w:t>20/03 :</w:t>
       </w:r>
       <w:r>
-        <w:t xml:space="preserve"> Comprendre le principe de la déviation d’Allan : permet de modéliser nos capteurs (type de bruit sur telle durée, </w:t>
-      </w:r>
-      <w:proofErr w:type="spellStart"/>
-      <w:r>
-        <w:t>etc</w:t>
-      </w:r>
-      <w:proofErr w:type="spellEnd"/>
-      <w:r>
-        <w:t xml:space="preserve"> …), permet de savoir si on a un </w:t>
-      </w:r>
-      <w:proofErr w:type="spellStart"/>
-      <w:r>
-        <w:t>Kalman</w:t>
-      </w:r>
-      <w:proofErr w:type="spellEnd"/>
-      <w:r>
-        <w:t xml:space="preserve"> optimal (innovation normalisée en bruit blanc)</w:t>
+        <w:t xml:space="preserve"> Comprendre le principe de la déviation d’Allan : permet de modéliser nos capteurs (type de bruit sur telle durée, etc …), permet de savoir si on a un Kalman optimal (innovation normalisée en bruit blanc)</w:t>
       </w:r>
     </w:p>
     <w:p>
@@ -189,15 +152,7 @@
         </w:tabs>
       </w:pPr>
       <w:r>
-        <w:t xml:space="preserve">Implémenter des algo d’analyse statique (module interne </w:t>
-      </w:r>
-      <w:proofErr w:type="spellStart"/>
-      <w:r>
-        <w:t>qrunch</w:t>
-      </w:r>
-      <w:proofErr w:type="spellEnd"/>
-      <w:r>
-        <w:t>)</w:t>
+        <w:t>Implémenter des algo d’analyse statique (module interne qrunch)</w:t>
       </w:r>
       <w:r>
         <w:t xml:space="preserve"> </w:t>
@@ -228,23 +183,7 @@
         <w:t>Faire des log de plusieurs jours (3 jours ici)</w:t>
       </w:r>
       <w:r>
-        <w:t xml:space="preserve"> et utiliser </w:t>
-      </w:r>
-      <w:proofErr w:type="spellStart"/>
-      <w:r>
-        <w:t>sbf</w:t>
-      </w:r>
-      <w:proofErr w:type="spellEnd"/>
-      <w:r>
-        <w:t xml:space="preserve"> </w:t>
-      </w:r>
-      <w:proofErr w:type="spellStart"/>
-      <w:r>
-        <w:t>converter</w:t>
-      </w:r>
-      <w:proofErr w:type="spellEnd"/>
-      <w:r>
-        <w:t xml:space="preserve"> pour utiliser uniquement les données désirées</w:t>
+        <w:t xml:space="preserve"> et utiliser sbf converter pour utiliser uniquement les données désirées</w:t>
       </w:r>
       <w:r>
         <w:t xml:space="preserve"> </w:t>
@@ -272,23 +211,7 @@
         <w:t xml:space="preserve"> Analyser les courbes d’Allan obtenues : sur le cap bruit blanc au début puis </w:t>
       </w:r>
       <w:r>
-        <w:t xml:space="preserve">marche aléatoire après. Donc </w:t>
-      </w:r>
-      <w:proofErr w:type="spellStart"/>
-      <w:r>
-        <w:t>coeff</w:t>
-      </w:r>
-      <w:proofErr w:type="spellEnd"/>
-      <w:r>
-        <w:t xml:space="preserve"> </w:t>
-      </w:r>
-      <w:proofErr w:type="spellStart"/>
-      <w:r>
-        <w:t>dir</w:t>
-      </w:r>
-      <w:proofErr w:type="spellEnd"/>
-      <w:r>
-        <w:t xml:space="preserve"> en -1/2 puis +1/2. Attention aux offsets en fonction de sigma !</w:t>
+        <w:t>marche aléatoire après. Donc coeff dir en -1/2 puis +1/2. Attention aux offsets en fonction de sigma !</w:t>
       </w:r>
     </w:p>
     <w:p>
@@ -342,15 +265,7 @@
         </w:numPr>
       </w:pPr>
       <w:r>
-        <w:t>Regarder comment sont calculées les valeurs des angles (</w:t>
-      </w:r>
-      <w:proofErr w:type="spellStart"/>
-      <w:r>
-        <w:t>head</w:t>
-      </w:r>
-      <w:proofErr w:type="spellEnd"/>
-      <w:r>
-        <w:t>, pitch) grâce aux observations de déphasage</w:t>
+        <w:t>Regarder comment sont calculées les valeurs des angles (head, pitch) grâce aux observations de déphasage</w:t>
       </w:r>
       <w:r>
         <w:t xml:space="preserve"> </w:t>
@@ -492,15 +407,7 @@
         </w:numPr>
       </w:pPr>
       <w:r>
-        <w:t xml:space="preserve">Reporter ces modélisations dans le </w:t>
-      </w:r>
-      <w:proofErr w:type="spellStart"/>
-      <w:r>
-        <w:t>Kalman</w:t>
-      </w:r>
-      <w:proofErr w:type="spellEnd"/>
-      <w:r>
-        <w:t xml:space="preserve"> (d’abord sans bruit, puis avec)</w:t>
+        <w:t>Reporter ces modélisations dans le Kalman (d’abord sans bruit, puis avec)</w:t>
       </w:r>
       <w:r>
         <w:t xml:space="preserve"> : à condition d’avoir </w:t>
@@ -551,15 +458,7 @@
         <w:t xml:space="preserve"> (attention aux phi dans le rapport !!)</w:t>
       </w:r>
       <w:r>
-        <w:t xml:space="preserve">. J’ai les équations pour 1 </w:t>
-      </w:r>
-      <w:proofErr w:type="spellStart"/>
-      <w:r>
-        <w:t>sat</w:t>
-      </w:r>
-      <w:proofErr w:type="spellEnd"/>
-      <w:r>
-        <w:t>, mais ça donne quoi avec 40 ? comment est faite la fusion ?</w:t>
+        <w:t>. J’ai les équations pour 1 sat, mais ça donne quoi avec 40 ? comment est faite la fusion ?</w:t>
       </w:r>
       <w:r>
         <w:t xml:space="preserve"> Regarder la calibration à faire sur le Kangoo</w:t>
@@ -601,15 +500,7 @@
         <w:t>Faire acquisition en DGPS</w:t>
       </w:r>
       <w:r>
-        <w:t xml:space="preserve"> (impossible, donc faite en stand </w:t>
-      </w:r>
-      <w:proofErr w:type="spellStart"/>
-      <w:r>
-        <w:t>alone</w:t>
-      </w:r>
-      <w:proofErr w:type="spellEnd"/>
-      <w:r>
-        <w:t>)</w:t>
+        <w:t xml:space="preserve"> (impossible, donc faite en stand alone)</w:t>
       </w:r>
       <w:r>
         <w:t xml:space="preserve"> </w:t>
@@ -646,15 +537,7 @@
         <w:t xml:space="preserve"> </w:t>
       </w:r>
       <w:r>
-        <w:t xml:space="preserve">(fusions grâce à </w:t>
-      </w:r>
-      <w:proofErr w:type="spellStart"/>
-      <w:r>
-        <w:t>GaussNewton</w:t>
-      </w:r>
-      <w:proofErr w:type="spellEnd"/>
-      <w:r>
-        <w:t>)</w:t>
+        <w:t>(fusions grâce à GaussNewton)</w:t>
       </w:r>
     </w:p>
     <w:p>
@@ -669,15 +552,7 @@
         <w:t>Biblio</w:t>
       </w:r>
       <w:r>
-        <w:t xml:space="preserve"> et </w:t>
-      </w:r>
-      <w:proofErr w:type="spellStart"/>
-      <w:r>
-        <w:t>modif</w:t>
-      </w:r>
-      <w:proofErr w:type="spellEnd"/>
-      <w:r>
-        <w:t xml:space="preserve"> rapport (phi)</w:t>
+        <w:t xml:space="preserve"> et modif rapport (phi)</w:t>
       </w:r>
       <w:r>
         <w:t xml:space="preserve"> </w:t>
@@ -702,13 +577,8 @@
         </w:numPr>
       </w:pPr>
       <w:r>
-        <w:t xml:space="preserve">Calibration </w:t>
-      </w:r>
-      <w:proofErr w:type="spellStart"/>
-      <w:r>
-        <w:t>kangoo</w:t>
-      </w:r>
-      <w:proofErr w:type="spellEnd"/>
+        <w:t>Calibration kangoo</w:t>
+      </w:r>
     </w:p>
     <w:p>
       <w:pPr>
@@ -769,26 +639,10 @@
         </w:numPr>
       </w:pPr>
       <w:r>
-        <w:t xml:space="preserve">Mettre les bruits dans le </w:t>
-      </w:r>
-      <w:proofErr w:type="spellStart"/>
-      <w:r>
-        <w:t>Kalman</w:t>
-      </w:r>
-      <w:proofErr w:type="spellEnd"/>
-      <w:r>
-        <w:t xml:space="preserve"> 2D</w:t>
-      </w:r>
-      <w:r>
-        <w:t xml:space="preserve">, et surtout caractériser cela (cohérence avec </w:t>
-      </w:r>
-      <w:proofErr w:type="spellStart"/>
-      <w:r>
-        <w:t>allan</w:t>
-      </w:r>
-      <w:proofErr w:type="spellEnd"/>
-      <w:r>
-        <w:t>)</w:t>
+        <w:t>Mettre les bruits dans le Kalman 2D</w:t>
+      </w:r>
+      <w:r>
+        <w:t>, et surtout caractériser cela (cohérence avec allan)</w:t>
       </w:r>
       <w:r>
         <w:t xml:space="preserve"> </w:t>
@@ -813,13 +667,8 @@
         </w:numPr>
       </w:pPr>
       <w:r>
-        <w:t xml:space="preserve">Comparer avec et sans bruit dans le </w:t>
-      </w:r>
-      <w:proofErr w:type="spellStart"/>
-      <w:r>
-        <w:t>Kalman</w:t>
-      </w:r>
-      <w:proofErr w:type="spellEnd"/>
+        <w:t>Comparer avec et sans bruit dans le Kalman</w:t>
+      </w:r>
       <w:r>
         <w:t xml:space="preserve"> </w:t>
       </w:r>
@@ -881,41 +730,13 @@
         <w:rPr>
           <w:rFonts w:cstheme="minorHAnsi"/>
         </w:rPr>
-        <w:t xml:space="preserve"> (contacter </w:t>
-      </w:r>
-      <w:proofErr w:type="spellStart"/>
-      <w:r>
-        <w:rPr>
-          <w:rFonts w:cstheme="minorHAnsi"/>
-        </w:rPr>
-        <w:t>thibault</w:t>
-      </w:r>
-      <w:proofErr w:type="spellEnd"/>
-      <w:r>
-        <w:rPr>
-          <w:rFonts w:cstheme="minorHAnsi"/>
-        </w:rPr>
-        <w:t xml:space="preserve"> </w:t>
-      </w:r>
-      <w:r>
-        <w:rPr>
-          <w:rFonts w:cstheme="minorHAnsi"/>
-        </w:rPr>
-        <w:t xml:space="preserve">dos </w:t>
-      </w:r>
-      <w:proofErr w:type="spellStart"/>
-      <w:r>
-        <w:rPr>
-          <w:rFonts w:cstheme="minorHAnsi"/>
-        </w:rPr>
-        <w:t>santos</w:t>
-      </w:r>
-      <w:proofErr w:type="spellEnd"/>
-      <w:r>
-        <w:rPr>
-          <w:rFonts w:cstheme="minorHAnsi"/>
-        </w:rPr>
-        <w:t xml:space="preserve"> </w:t>
+        <w:t xml:space="preserve"> (contacter thibault </w:t>
+      </w:r>
+      <w:r>
+        <w:rPr>
+          <w:rFonts w:cstheme="minorHAnsi"/>
+        </w:rPr>
+        <w:t xml:space="preserve">dos santos </w:t>
       </w:r>
       <w:r>
         <w:rPr>
@@ -952,85 +773,21 @@
           <w:sz w:val="20"/>
           <w:szCs w:val="20"/>
         </w:rPr>
-        <w:t xml:space="preserve"> Continuer d’implémenter le bruit dans le filtre de </w:t>
-      </w:r>
-      <w:proofErr w:type="spellStart"/>
-      <w:r>
-        <w:rPr>
-          <w:sz w:val="20"/>
-          <w:szCs w:val="20"/>
-        </w:rPr>
-        <w:t>Kalman</w:t>
-      </w:r>
-      <w:proofErr w:type="spellEnd"/>
-      <w:r>
-        <w:rPr>
-          <w:sz w:val="20"/>
-          <w:szCs w:val="20"/>
-        </w:rPr>
-        <w:t>.</w:t>
-      </w:r>
-      <w:r>
-        <w:rPr>
-          <w:sz w:val="20"/>
-          <w:szCs w:val="20"/>
-        </w:rPr>
-        <w:t xml:space="preserve"> </w:t>
-      </w:r>
-      <w:r>
-        <w:rPr>
-          <w:sz w:val="20"/>
-          <w:szCs w:val="20"/>
-        </w:rPr>
-        <w:t xml:space="preserve">Convertir les données </w:t>
-      </w:r>
-      <w:proofErr w:type="spellStart"/>
-      <w:r>
-        <w:rPr>
-          <w:sz w:val="20"/>
-          <w:szCs w:val="20"/>
-        </w:rPr>
-        <w:t>gnss</w:t>
-      </w:r>
-      <w:proofErr w:type="spellEnd"/>
-      <w:r>
-        <w:rPr>
-          <w:sz w:val="20"/>
-          <w:szCs w:val="20"/>
-        </w:rPr>
-        <w:t xml:space="preserve"> et faire un zéro local directement après acquisition, puis recalculer un sigma. Ce sigma, on pourra s’en servir dans la simu de </w:t>
-      </w:r>
-      <w:proofErr w:type="spellStart"/>
-      <w:r>
-        <w:rPr>
-          <w:sz w:val="20"/>
-          <w:szCs w:val="20"/>
-        </w:rPr>
-        <w:t>Kalman</w:t>
-      </w:r>
-      <w:proofErr w:type="spellEnd"/>
-      <w:r>
-        <w:rPr>
-          <w:sz w:val="20"/>
-          <w:szCs w:val="20"/>
-        </w:rPr>
-        <w:t xml:space="preserve"> pour simuler le bruit plutôt que d’utiliser les valeurs vraies </w:t>
-      </w:r>
-      <w:proofErr w:type="spellStart"/>
-      <w:r>
-        <w:rPr>
-          <w:sz w:val="20"/>
-          <w:szCs w:val="20"/>
-        </w:rPr>
-        <w:t>gnss</w:t>
-      </w:r>
-      <w:proofErr w:type="spellEnd"/>
-      <w:r>
-        <w:rPr>
-          <w:sz w:val="20"/>
-          <w:szCs w:val="20"/>
-        </w:rPr>
-        <w:t xml:space="preserve">. Regarder si </w:t>
+        <w:t xml:space="preserve"> Continuer d’implémenter le bruit dans le filtre de Kalman.</w:t>
+      </w:r>
+      <w:r>
+        <w:rPr>
+          <w:sz w:val="20"/>
+          <w:szCs w:val="20"/>
+        </w:rPr>
+        <w:t xml:space="preserve"> </w:t>
+      </w:r>
+      <w:r>
+        <w:rPr>
+          <w:sz w:val="20"/>
+          <w:szCs w:val="20"/>
+        </w:rPr>
+        <w:t xml:space="preserve">Convertir les données gnss et faire un zéro local directement après acquisition, puis recalculer un sigma. Ce sigma, on pourra s’en servir dans la simu de Kalman pour simuler le bruit plutôt que d’utiliser les valeurs vraies gnss. Regarder si </w:t>
       </w:r>
       <w:r>
         <w:rPr>
@@ -1051,40 +808,29 @@
           <w:sz w:val="20"/>
           <w:szCs w:val="20"/>
         </w:rPr>
-        <w:t xml:space="preserve"> : en fait on fait </w:t>
-      </w:r>
-      <w:proofErr w:type="spellStart"/>
-      <w:r>
-        <w:rPr>
-          <w:sz w:val="20"/>
-          <w:szCs w:val="20"/>
-        </w:rPr>
-        <w:t>kalman</w:t>
-      </w:r>
-      <w:proofErr w:type="spellEnd"/>
-      <w:r>
-        <w:rPr>
-          <w:sz w:val="20"/>
-          <w:szCs w:val="20"/>
-        </w:rPr>
-        <w:t xml:space="preserve"> avec le gabarit (rouge) car la pente est forcément 0.5 mais on a fixé le bon sigma</w:t>
-      </w:r>
-      <w:r>
-        <w:rPr>
-          <w:sz w:val="20"/>
-          <w:szCs w:val="20"/>
-        </w:rPr>
-        <w:t xml:space="preserve">, donc l’erreur (ou l’innovation) est censée être + grande qu’avec le vrai bruit du </w:t>
-      </w:r>
-      <w:proofErr w:type="spellStart"/>
-      <w:r>
-        <w:rPr>
-          <w:sz w:val="20"/>
-          <w:szCs w:val="20"/>
-        </w:rPr>
-        <w:t>gnss</w:t>
-      </w:r>
-      <w:proofErr w:type="spellEnd"/>
+        <w:t> : en fait on fait kalman avec le gabarit (rouge) car la pente est forcément 0.5 mais on a fixé le bon sigma</w:t>
+      </w:r>
+      <w:r>
+        <w:rPr>
+          <w:sz w:val="20"/>
+          <w:szCs w:val="20"/>
+        </w:rPr>
+        <w:t xml:space="preserve">, donc l’erreur (ou l’innovation) est censée être + grande qu’avec le vrai bruit du gnss. </w:t>
+      </w:r>
+      <w:r>
+        <w:rPr>
+          <w:sz w:val="20"/>
+          <w:szCs w:val="20"/>
+        </w:rPr>
+        <w:t>Faire les transfo pour implémenter les bruits dans le Kalman : changement de repère en multipliant par l’altitude et le rayon de la terre</w:t>
+      </w:r>
+      <w:r>
+        <w:rPr>
+          <w:sz w:val="20"/>
+          <w:szCs w:val="20"/>
+        </w:rPr>
+        <w:t>, choisir le zéro arbitraire (min ou moy)</w:t>
+      </w:r>
       <w:r>
         <w:rPr>
           <w:sz w:val="20"/>
@@ -1097,124 +843,7 @@
           <w:sz w:val="20"/>
           <w:szCs w:val="20"/>
         </w:rPr>
-        <w:t xml:space="preserve">Faire les transfo pour implémenter les bruits dans le </w:t>
-      </w:r>
-      <w:proofErr w:type="spellStart"/>
-      <w:r>
-        <w:rPr>
-          <w:sz w:val="20"/>
-          <w:szCs w:val="20"/>
-        </w:rPr>
-        <w:t>Kalman</w:t>
-      </w:r>
-      <w:proofErr w:type="spellEnd"/>
-      <w:r>
-        <w:rPr>
-          <w:sz w:val="20"/>
-          <w:szCs w:val="20"/>
-        </w:rPr>
-        <w:t> : changement de repère en multipliant par l’altitude et le rayon de la terre</w:t>
-      </w:r>
-      <w:r>
-        <w:rPr>
-          <w:sz w:val="20"/>
-          <w:szCs w:val="20"/>
-        </w:rPr>
-        <w:t xml:space="preserve">, choisir le zéro arbitraire (min ou </w:t>
-      </w:r>
-      <w:proofErr w:type="spellStart"/>
-      <w:r>
-        <w:rPr>
-          <w:sz w:val="20"/>
-          <w:szCs w:val="20"/>
-        </w:rPr>
-        <w:t>moy</w:t>
-      </w:r>
-      <w:proofErr w:type="spellEnd"/>
-      <w:r>
-        <w:rPr>
-          <w:sz w:val="20"/>
-          <w:szCs w:val="20"/>
-        </w:rPr>
-        <w:t>)</w:t>
-      </w:r>
-      <w:r>
-        <w:rPr>
-          <w:sz w:val="20"/>
-          <w:szCs w:val="20"/>
-        </w:rPr>
-        <w:t xml:space="preserve">. </w:t>
-      </w:r>
-      <w:r>
-        <w:rPr>
-          <w:sz w:val="20"/>
-          <w:szCs w:val="20"/>
-        </w:rPr>
-        <w:t xml:space="preserve">Réfléchir au montage sur </w:t>
-      </w:r>
-      <w:proofErr w:type="spellStart"/>
-      <w:r>
-        <w:rPr>
-          <w:sz w:val="20"/>
-          <w:szCs w:val="20"/>
-        </w:rPr>
-        <w:t>kangoo</w:t>
-      </w:r>
-      <w:proofErr w:type="spellEnd"/>
-      <w:r>
-        <w:rPr>
-          <w:sz w:val="20"/>
-          <w:szCs w:val="20"/>
-        </w:rPr>
-        <w:t xml:space="preserve"> : comment mesurer l’écart, </w:t>
-      </w:r>
-      <w:proofErr w:type="spellStart"/>
-      <w:r>
-        <w:rPr>
-          <w:sz w:val="20"/>
-          <w:szCs w:val="20"/>
-        </w:rPr>
-        <w:t>etc</w:t>
-      </w:r>
-      <w:proofErr w:type="spellEnd"/>
-      <w:r>
-        <w:rPr>
-          <w:sz w:val="20"/>
-          <w:szCs w:val="20"/>
-        </w:rPr>
-        <w:t xml:space="preserve"> … Pour </w:t>
-      </w:r>
-      <w:proofErr w:type="spellStart"/>
-      <w:r>
-        <w:rPr>
-          <w:sz w:val="20"/>
-          <w:szCs w:val="20"/>
-        </w:rPr>
-        <w:t>qualibration</w:t>
-      </w:r>
-      <w:proofErr w:type="spellEnd"/>
-      <w:r>
-        <w:rPr>
-          <w:sz w:val="20"/>
-          <w:szCs w:val="20"/>
-        </w:rPr>
-        <w:t xml:space="preserve"> future pour le client : quels types de trajectoires, pdt cb de tps, quel montage faire, </w:t>
-      </w:r>
-      <w:proofErr w:type="spellStart"/>
-      <w:r>
-        <w:rPr>
-          <w:sz w:val="20"/>
-          <w:szCs w:val="20"/>
-        </w:rPr>
-        <w:t>etc</w:t>
-      </w:r>
-      <w:proofErr w:type="spellEnd"/>
-      <w:r>
-        <w:rPr>
-          <w:sz w:val="20"/>
-          <w:szCs w:val="20"/>
-        </w:rPr>
-        <w:t xml:space="preserve"> </w:t>
+        <w:t xml:space="preserve">Réfléchir au montage sur kangoo : comment mesurer l’écart, etc … Pour qualibration future pour le client : quels types de trajectoires, pdt cb de tps, quel montage faire, etc </w:t>
       </w:r>
     </w:p>
     <w:p>
@@ -1267,71 +896,7 @@
           <w:sz w:val="20"/>
           <w:szCs w:val="20"/>
         </w:rPr>
-        <w:t xml:space="preserve">Regarder à quoi sont </w:t>
-      </w:r>
-      <w:proofErr w:type="spellStart"/>
-      <w:r>
-        <w:rPr>
-          <w:sz w:val="20"/>
-          <w:szCs w:val="20"/>
-        </w:rPr>
-        <w:t>dûs</w:t>
-      </w:r>
-      <w:proofErr w:type="spellEnd"/>
-      <w:r>
-        <w:rPr>
-          <w:sz w:val="20"/>
-          <w:szCs w:val="20"/>
-        </w:rPr>
-        <w:t xml:space="preserve"> les pics (</w:t>
-      </w:r>
-      <w:proofErr w:type="spellStart"/>
-      <w:r>
-        <w:rPr>
-          <w:sz w:val="20"/>
-          <w:szCs w:val="20"/>
-        </w:rPr>
-        <w:t>ch</w:t>
-      </w:r>
-      <w:proofErr w:type="spellEnd"/>
-      <w:r>
-        <w:rPr>
-          <w:sz w:val="20"/>
-          <w:szCs w:val="20"/>
-        </w:rPr>
-        <w:t xml:space="preserve"> de satellites, </w:t>
-      </w:r>
-      <w:proofErr w:type="spellStart"/>
-      <w:r>
-        <w:rPr>
-          <w:sz w:val="20"/>
-          <w:szCs w:val="20"/>
-        </w:rPr>
-        <w:t>ch</w:t>
-      </w:r>
-      <w:proofErr w:type="spellEnd"/>
-      <w:r>
-        <w:rPr>
-          <w:sz w:val="20"/>
-          <w:szCs w:val="20"/>
-        </w:rPr>
-        <w:t xml:space="preserve"> d’</w:t>
-      </w:r>
-      <w:proofErr w:type="spellStart"/>
-      <w:r>
-        <w:rPr>
-          <w:sz w:val="20"/>
-          <w:szCs w:val="20"/>
-        </w:rPr>
-        <w:t>epoch</w:t>
-      </w:r>
-      <w:proofErr w:type="spellEnd"/>
-      <w:r>
-        <w:rPr>
-          <w:sz w:val="20"/>
-          <w:szCs w:val="20"/>
-        </w:rPr>
-        <w:t>, etc.)</w:t>
+        <w:t>Regarder à quoi sont dûs les pics (ch de satellites, ch d’epoch, etc.)</w:t>
       </w:r>
       <w:r>
         <w:t> : les pics sont juste deux points juxtaposés (ambiguïté de demi-cycle ?)</w:t>
@@ -1425,78 +990,14 @@
           <w:sz w:val="20"/>
           <w:szCs w:val="20"/>
         </w:rPr>
-        <w:t xml:space="preserve">Comprendre </w:t>
-      </w:r>
-      <w:proofErr w:type="spellStart"/>
-      <w:r>
-        <w:rPr>
-          <w:sz w:val="20"/>
-          <w:szCs w:val="20"/>
-        </w:rPr>
-        <w:t>pq</w:t>
-      </w:r>
-      <w:proofErr w:type="spellEnd"/>
-      <w:r>
-        <w:rPr>
-          <w:sz w:val="20"/>
-          <w:szCs w:val="20"/>
-        </w:rPr>
-        <w:t xml:space="preserve"> mon </w:t>
-      </w:r>
-      <w:proofErr w:type="spellStart"/>
-      <w:r>
-        <w:rPr>
-          <w:sz w:val="20"/>
-          <w:szCs w:val="20"/>
-        </w:rPr>
-        <w:t>Kalman</w:t>
-      </w:r>
-      <w:proofErr w:type="spellEnd"/>
-      <w:r>
-        <w:rPr>
-          <w:sz w:val="20"/>
-          <w:szCs w:val="20"/>
-        </w:rPr>
-        <w:t xml:space="preserve"> ne fonctionnait pas (à cause de si j’intègre la vitesse et tout)</w:t>
-      </w:r>
-      <w:r>
-        <w:rPr>
-          <w:sz w:val="20"/>
-          <w:szCs w:val="20"/>
-        </w:rPr>
-        <w:t xml:space="preserve"> : en effet, si j’ai une vitesse ça me fait me déplacer de 0.1m par exemple, sauf que +0.1 sur des </w:t>
-      </w:r>
-      <w:proofErr w:type="spellStart"/>
-      <w:r>
-        <w:rPr>
-          <w:sz w:val="20"/>
-          <w:szCs w:val="20"/>
-        </w:rPr>
-        <w:t>lat</w:t>
-      </w:r>
-      <w:proofErr w:type="spellEnd"/>
-      <w:r>
-        <w:rPr>
-          <w:sz w:val="20"/>
-          <w:szCs w:val="20"/>
-        </w:rPr>
-        <w:t xml:space="preserve"> et </w:t>
-      </w:r>
-      <w:proofErr w:type="spellStart"/>
-      <w:r>
-        <w:rPr>
-          <w:sz w:val="20"/>
-          <w:szCs w:val="20"/>
-        </w:rPr>
-        <w:t>lon</w:t>
-      </w:r>
-      <w:proofErr w:type="spellEnd"/>
-      <w:r>
-        <w:rPr>
-          <w:sz w:val="20"/>
-          <w:szCs w:val="20"/>
-        </w:rPr>
-        <w:t xml:space="preserve"> en radian ça fait un changement énorme en m) </w:t>
+        <w:t>Comprendre pq mon Kalman ne fonctionnait pas (à cause de si j’intègre la vitesse et tout)</w:t>
+      </w:r>
+      <w:r>
+        <w:rPr>
+          <w:sz w:val="20"/>
+          <w:szCs w:val="20"/>
+        </w:rPr>
+        <w:t xml:space="preserve"> : en effet, si j’ai une vitesse ça me fait me déplacer de 0.1m par exemple, sauf que +0.1 sur des lat et lon en radian ça fait un changement énorme en m) </w:t>
       </w:r>
       <w:r>
         <w:rPr>
@@ -1526,17 +1027,8 @@
           <w:sz w:val="20"/>
           <w:szCs w:val="20"/>
         </w:rPr>
-        <w:t xml:space="preserve">Modéliser soi-même le bruit dans le </w:t>
-      </w:r>
-      <w:proofErr w:type="spellStart"/>
-      <w:r>
-        <w:rPr>
-          <w:sz w:val="20"/>
-          <w:szCs w:val="20"/>
-        </w:rPr>
-        <w:t>Kalman</w:t>
-      </w:r>
-      <w:proofErr w:type="spellEnd"/>
+        <w:t>Modéliser soi-même le bruit dans le Kalman</w:t>
+      </w:r>
       <w:r>
         <w:rPr>
           <w:sz w:val="20"/>
@@ -1572,23 +1064,7 @@
           <w:sz w:val="20"/>
           <w:szCs w:val="20"/>
         </w:rPr>
-        <w:t xml:space="preserve">Convertir les données </w:t>
-      </w:r>
-      <w:proofErr w:type="spellStart"/>
-      <w:r>
-        <w:rPr>
-          <w:sz w:val="20"/>
-          <w:szCs w:val="20"/>
-        </w:rPr>
-        <w:t>gnss</w:t>
-      </w:r>
-      <w:proofErr w:type="spellEnd"/>
-      <w:r>
-        <w:rPr>
-          <w:sz w:val="20"/>
-          <w:szCs w:val="20"/>
-        </w:rPr>
-        <w:t xml:space="preserve"> et faire un zéro local directement après acquisition</w:t>
+        <w:t>Convertir les données gnss et faire un zéro local directement après acquisition</w:t>
       </w:r>
       <w:r>
         <w:rPr>
@@ -1663,25 +1139,7 @@
           <w:sz w:val="20"/>
           <w:szCs w:val="20"/>
         </w:rPr>
-        <w:t xml:space="preserve">Alignement pour la </w:t>
-      </w:r>
-      <w:proofErr w:type="spellStart"/>
-      <w:r>
-        <w:rPr>
-          <w:rFonts w:cstheme="minorHAnsi"/>
-          <w:sz w:val="20"/>
-          <w:szCs w:val="20"/>
-        </w:rPr>
-        <w:t>kangoo</w:t>
-      </w:r>
-      <w:proofErr w:type="spellEnd"/>
-      <w:r>
-        <w:rPr>
-          <w:rFonts w:cstheme="minorHAnsi"/>
-          <w:sz w:val="20"/>
-          <w:szCs w:val="20"/>
-        </w:rPr>
-        <w:t> !?</w:t>
+        <w:t>Alignement pour la kangoo !?</w:t>
       </w:r>
       <w:r>
         <w:rPr>
@@ -1768,52 +1226,27 @@
           <w:sz w:val="20"/>
           <w:szCs w:val="20"/>
         </w:rPr>
-        <w:t xml:space="preserve">Faire une base biblio </w:t>
-      </w:r>
-      <w:proofErr w:type="spellStart"/>
-      <w:r>
-        <w:rPr>
-          <w:sz w:val="20"/>
-          <w:szCs w:val="20"/>
-        </w:rPr>
-        <w:t>zotero</w:t>
-      </w:r>
-      <w:proofErr w:type="spellEnd"/>
-    </w:p>
-    <w:p>
-      <w:pPr>
-        <w:pStyle w:val="Paragraphedeliste"/>
-        <w:numPr>
-          <w:ilvl w:val="0"/>
-          <w:numId w:val="2"/>
-        </w:numPr>
-        <w:rPr>
-          <w:sz w:val="20"/>
-          <w:szCs w:val="20"/>
-        </w:rPr>
-      </w:pPr>
-      <w:r>
-        <w:rPr>
-          <w:sz w:val="20"/>
-          <w:szCs w:val="20"/>
-        </w:rPr>
-        <w:t xml:space="preserve">Se faire des notes sur ce qui est bien ou pas dans un article, et dire </w:t>
-      </w:r>
-      <w:proofErr w:type="spellStart"/>
-      <w:r>
-        <w:rPr>
-          <w:sz w:val="20"/>
-          <w:szCs w:val="20"/>
-        </w:rPr>
-        <w:t>pq</w:t>
-      </w:r>
-      <w:proofErr w:type="spellEnd"/>
-      <w:r>
-        <w:rPr>
-          <w:sz w:val="20"/>
-          <w:szCs w:val="20"/>
-        </w:rPr>
-        <w:t xml:space="preserve"> il nous a plu ou non </w:t>
+        <w:t>Faire une base biblio zotero</w:t>
+      </w:r>
+    </w:p>
+    <w:p>
+      <w:pPr>
+        <w:pStyle w:val="Paragraphedeliste"/>
+        <w:numPr>
+          <w:ilvl w:val="0"/>
+          <w:numId w:val="2"/>
+        </w:numPr>
+        <w:rPr>
+          <w:sz w:val="20"/>
+          <w:szCs w:val="20"/>
+        </w:rPr>
+      </w:pPr>
+      <w:r>
+        <w:rPr>
+          <w:sz w:val="20"/>
+          <w:szCs w:val="20"/>
+        </w:rPr>
+        <w:t xml:space="preserve">Se faire des notes sur ce qui est bien ou pas dans un article, et dire pq il nous a plu ou non </w:t>
       </w:r>
       <w:r>
         <w:rPr>
@@ -1855,120 +1288,15 @@
           <w:sz w:val="20"/>
           <w:szCs w:val="20"/>
         </w:rPr>
-        <w:t xml:space="preserve"> Regarder pourquoi j’ai un </w:t>
-      </w:r>
-      <w:proofErr w:type="spellStart"/>
-      <w:r>
-        <w:rPr>
-          <w:sz w:val="20"/>
-          <w:szCs w:val="20"/>
-        </w:rPr>
-        <w:t>bb</w:t>
-      </w:r>
-      <w:proofErr w:type="spellEnd"/>
-      <w:r>
-        <w:rPr>
-          <w:sz w:val="20"/>
-          <w:szCs w:val="20"/>
-        </w:rPr>
-        <w:t xml:space="preserve"> en </w:t>
-      </w:r>
-      <w:proofErr w:type="spellStart"/>
-      <w:r>
-        <w:rPr>
-          <w:sz w:val="20"/>
-          <w:szCs w:val="20"/>
-        </w:rPr>
-        <w:t>innov</w:t>
-      </w:r>
-      <w:proofErr w:type="spellEnd"/>
-      <w:r>
-        <w:rPr>
-          <w:sz w:val="20"/>
-          <w:szCs w:val="20"/>
-        </w:rPr>
-        <w:t xml:space="preserve"> </w:t>
-      </w:r>
-      <w:proofErr w:type="spellStart"/>
-      <w:r>
-        <w:rPr>
-          <w:sz w:val="20"/>
-          <w:szCs w:val="20"/>
-        </w:rPr>
-        <w:t>norm</w:t>
-      </w:r>
-      <w:proofErr w:type="spellEnd"/>
-      <w:r>
-        <w:rPr>
-          <w:sz w:val="20"/>
-          <w:szCs w:val="20"/>
-        </w:rPr>
-        <w:t xml:space="preserve"> alors que je dois avoir un </w:t>
-      </w:r>
-      <w:proofErr w:type="spellStart"/>
-      <w:r>
-        <w:rPr>
-          <w:sz w:val="20"/>
-          <w:szCs w:val="20"/>
-        </w:rPr>
-        <w:t>rw</w:t>
-      </w:r>
-      <w:proofErr w:type="spellEnd"/>
-      <w:r>
-        <w:rPr>
-          <w:sz w:val="20"/>
-          <w:szCs w:val="20"/>
-        </w:rPr>
-        <w:t>. Implémenter un bruit corrélé à la main</w:t>
-      </w:r>
-      <w:r>
-        <w:rPr>
-          <w:sz w:val="20"/>
-          <w:szCs w:val="20"/>
-        </w:rPr>
-        <w:t xml:space="preserve"> en faisant attention à ne pas avoir 1 </w:t>
-      </w:r>
-      <w:proofErr w:type="spellStart"/>
-      <w:r>
-        <w:rPr>
-          <w:sz w:val="20"/>
-          <w:szCs w:val="20"/>
-        </w:rPr>
-        <w:t>bb</w:t>
-      </w:r>
-      <w:proofErr w:type="spellEnd"/>
-      <w:r>
-        <w:rPr>
-          <w:sz w:val="20"/>
-          <w:szCs w:val="20"/>
-        </w:rPr>
-        <w:t xml:space="preserve"> pour les 4 </w:t>
-      </w:r>
-      <w:proofErr w:type="spellStart"/>
-      <w:r>
-        <w:rPr>
-          <w:sz w:val="20"/>
-          <w:szCs w:val="20"/>
-        </w:rPr>
-        <w:t>bc</w:t>
-      </w:r>
-      <w:proofErr w:type="spellEnd"/>
-      <w:r>
-        <w:rPr>
-          <w:sz w:val="20"/>
-          <w:szCs w:val="20"/>
-        </w:rPr>
-        <w:t xml:space="preserve">, mais bien 4 </w:t>
-      </w:r>
-      <w:proofErr w:type="spellStart"/>
-      <w:r>
-        <w:rPr>
-          <w:sz w:val="20"/>
-          <w:szCs w:val="20"/>
-        </w:rPr>
-        <w:t>bb</w:t>
-      </w:r>
-      <w:proofErr w:type="spellEnd"/>
+        <w:t xml:space="preserve"> Regarder pourquoi j’ai un bb en innov norm alors que je dois avoir un rw. Implémenter un bruit corrélé à la main</w:t>
+      </w:r>
+      <w:r>
+        <w:rPr>
+          <w:sz w:val="20"/>
+          <w:szCs w:val="20"/>
+        </w:rPr>
+        <w:t xml:space="preserve"> en faisant attention à ne pas avoir 1 bb pour les 4 bc, mais bien 4 bb</w:t>
+      </w:r>
       <w:r>
         <w:rPr>
           <w:sz w:val="20"/>
@@ -2016,23 +1344,7 @@
           <w:sz w:val="20"/>
           <w:szCs w:val="20"/>
         </w:rPr>
-        <w:t xml:space="preserve"> Penser aux essais : une </w:t>
-      </w:r>
-      <w:proofErr w:type="spellStart"/>
-      <w:r>
-        <w:rPr>
-          <w:sz w:val="20"/>
-          <w:szCs w:val="20"/>
-        </w:rPr>
-        <w:t>atlans</w:t>
-      </w:r>
-      <w:proofErr w:type="spellEnd"/>
-      <w:r>
-        <w:rPr>
-          <w:sz w:val="20"/>
-          <w:szCs w:val="20"/>
-        </w:rPr>
-        <w:t xml:space="preserve"> (fog50) et une phins2 (fog120)</w:t>
+        <w:t xml:space="preserve"> Penser aux essais : une atlans (fog50) et une phins2 (fog120)</w:t>
       </w:r>
       <w:r>
         <w:rPr>
@@ -2307,33 +1619,15 @@
           <w:sz w:val="20"/>
           <w:szCs w:val="20"/>
         </w:rPr>
-        <w:t xml:space="preserve">Modifier t en </w:t>
-      </w:r>
-      <w:proofErr w:type="spellStart"/>
-      <w:r>
-        <w:rPr>
-          <w:sz w:val="20"/>
-          <w:szCs w:val="20"/>
-        </w:rPr>
-        <w:t>dt</w:t>
-      </w:r>
-      <w:proofErr w:type="spellEnd"/>
-      <w:r>
-        <w:rPr>
-          <w:sz w:val="20"/>
-          <w:szCs w:val="20"/>
-        </w:rPr>
-        <w:t xml:space="preserve"> dans le </w:t>
-      </w:r>
-      <w:proofErr w:type="spellStart"/>
-      <w:r>
-        <w:rPr>
-          <w:sz w:val="20"/>
-          <w:szCs w:val="20"/>
-        </w:rPr>
-        <w:t>bc</w:t>
-      </w:r>
-      <w:proofErr w:type="spellEnd"/>
+        <w:t>Modifier t en dt</w:t>
+      </w:r>
+      <w:r>
+        <w:rPr>
+          <w:sz w:val="20"/>
+          <w:szCs w:val="20"/>
+        </w:rPr>
+        <w:t xml:space="preserve"> dans le bc</w:t>
+      </w:r>
       <w:r>
         <w:rPr>
           <w:sz w:val="20"/>
@@ -2360,17 +1654,8 @@
           <w:sz w:val="20"/>
           <w:szCs w:val="20"/>
         </w:rPr>
-        <w:t xml:space="preserve"> et non les estimations du </w:t>
-      </w:r>
-      <w:proofErr w:type="spellStart"/>
-      <w:r>
-        <w:rPr>
-          <w:sz w:val="20"/>
-          <w:szCs w:val="20"/>
-        </w:rPr>
-        <w:t>kalman</w:t>
-      </w:r>
-      <w:proofErr w:type="spellEnd"/>
+        <w:t xml:space="preserve"> et non les estimations du kalman</w:t>
+      </w:r>
       <w:r>
         <w:rPr>
           <w:sz w:val="20"/>
@@ -2390,23 +1675,7 @@
           <w:sz w:val="20"/>
           <w:szCs w:val="20"/>
         </w:rPr>
-        <w:t xml:space="preserve">Tracer </w:t>
-      </w:r>
-      <w:proofErr w:type="spellStart"/>
-      <w:r>
-        <w:rPr>
-          <w:sz w:val="20"/>
-          <w:szCs w:val="20"/>
-        </w:rPr>
-        <w:t>xyz</w:t>
-      </w:r>
-      <w:proofErr w:type="spellEnd"/>
-      <w:r>
-        <w:rPr>
-          <w:sz w:val="20"/>
-          <w:szCs w:val="20"/>
-        </w:rPr>
-        <w:t xml:space="preserve"> et le bruit</w:t>
+        <w:t>Tracer xyz et le bruit</w:t>
       </w:r>
       <w:r>
         <w:rPr>
@@ -2441,62 +1710,14 @@
           <w:sz w:val="20"/>
           <w:szCs w:val="20"/>
         </w:rPr>
-        <w:t xml:space="preserve">Rajouter un état de biais pour la </w:t>
-      </w:r>
-      <w:proofErr w:type="spellStart"/>
-      <w:r>
-        <w:rPr>
-          <w:sz w:val="20"/>
-          <w:szCs w:val="20"/>
-        </w:rPr>
-        <w:t>lat</w:t>
-      </w:r>
-      <w:proofErr w:type="spellEnd"/>
-      <w:r>
-        <w:rPr>
-          <w:sz w:val="20"/>
-          <w:szCs w:val="20"/>
-        </w:rPr>
-        <w:t xml:space="preserve"> et </w:t>
-      </w:r>
-      <w:proofErr w:type="spellStart"/>
-      <w:r>
-        <w:rPr>
-          <w:sz w:val="20"/>
-          <w:szCs w:val="20"/>
-        </w:rPr>
-        <w:t>lon</w:t>
-      </w:r>
-      <w:proofErr w:type="spellEnd"/>
-      <w:r>
-        <w:rPr>
-          <w:sz w:val="20"/>
-          <w:szCs w:val="20"/>
-        </w:rPr>
-        <w:t xml:space="preserve"> (augmenter taille matrice)</w:t>
-      </w:r>
-      <w:r>
-        <w:rPr>
-          <w:sz w:val="20"/>
-          <w:szCs w:val="20"/>
-        </w:rPr>
-        <w:t xml:space="preserve">. </w:t>
-      </w:r>
-      <w:proofErr w:type="spellStart"/>
-      <w:r>
-        <w:rPr>
-          <w:sz w:val="20"/>
-          <w:szCs w:val="20"/>
-        </w:rPr>
-        <w:t>Pq</w:t>
-      </w:r>
-      <w:proofErr w:type="spellEnd"/>
-      <w:r>
-        <w:rPr>
-          <w:sz w:val="20"/>
-          <w:szCs w:val="20"/>
-        </w:rPr>
-        <w:t xml:space="preserve"> on rajoute ces états de biais ? </w:t>
+        <w:t>Rajouter un état de biais pour la lat et lon (augmenter taille matrice)</w:t>
+      </w:r>
+      <w:r>
+        <w:rPr>
+          <w:sz w:val="20"/>
+          <w:szCs w:val="20"/>
+        </w:rPr>
+        <w:t xml:space="preserve">. Pq on rajoute ces états de biais ? </w:t>
       </w:r>
       <w:r>
         <w:rPr>
@@ -2604,23 +1825,7 @@
           <w:sz w:val="20"/>
           <w:szCs w:val="20"/>
         </w:rPr>
-        <w:t>Tracer (</w:t>
-      </w:r>
-      <w:proofErr w:type="spellStart"/>
-      <w:r>
-        <w:rPr>
-          <w:sz w:val="20"/>
-          <w:szCs w:val="20"/>
-        </w:rPr>
-        <w:t>x,y</w:t>
-      </w:r>
-      <w:proofErr w:type="spellEnd"/>
-      <w:r>
-        <w:rPr>
-          <w:sz w:val="20"/>
-          <w:szCs w:val="20"/>
-        </w:rPr>
-        <w:t>) et le bruit : regarder ce que ça donne</w:t>
+        <w:t>Tracer (x,y) et le bruit : regarder ce que ça donne</w:t>
       </w:r>
       <w:r>
         <w:rPr>
@@ -2657,71 +1862,14 @@
           <w:sz w:val="20"/>
           <w:szCs w:val="20"/>
         </w:rPr>
-        <w:t xml:space="preserve">Rajouter un état de biais pour </w:t>
-      </w:r>
-      <w:proofErr w:type="spellStart"/>
-      <w:r>
-        <w:rPr>
-          <w:sz w:val="20"/>
-          <w:szCs w:val="20"/>
-        </w:rPr>
-        <w:t>lat</w:t>
-      </w:r>
-      <w:proofErr w:type="spellEnd"/>
-      <w:r>
-        <w:rPr>
-          <w:sz w:val="20"/>
-          <w:szCs w:val="20"/>
-        </w:rPr>
-        <w:t xml:space="preserve"> et </w:t>
-      </w:r>
-      <w:proofErr w:type="spellStart"/>
-      <w:r>
-        <w:rPr>
-          <w:sz w:val="20"/>
-          <w:szCs w:val="20"/>
-        </w:rPr>
-        <w:t>lon</w:t>
-      </w:r>
-      <w:proofErr w:type="spellEnd"/>
-      <w:r>
-        <w:rPr>
-          <w:sz w:val="20"/>
-          <w:szCs w:val="20"/>
-        </w:rPr>
-        <w:t xml:space="preserve"> dans le </w:t>
-      </w:r>
-      <w:proofErr w:type="spellStart"/>
-      <w:r>
-        <w:rPr>
-          <w:sz w:val="20"/>
-          <w:szCs w:val="20"/>
-        </w:rPr>
-        <w:t>Kalman</w:t>
-      </w:r>
-      <w:proofErr w:type="spellEnd"/>
-      <w:r>
-        <w:rPr>
-          <w:sz w:val="20"/>
-          <w:szCs w:val="20"/>
-        </w:rPr>
-        <w:t xml:space="preserve"> (diff entre bruit, dev </w:t>
-      </w:r>
-      <w:proofErr w:type="spellStart"/>
-      <w:r>
-        <w:rPr>
-          <w:sz w:val="20"/>
-          <w:szCs w:val="20"/>
-        </w:rPr>
-        <w:t>allan</w:t>
-      </w:r>
-      <w:proofErr w:type="spellEnd"/>
-      <w:r>
-        <w:rPr>
-          <w:sz w:val="20"/>
-          <w:szCs w:val="20"/>
-        </w:rPr>
-        <w:t>, et biais</w:t>
+        <w:t>Rajouter un état de biais pour lat et lon dans le Kalman</w:t>
+      </w:r>
+      <w:r>
+        <w:rPr>
+          <w:sz w:val="20"/>
+          <w:szCs w:val="20"/>
+        </w:rPr>
+        <w:t xml:space="preserve"> (diff entre bruit, dev allan, et biais</w:t>
       </w:r>
       <w:r>
         <w:rPr>
@@ -2826,99 +1974,42 @@
           <w:sz w:val="20"/>
           <w:szCs w:val="20"/>
         </w:rPr>
-        <w:t xml:space="preserve"> Continuer d’implémenter les états de biais dans le </w:t>
-      </w:r>
-      <w:proofErr w:type="spellStart"/>
-      <w:r>
-        <w:rPr>
-          <w:sz w:val="20"/>
-          <w:szCs w:val="20"/>
-        </w:rPr>
-        <w:t>Kalman</w:t>
-      </w:r>
-      <w:proofErr w:type="spellEnd"/>
-      <w:r>
-        <w:rPr>
-          <w:sz w:val="20"/>
-          <w:szCs w:val="20"/>
-        </w:rPr>
-        <w:t>, se pencher dessus bcp.</w:t>
-      </w:r>
-      <w:r>
-        <w:rPr>
-          <w:sz w:val="20"/>
-          <w:szCs w:val="20"/>
-        </w:rPr>
-        <w:t xml:space="preserve"> Pour une raison que j’ignore, faut mettre une racine au sigma dans la modélisation du bruit corrélé (tout comme on a divisé les tau par 10, ce qui correspond à faire *</w:t>
-      </w:r>
-      <w:proofErr w:type="spellStart"/>
-      <w:r>
-        <w:rPr>
-          <w:sz w:val="20"/>
-          <w:szCs w:val="20"/>
-        </w:rPr>
-        <w:t>dt</w:t>
-      </w:r>
-      <w:proofErr w:type="spellEnd"/>
-      <w:r>
-        <w:rPr>
-          <w:sz w:val="20"/>
-          <w:szCs w:val="20"/>
-        </w:rPr>
-        <w:t xml:space="preserve"> …)</w:t>
-      </w:r>
-      <w:r>
-        <w:rPr>
-          <w:sz w:val="20"/>
-          <w:szCs w:val="20"/>
-        </w:rPr>
-        <w:t xml:space="preserve"> Commencer à réfléchir sur les manip : comment on monte le double antennes, à combien de distance on les sépare, etc. Faire vérifier les boîtes à Manu, histoire qu’elles ne s’enflamment pas après mise sous tension … Commencer à réfléchir sur le protocole pour estimer le désalignement INS/GNSS (si on peut le faire directement dans le </w:t>
-      </w:r>
-      <w:proofErr w:type="spellStart"/>
-      <w:r>
-        <w:rPr>
-          <w:sz w:val="20"/>
-          <w:szCs w:val="20"/>
-        </w:rPr>
-        <w:t>Kalman</w:t>
-      </w:r>
-      <w:proofErr w:type="spellEnd"/>
-      <w:r>
-        <w:rPr>
-          <w:sz w:val="20"/>
-          <w:szCs w:val="20"/>
-        </w:rPr>
-        <w:t>, ou si faut faire une régression linéaire avant car c’est trop non linéaire, etc.)</w:t>
-      </w:r>
-    </w:p>
-    <w:p>
-      <w:pPr>
-        <w:pStyle w:val="Paragraphedeliste"/>
-        <w:numPr>
-          <w:ilvl w:val="0"/>
-          <w:numId w:val="2"/>
-        </w:numPr>
-        <w:rPr>
-          <w:sz w:val="20"/>
-          <w:szCs w:val="20"/>
-        </w:rPr>
-      </w:pPr>
-      <w:r>
-        <w:rPr>
-          <w:sz w:val="20"/>
-          <w:szCs w:val="20"/>
-        </w:rPr>
-        <w:t xml:space="preserve">Corriger </w:t>
-      </w:r>
-      <w:proofErr w:type="spellStart"/>
-      <w:r>
-        <w:rPr>
-          <w:sz w:val="20"/>
-          <w:szCs w:val="20"/>
-        </w:rPr>
-        <w:t>Kalman</w:t>
-      </w:r>
-      <w:proofErr w:type="spellEnd"/>
+        <w:t xml:space="preserve"> Continuer d’implémenter les états de biais dans le Kalman, se pencher dessus bcp.</w:t>
+      </w:r>
+      <w:r>
+        <w:rPr>
+          <w:sz w:val="20"/>
+          <w:szCs w:val="20"/>
+        </w:rPr>
+        <w:t xml:space="preserve"> Pour une raison que j’ignore, faut mettre une racine au sigma dans la modélisation du bruit corrélé (tout comme on a divisé les tau par 10, ce qui correspond à faire *dt …)</w:t>
+      </w:r>
+      <w:r>
+        <w:rPr>
+          <w:sz w:val="20"/>
+          <w:szCs w:val="20"/>
+        </w:rPr>
+        <w:t xml:space="preserve"> Commencer à réfléchir sur les manip : comment on monte le double antennes, à combien de distance on les sépare, etc. Faire vérifier les boîtes à Manu, histoire qu’elles ne s’enflamment pas après mise sous tension … Commencer à réfléchir sur le protocole pour estimer le désalignement INS/GNSS (si on peut le faire directement dans le Kalman, ou si faut faire une régression linéaire avant car c’est trop non linéaire, etc.)</w:t>
+      </w:r>
+    </w:p>
+    <w:p>
+      <w:pPr>
+        <w:pStyle w:val="Paragraphedeliste"/>
+        <w:numPr>
+          <w:ilvl w:val="0"/>
+          <w:numId w:val="2"/>
+        </w:numPr>
+        <w:rPr>
+          <w:sz w:val="20"/>
+          <w:szCs w:val="20"/>
+        </w:rPr>
+      </w:pPr>
+      <w:r>
+        <w:rPr>
+          <w:sz w:val="20"/>
+          <w:szCs w:val="20"/>
+        </w:rPr>
+        <w:t>Corriger Kalman</w:t>
+      </w:r>
       <w:r>
         <w:rPr>
           <w:sz w:val="20"/>
@@ -3081,23 +2172,7 @@
           <w:sz w:val="20"/>
           <w:szCs w:val="20"/>
         </w:rPr>
-        <w:t>Rajouter un terme dans F en -1/tau*</w:t>
-      </w:r>
-      <w:proofErr w:type="spellStart"/>
-      <w:r>
-        <w:rPr>
-          <w:sz w:val="20"/>
-          <w:szCs w:val="20"/>
-        </w:rPr>
-        <w:t>val_prec</w:t>
-      </w:r>
-      <w:proofErr w:type="spellEnd"/>
-      <w:r>
-        <w:rPr>
-          <w:sz w:val="20"/>
-          <w:szCs w:val="20"/>
-        </w:rPr>
-        <w:t xml:space="preserve"> en gros. Faire des acquisitions sur 5h environ.</w:t>
+        <w:t>Rajouter un terme dans F en -1/tau*val_prec en gros. Faire des acquisitions sur 5h environ.</w:t>
       </w:r>
       <w:r>
         <w:rPr>
@@ -3138,23 +2213,7 @@
           <w:sz w:val="20"/>
           <w:szCs w:val="20"/>
         </w:rPr>
-        <w:t xml:space="preserve">Changer le </w:t>
-      </w:r>
-      <w:proofErr w:type="spellStart"/>
-      <w:r>
-        <w:rPr>
-          <w:sz w:val="20"/>
-          <w:szCs w:val="20"/>
-        </w:rPr>
-        <w:t>Kalman</w:t>
-      </w:r>
-      <w:proofErr w:type="spellEnd"/>
-      <w:r>
-        <w:rPr>
-          <w:sz w:val="20"/>
-          <w:szCs w:val="20"/>
-        </w:rPr>
-        <w:t xml:space="preserve"> avec tous les détails ci-dessus</w:t>
+        <w:t>Changer le Kalman avec tous les détails ci-dessus</w:t>
       </w:r>
     </w:p>
     <w:p>
@@ -3184,36 +2243,131 @@
           <w:szCs w:val="20"/>
         </w:rPr>
       </w:pPr>
-      <w:r>
-        <w:rPr>
-          <w:sz w:val="20"/>
-          <w:szCs w:val="20"/>
-        </w:rPr>
-        <w:t>Cm 10m/s</w:t>
-      </w:r>
-    </w:p>
-    <w:p>
-      <w:pPr>
-        <w:rPr>
-          <w:sz w:val="20"/>
-          <w:szCs w:val="20"/>
-        </w:rPr>
-      </w:pPr>
-      <w:r>
-        <w:rPr>
-          <w:sz w:val="20"/>
-          <w:szCs w:val="20"/>
-        </w:rPr>
-        <w:t>Mm 1m/s</w:t>
-      </w:r>
-    </w:p>
-    <w:p>
-      <w:pPr>
-        <w:rPr>
-          <w:sz w:val="20"/>
-          <w:szCs w:val="20"/>
-        </w:rPr>
-      </w:pPr>
+    </w:p>
+    <w:p>
+      <w:pPr>
+        <w:rPr>
+          <w:sz w:val="20"/>
+          <w:szCs w:val="20"/>
+        </w:rPr>
+      </w:pPr>
+      <w:r>
+        <w:rPr>
+          <w:sz w:val="20"/>
+          <w:szCs w:val="20"/>
+          <w:u w:val="single"/>
+        </w:rPr>
+        <w:t>22/05 :</w:t>
+      </w:r>
+      <w:r>
+        <w:rPr>
+          <w:sz w:val="20"/>
+          <w:szCs w:val="20"/>
+        </w:rPr>
+        <w:t xml:space="preserve"> </w:t>
+      </w:r>
+      <w:r>
+        <w:rPr>
+          <w:sz w:val="20"/>
+          <w:szCs w:val="20"/>
+        </w:rPr>
+        <w:t>réfléchir trajectoire (faire un virage séré pour le cap par exemple pour pouvoir resynchro INS et GNSS), rajouter une dimension pour chaque bruit corrélé, rajouter un bruit blanc au lieu d’un petit bruit corrélé, vérifier pq on est au-dessus du gabarit de bruit blanc (ça veut dire qu’on modélise mal ou calcul mal)</w:t>
+      </w:r>
+    </w:p>
+    <w:p>
+      <w:pPr>
+        <w:pStyle w:val="Paragraphedeliste"/>
+        <w:numPr>
+          <w:ilvl w:val="0"/>
+          <w:numId w:val="2"/>
+        </w:numPr>
+        <w:rPr>
+          <w:sz w:val="20"/>
+          <w:szCs w:val="20"/>
+        </w:rPr>
+      </w:pPr>
+      <w:r>
+        <w:rPr>
+          <w:sz w:val="20"/>
+          <w:szCs w:val="20"/>
+        </w:rPr>
+        <w:lastRenderedPageBreak/>
+        <w:t>Modifier bruit corrélé (1 bb + 1</w:t>
+      </w:r>
+      <w:r>
+        <w:rPr>
+          <w:sz w:val="20"/>
+          <w:szCs w:val="20"/>
+        </w:rPr>
+        <w:t>-</w:t>
+      </w:r>
+      <w:r>
+        <w:rPr>
+          <w:sz w:val="20"/>
+          <w:szCs w:val="20"/>
+        </w:rPr>
+        <w:t>2 bc)</w:t>
+      </w:r>
+    </w:p>
+    <w:p>
+      <w:pPr>
+        <w:pStyle w:val="Paragraphedeliste"/>
+        <w:numPr>
+          <w:ilvl w:val="0"/>
+          <w:numId w:val="2"/>
+        </w:numPr>
+        <w:rPr>
+          <w:sz w:val="20"/>
+          <w:szCs w:val="20"/>
+        </w:rPr>
+      </w:pPr>
+      <w:r>
+        <w:rPr>
+          <w:sz w:val="20"/>
+          <w:szCs w:val="20"/>
+        </w:rPr>
+        <w:t>Rajouter les états pour chaque bc (mais pas pour le bb)</w:t>
+      </w:r>
+    </w:p>
+    <w:p>
+      <w:pPr>
+        <w:pStyle w:val="Paragraphedeliste"/>
+        <w:numPr>
+          <w:ilvl w:val="0"/>
+          <w:numId w:val="2"/>
+        </w:numPr>
+        <w:rPr>
+          <w:sz w:val="20"/>
+          <w:szCs w:val="20"/>
+        </w:rPr>
+      </w:pPr>
+      <w:r>
+        <w:rPr>
+          <w:sz w:val="20"/>
+          <w:szCs w:val="20"/>
+        </w:rPr>
+        <w:t>Réfléchir trajectoire</w:t>
+      </w:r>
+    </w:p>
+    <w:p>
+      <w:pPr>
+        <w:pStyle w:val="Paragraphedeliste"/>
+        <w:numPr>
+          <w:ilvl w:val="0"/>
+          <w:numId w:val="2"/>
+        </w:numPr>
+        <w:rPr>
+          <w:sz w:val="20"/>
+          <w:szCs w:val="20"/>
+        </w:rPr>
+      </w:pPr>
+      <w:r>
+        <w:rPr>
+          <w:sz w:val="20"/>
+          <w:szCs w:val="20"/>
+        </w:rPr>
+        <w:t>Faire vérifier par Manuel</w:t>
+      </w:r>
     </w:p>
     <w:p>
       <w:pPr>
@@ -3324,23 +2478,7 @@
           <w:sz w:val="20"/>
           <w:szCs w:val="20"/>
         </w:rPr>
-        <w:t xml:space="preserve"> (voir </w:t>
-      </w:r>
-      <w:proofErr w:type="spellStart"/>
-      <w:r>
-        <w:rPr>
-          <w:sz w:val="20"/>
-          <w:szCs w:val="20"/>
-        </w:rPr>
-        <w:t>pdf</w:t>
-      </w:r>
-      <w:proofErr w:type="spellEnd"/>
-      <w:r>
-        <w:rPr>
-          <w:sz w:val="20"/>
-          <w:szCs w:val="20"/>
-        </w:rPr>
-        <w:t>)</w:t>
+        <w:t xml:space="preserve"> (voir pdf)</w:t>
       </w:r>
     </w:p>
     <w:p>
@@ -3367,139 +2505,37 @@
           <w:sz w:val="20"/>
           <w:szCs w:val="20"/>
         </w:rPr>
-        <w:t xml:space="preserve"> (voir </w:t>
-      </w:r>
-      <w:proofErr w:type="spellStart"/>
-      <w:r>
-        <w:rPr>
-          <w:sz w:val="20"/>
-          <w:szCs w:val="20"/>
-        </w:rPr>
-        <w:t>pdf</w:t>
-      </w:r>
-      <w:proofErr w:type="spellEnd"/>
-      <w:r>
-        <w:rPr>
-          <w:sz w:val="20"/>
-          <w:szCs w:val="20"/>
-        </w:rPr>
-        <w:t>)</w:t>
-      </w:r>
-    </w:p>
-    <w:p>
-      <w:pPr>
-        <w:pStyle w:val="Paragraphedeliste"/>
-        <w:numPr>
-          <w:ilvl w:val="0"/>
-          <w:numId w:val="2"/>
-        </w:numPr>
-        <w:rPr>
-          <w:sz w:val="20"/>
-          <w:szCs w:val="20"/>
-        </w:rPr>
-      </w:pPr>
-      <w:proofErr w:type="spellStart"/>
-      <w:r>
-        <w:rPr>
-          <w:sz w:val="20"/>
-          <w:szCs w:val="20"/>
-        </w:rPr>
-        <w:t>Cedric</w:t>
-      </w:r>
-      <w:proofErr w:type="spellEnd"/>
-      <w:r>
-        <w:rPr>
-          <w:sz w:val="20"/>
-          <w:szCs w:val="20"/>
-        </w:rPr>
-        <w:t>,</w:t>
-      </w:r>
-      <w:r>
-        <w:rPr>
-          <w:sz w:val="20"/>
-          <w:szCs w:val="20"/>
-        </w:rPr>
-        <w:t xml:space="preserve"> </w:t>
-      </w:r>
-      <w:proofErr w:type="spellStart"/>
-      <w:r>
-        <w:rPr>
-          <w:sz w:val="20"/>
-          <w:szCs w:val="20"/>
-        </w:rPr>
-        <w:t>exailtech</w:t>
-      </w:r>
-      <w:proofErr w:type="spellEnd"/>
-      <w:r>
-        <w:rPr>
-          <w:sz w:val="20"/>
-          <w:szCs w:val="20"/>
-        </w:rPr>
-        <w:t>, plutôt présentation orale que poster ?</w:t>
-      </w:r>
-    </w:p>
-    <w:p>
-      <w:pPr>
-        <w:rPr>
-          <w:sz w:val="20"/>
-          <w:szCs w:val="20"/>
-        </w:rPr>
-      </w:pPr>
-      <w:proofErr w:type="spellStart"/>
-      <w:r>
-        <w:rPr>
-          <w:sz w:val="20"/>
-          <w:szCs w:val="20"/>
-        </w:rPr>
-        <w:t>DelphINS</w:t>
-      </w:r>
-      <w:proofErr w:type="spellEnd"/>
-      <w:r>
-        <w:rPr>
-          <w:sz w:val="20"/>
-          <w:szCs w:val="20"/>
-        </w:rPr>
-        <w:t> :</w:t>
-      </w:r>
-    </w:p>
-    <w:p>
-      <w:pPr>
-        <w:rPr>
-          <w:sz w:val="20"/>
-          <w:szCs w:val="20"/>
-        </w:rPr>
-      </w:pPr>
-      <w:proofErr w:type="spellStart"/>
-      <w:r>
-        <w:rPr>
-          <w:sz w:val="20"/>
-          <w:szCs w:val="20"/>
-        </w:rPr>
-        <w:t>Delph</w:t>
-      </w:r>
-      <w:proofErr w:type="spellEnd"/>
-      <w:r>
-        <w:rPr>
-          <w:sz w:val="20"/>
-          <w:szCs w:val="20"/>
-        </w:rPr>
-        <w:t xml:space="preserve"> INS </w:t>
-      </w:r>
-      <w:proofErr w:type="spellStart"/>
-      <w:r>
-        <w:rPr>
-          <w:sz w:val="20"/>
-          <w:szCs w:val="20"/>
-        </w:rPr>
-        <w:t>Overveiw</w:t>
-      </w:r>
-      <w:proofErr w:type="spellEnd"/>
-      <w:r>
-        <w:rPr>
-          <w:sz w:val="20"/>
-          <w:szCs w:val="20"/>
-        </w:rPr>
-        <w:t xml:space="preserve"> : </w:t>
+        <w:t xml:space="preserve"> (voir pdf)</w:t>
+      </w:r>
+    </w:p>
+    <w:p>
+      <w:pPr>
+        <w:rPr>
+          <w:sz w:val="20"/>
+          <w:szCs w:val="20"/>
+        </w:rPr>
+      </w:pPr>
+      <w:r>
+        <w:rPr>
+          <w:sz w:val="20"/>
+          <w:szCs w:val="20"/>
+        </w:rPr>
+        <w:t>DelphINS :</w:t>
+      </w:r>
+    </w:p>
+    <w:p>
+      <w:pPr>
+        <w:rPr>
+          <w:sz w:val="20"/>
+          <w:szCs w:val="20"/>
+        </w:rPr>
+      </w:pPr>
+      <w:r>
+        <w:rPr>
+          <w:sz w:val="20"/>
+          <w:szCs w:val="20"/>
+        </w:rPr>
+        <w:t xml:space="preserve">Delph INS Overveiw : </w:t>
       </w:r>
     </w:p>
     <w:p>
@@ -3526,17 +2562,8 @@
           <w:sz w:val="20"/>
           <w:szCs w:val="20"/>
         </w:rPr>
-        <w:t xml:space="preserve"> peut ajouter des antennes GNSS grâce à </w:t>
-      </w:r>
-      <w:proofErr w:type="spellStart"/>
-      <w:r>
-        <w:rPr>
-          <w:sz w:val="20"/>
-          <w:szCs w:val="20"/>
-        </w:rPr>
-        <w:t>DelphINS</w:t>
-      </w:r>
-      <w:proofErr w:type="spellEnd"/>
+        <w:t xml:space="preserve"> peut ajouter des antennes GNSS grâce à DelphINS</w:t>
+      </w:r>
     </w:p>
     <w:p>
       <w:pPr>
@@ -3562,39 +2589,7 @@
           <w:sz w:val="20"/>
           <w:szCs w:val="20"/>
         </w:rPr>
-        <w:t xml:space="preserve"> les paramètres de configuration (lever </w:t>
-      </w:r>
-      <w:proofErr w:type="spellStart"/>
-      <w:r>
-        <w:rPr>
-          <w:sz w:val="20"/>
-          <w:szCs w:val="20"/>
-        </w:rPr>
-        <w:t>arms</w:t>
-      </w:r>
-      <w:proofErr w:type="spellEnd"/>
-      <w:r>
-        <w:rPr>
-          <w:sz w:val="20"/>
-          <w:szCs w:val="20"/>
-        </w:rPr>
-        <w:t xml:space="preserve">, </w:t>
-      </w:r>
-      <w:proofErr w:type="spellStart"/>
-      <w:r>
-        <w:rPr>
-          <w:sz w:val="20"/>
-          <w:szCs w:val="20"/>
-        </w:rPr>
-        <w:t>etc</w:t>
-      </w:r>
-      <w:proofErr w:type="spellEnd"/>
-      <w:r>
-        <w:rPr>
-          <w:sz w:val="20"/>
-          <w:szCs w:val="20"/>
-        </w:rPr>
-        <w:t xml:space="preserve"> …)</w:t>
+        <w:t xml:space="preserve"> les paramètres de configuration (lever arms, etc …)</w:t>
       </w:r>
     </w:p>
     <w:p>
@@ -3659,153 +2654,62 @@
           <w:sz w:val="20"/>
           <w:szCs w:val="20"/>
         </w:rPr>
-        <w:t xml:space="preserve">Les fichiers de calibration peuvent ensuite être importés sur n’importe quel projet </w:t>
-      </w:r>
-      <w:proofErr w:type="spellStart"/>
-      <w:r>
-        <w:rPr>
-          <w:sz w:val="20"/>
-          <w:szCs w:val="20"/>
-        </w:rPr>
-        <w:t>DelphINS</w:t>
-      </w:r>
-      <w:proofErr w:type="spellEnd"/>
-    </w:p>
-    <w:p>
-      <w:pPr>
-        <w:rPr>
-          <w:sz w:val="20"/>
-          <w:szCs w:val="20"/>
-        </w:rPr>
-      </w:pPr>
-      <w:r>
-        <w:rPr>
-          <w:sz w:val="20"/>
-          <w:szCs w:val="20"/>
-        </w:rPr>
-        <w:t xml:space="preserve">GNSS </w:t>
-      </w:r>
-      <w:proofErr w:type="spellStart"/>
-      <w:r>
-        <w:rPr>
-          <w:sz w:val="20"/>
-          <w:szCs w:val="20"/>
-        </w:rPr>
-        <w:t>processing</w:t>
-      </w:r>
-      <w:proofErr w:type="spellEnd"/>
-      <w:r>
-        <w:rPr>
-          <w:sz w:val="20"/>
-          <w:szCs w:val="20"/>
-        </w:rPr>
-        <w:t xml:space="preserve"> </w:t>
-      </w:r>
-      <w:proofErr w:type="spellStart"/>
-      <w:r>
-        <w:rPr>
-          <w:sz w:val="20"/>
-          <w:szCs w:val="20"/>
-        </w:rPr>
-        <w:t>parameters</w:t>
-      </w:r>
-      <w:proofErr w:type="spellEnd"/>
-      <w:r>
-        <w:rPr>
-          <w:sz w:val="20"/>
-          <w:szCs w:val="20"/>
-        </w:rPr>
-        <w:t> :</w:t>
-      </w:r>
-    </w:p>
-    <w:p>
-      <w:pPr>
-        <w:pStyle w:val="Paragraphedeliste"/>
-        <w:numPr>
-          <w:ilvl w:val="0"/>
-          <w:numId w:val="2"/>
-        </w:numPr>
-        <w:rPr>
-          <w:sz w:val="20"/>
-          <w:szCs w:val="20"/>
-        </w:rPr>
-      </w:pPr>
-      <w:proofErr w:type="spellStart"/>
-      <w:r>
-        <w:rPr>
-          <w:sz w:val="20"/>
-          <w:szCs w:val="20"/>
-        </w:rPr>
-        <w:t>Calib</w:t>
-      </w:r>
-      <w:proofErr w:type="spellEnd"/>
-      <w:r>
-        <w:rPr>
-          <w:sz w:val="20"/>
-          <w:szCs w:val="20"/>
-        </w:rPr>
-        <w:t xml:space="preserve"> antenne : rentrer les lever </w:t>
-      </w:r>
-      <w:proofErr w:type="spellStart"/>
-      <w:r>
-        <w:rPr>
-          <w:sz w:val="20"/>
-          <w:szCs w:val="20"/>
-        </w:rPr>
-        <w:t>arms</w:t>
-      </w:r>
-      <w:proofErr w:type="spellEnd"/>
-    </w:p>
-    <w:p>
-      <w:pPr>
-        <w:pStyle w:val="Paragraphedeliste"/>
-        <w:numPr>
-          <w:ilvl w:val="0"/>
-          <w:numId w:val="2"/>
-        </w:numPr>
-        <w:rPr>
-          <w:sz w:val="20"/>
-          <w:szCs w:val="20"/>
-        </w:rPr>
-      </w:pPr>
-      <w:r>
-        <w:rPr>
-          <w:sz w:val="20"/>
-          <w:szCs w:val="20"/>
-        </w:rPr>
-        <w:t>Base station : choisir le type de fichier (</w:t>
-      </w:r>
-      <w:proofErr w:type="spellStart"/>
-      <w:r>
-        <w:rPr>
-          <w:sz w:val="20"/>
-          <w:szCs w:val="20"/>
-        </w:rPr>
-        <w:t>Septentrio</w:t>
-      </w:r>
-      <w:proofErr w:type="spellEnd"/>
-      <w:r>
-        <w:rPr>
-          <w:sz w:val="20"/>
-          <w:szCs w:val="20"/>
-        </w:rPr>
-        <w:t xml:space="preserve"> ou </w:t>
-      </w:r>
-      <w:proofErr w:type="spellStart"/>
-      <w:r>
-        <w:rPr>
-          <w:sz w:val="20"/>
-          <w:szCs w:val="20"/>
-        </w:rPr>
-        <w:t>Rinex</w:t>
-      </w:r>
-      <w:proofErr w:type="spellEnd"/>
-      <w:r>
-        <w:rPr>
-          <w:sz w:val="20"/>
-          <w:szCs w:val="20"/>
-        </w:rPr>
-        <w:t>)</w:t>
+        <w:t>Les fichiers de calibration peuvent ensuite être importés sur n’importe quel projet DelphINS</w:t>
+      </w:r>
+    </w:p>
+    <w:p>
+      <w:pPr>
+        <w:rPr>
+          <w:sz w:val="20"/>
+          <w:szCs w:val="20"/>
+        </w:rPr>
+      </w:pPr>
+      <w:r>
+        <w:rPr>
+          <w:sz w:val="20"/>
+          <w:szCs w:val="20"/>
+        </w:rPr>
+        <w:t>GNSS processing parameters :</w:t>
+      </w:r>
+    </w:p>
+    <w:p>
+      <w:pPr>
+        <w:pStyle w:val="Paragraphedeliste"/>
+        <w:numPr>
+          <w:ilvl w:val="0"/>
+          <w:numId w:val="2"/>
+        </w:numPr>
+        <w:rPr>
+          <w:sz w:val="20"/>
+          <w:szCs w:val="20"/>
+        </w:rPr>
+      </w:pPr>
+      <w:r>
+        <w:rPr>
+          <w:sz w:val="20"/>
+          <w:szCs w:val="20"/>
+        </w:rPr>
+        <w:t>Calib antenne : rentrer les lever arms</w:t>
+      </w:r>
+    </w:p>
+    <w:p>
+      <w:pPr>
+        <w:pStyle w:val="Paragraphedeliste"/>
+        <w:numPr>
+          <w:ilvl w:val="0"/>
+          <w:numId w:val="2"/>
+        </w:numPr>
+        <w:rPr>
+          <w:sz w:val="20"/>
+          <w:szCs w:val="20"/>
+        </w:rPr>
+      </w:pPr>
+      <w:r>
+        <w:rPr>
+          <w:sz w:val="20"/>
+          <w:szCs w:val="20"/>
+        </w:rPr>
+        <w:t>Base station : choisir le type de fichier (Septentrio ou Rinex)</w:t>
       </w:r>
     </w:p>
     <w:p>
@@ -3835,43 +2739,7 @@
           <w:szCs w:val="20"/>
           <w:lang w:val="en-US"/>
         </w:rPr>
-        <w:t xml:space="preserve">Ephemeris file is mandatory for </w:t>
-      </w:r>
-      <w:proofErr w:type="spellStart"/>
-      <w:r>
-        <w:rPr>
-          <w:sz w:val="20"/>
-          <w:szCs w:val="20"/>
-          <w:lang w:val="en-US"/>
-        </w:rPr>
-        <w:t>iXblue</w:t>
-      </w:r>
-      <w:proofErr w:type="spellEnd"/>
-      <w:r>
-        <w:rPr>
-          <w:sz w:val="20"/>
-          <w:szCs w:val="20"/>
-          <w:lang w:val="en-US"/>
-        </w:rPr>
-        <w:t xml:space="preserve"> GNSS engine and not used by </w:t>
-      </w:r>
-      <w:proofErr w:type="spellStart"/>
-      <w:r>
-        <w:rPr>
-          <w:sz w:val="20"/>
-          <w:szCs w:val="20"/>
-          <w:lang w:val="en-US"/>
-        </w:rPr>
-        <w:t>Septentrio</w:t>
-      </w:r>
-      <w:proofErr w:type="spellEnd"/>
-      <w:r>
-        <w:rPr>
-          <w:sz w:val="20"/>
-          <w:szCs w:val="20"/>
-          <w:lang w:val="en-US"/>
-        </w:rPr>
-        <w:t xml:space="preserve"> GNSS engine.</w:t>
+        <w:t>Ephemeris file is mandatory for iXblue GNSS engine and not used by Septentrio GNSS engine.</w:t>
       </w:r>
     </w:p>
     <w:p>

</xml_diff>